<commit_message>
commit code and docs 22h 2015-06-11
</commit_message>
<xml_diff>
--- a/docs/docs .docx
+++ b/docs/docs .docx
@@ -535,7 +535,6 @@
           <w:i/>
         </w:rPr>
       </w:pPr>
-      <w:proofErr w:type="gramStart"/>
       <w:r>
         <w:rPr>
           <w:rFonts w:cs="Times New Roman"/>
@@ -578,7 +577,6 @@
         </w:rPr>
         <w:t xml:space="preserve"> thực hiện, không có bất kỳ sự sao chép từ các nguồn tài liệu cũng như các công trình nghiên cứu khác.</w:t>
       </w:r>
-      <w:proofErr w:type="gramEnd"/>
     </w:p>
     <w:p>
       <w:pPr>
@@ -602,30 +600,14 @@
           <w:rFonts w:cs="Times New Roman"/>
           <w:i/>
         </w:rPr>
-        <w:t>m nào</w:t>
-      </w:r>
-      <w:proofErr w:type="gramStart"/>
+        <w:t>m nào,</w:t>
+      </w:r>
       <w:r>
         <w:rPr>
           <w:rFonts w:cs="Times New Roman"/>
           <w:i/>
         </w:rPr>
-        <w:t>,</w:t>
-      </w:r>
-      <w:r>
-        <w:rPr>
-          <w:rFonts w:cs="Times New Roman"/>
-          <w:i/>
-        </w:rPr>
-        <w:t>chu</w:t>
-      </w:r>
-      <w:proofErr w:type="gramEnd"/>
-      <w:r>
-        <w:rPr>
-          <w:rFonts w:cs="Times New Roman"/>
-          <w:i/>
-        </w:rPr>
-        <w:t>́ng</w:t>
+        <w:t>chúng</w:t>
       </w:r>
       <w:r>
         <w:rPr>
@@ -881,7 +863,6 @@
           <w:szCs w:val="24"/>
         </w:rPr>
       </w:pPr>
-      <w:proofErr w:type="gramStart"/>
       <w:r>
         <w:rPr>
           <w:rFonts w:cs="Times New Roman"/>
@@ -912,59 +893,58 @@
           <w:i/>
           <w:szCs w:val="24"/>
         </w:rPr>
-        <w:t>viên hướng dẫn trực tiếp đề tài.</w:t>
-      </w:r>
-      <w:proofErr w:type="gramEnd"/>
+        <w:t xml:space="preserve">viên hướng dẫn trực tiếp đề tài. Thầy cũng là người đã theo dõi, cũng như góp ý, sửa chữa những sai sót cho tôi. </w:t>
+      </w:r>
       <w:r>
         <w:rPr>
           <w:rFonts w:cs="Times New Roman"/>
           <w:i/>
           <w:szCs w:val="24"/>
         </w:rPr>
-        <w:t xml:space="preserve"> Thầy cũng là người đã </w:t>
-      </w:r>
-      <w:proofErr w:type="gramStart"/>
+        <w:t xml:space="preserve">Sau mười hai tuần thực hiện đề tài, bên cạnh sự nỗ lực của các cá nhân, sự hỗ trợ nhiệt tình từ </w:t>
+      </w:r>
       <w:r>
         <w:rPr>
           <w:rFonts w:cs="Times New Roman"/>
           <w:i/>
           <w:szCs w:val="24"/>
         </w:rPr>
-        <w:t>theo</w:t>
-      </w:r>
-      <w:proofErr w:type="gramEnd"/>
+        <w:t>thầy</w:t>
+      </w:r>
       <w:r>
         <w:rPr>
           <w:rFonts w:cs="Times New Roman"/>
           <w:i/>
           <w:szCs w:val="24"/>
         </w:rPr>
-        <w:t xml:space="preserve"> dõi, cũng như góp ý, sửa chữa những sai sót cho tôi. </w:t>
-      </w:r>
-      <w:proofErr w:type="gramStart"/>
+        <w:t xml:space="preserve"> đã giúp </w:t>
+      </w:r>
       <w:r>
         <w:rPr>
           <w:rFonts w:cs="Times New Roman"/>
           <w:i/>
           <w:szCs w:val="24"/>
         </w:rPr>
-        <w:t xml:space="preserve">Sau mười hai tuần thực hiện đề tài, bên cạnh sự nỗ lực của các cá nhân, sự hỗ trợ nhiệt tình từ </w:t>
-      </w:r>
-      <w:r>
+        <w:t>tôi rất nhiều trong việc bắt kịp tiến độ đã đề ra và hoàn thiện hơn đề tài của mình.</w:t>
+      </w:r>
+    </w:p>
+    <w:p>
+      <w:pPr>
+        <w:ind w:firstLine="540"/>
+        <w:jc w:val="both"/>
         <w:rPr>
           <w:rFonts w:cs="Times New Roman"/>
           <w:i/>
           <w:szCs w:val="24"/>
         </w:rPr>
-        <w:t>thầy</w:t>
-      </w:r>
+      </w:pPr>
       <w:r>
         <w:rPr>
           <w:rFonts w:cs="Times New Roman"/>
           <w:i/>
           <w:szCs w:val="24"/>
         </w:rPr>
-        <w:t xml:space="preserve"> đã giúp </w:t>
+        <w:t>Tôi xin gửi lời cảm ơn sâu sắc nhất đến bố mẹ, người đã sinh thành và dưỡng dục cũng như tạo mọi điều kiện thuận lợi</w:t>
       </w:r>
       <w:r>
         <w:rPr>
@@ -972,35 +952,34 @@
           <w:i/>
           <w:szCs w:val="24"/>
         </w:rPr>
-        <w:t>tôi rất nhiều trong việc bắt kịp tiến độ đã đề ra và hoàn thiện hơn đề tài của mình.</w:t>
-      </w:r>
-      <w:proofErr w:type="gramEnd"/>
-    </w:p>
-    <w:p>
-      <w:pPr>
-        <w:ind w:firstLine="540"/>
-        <w:jc w:val="both"/>
+        <w:t xml:space="preserve"> cả về vất chất và tinh thần để tôi có được ngày hôm nay.</w:t>
+      </w:r>
+      <w:r>
         <w:rPr>
           <w:rFonts w:cs="Times New Roman"/>
           <w:i/>
           <w:szCs w:val="24"/>
         </w:rPr>
-      </w:pPr>
-      <w:r>
+        <w:t xml:space="preserve"> </w:t>
+      </w:r>
+    </w:p>
+    <w:p>
+      <w:pPr>
+        <w:ind w:firstLine="540"/>
+        <w:jc w:val="both"/>
         <w:rPr>
           <w:rFonts w:cs="Times New Roman"/>
           <w:i/>
           <w:szCs w:val="24"/>
         </w:rPr>
-        <w:t>Tôi xin gửi lời cảm ơn sâu sắc nhất đến bố mẹ, người đã sinh thành và dưỡng dục cũng như tạo mọi điều kiện thuận lợi</w:t>
-      </w:r>
+      </w:pPr>
       <w:r>
         <w:rPr>
           <w:rFonts w:cs="Times New Roman"/>
           <w:i/>
           <w:szCs w:val="24"/>
         </w:rPr>
-        <w:t xml:space="preserve"> cả về vất chất và tinh thần để tôi có được ngày hôm nay.</w:t>
+        <w:t>Ngoài ra,</w:t>
       </w:r>
       <w:r>
         <w:rPr>
@@ -1008,27 +987,23 @@
           <w:i/>
           <w:szCs w:val="24"/>
         </w:rPr>
-        <w:t xml:space="preserve"> </w:t>
-      </w:r>
-    </w:p>
-    <w:p>
-      <w:pPr>
-        <w:ind w:firstLine="540"/>
-        <w:jc w:val="both"/>
+        <w:t xml:space="preserve"> tôi cũng không quên sự động viên, quan tâm </w:t>
+      </w:r>
+      <w:r>
         <w:rPr>
           <w:rFonts w:cs="Times New Roman"/>
           <w:i/>
           <w:szCs w:val="24"/>
         </w:rPr>
-      </w:pPr>
-      <w:proofErr w:type="gramStart"/>
+        <w:t>và giúp đỡ của</w:t>
+      </w:r>
       <w:r>
         <w:rPr>
           <w:rFonts w:cs="Times New Roman"/>
           <w:i/>
           <w:szCs w:val="24"/>
         </w:rPr>
-        <w:t>Ngoài ra,</w:t>
+        <w:t xml:space="preserve"> </w:t>
       </w:r>
       <w:r>
         <w:rPr>
@@ -1036,7 +1011,7 @@
           <w:i/>
           <w:szCs w:val="24"/>
         </w:rPr>
-        <w:t xml:space="preserve"> tôi cũng không quên sự động viên, quan tâm </w:t>
+        <w:t>những người</w:t>
       </w:r>
       <w:r>
         <w:rPr>
@@ -1044,7 +1019,7 @@
           <w:i/>
           <w:szCs w:val="24"/>
         </w:rPr>
-        <w:t>và giúp đỡ của</w:t>
+        <w:t xml:space="preserve"> </w:t>
       </w:r>
       <w:r>
         <w:rPr>
@@ -1052,7 +1027,7 @@
           <w:i/>
           <w:szCs w:val="24"/>
         </w:rPr>
-        <w:t xml:space="preserve"> </w:t>
+        <w:t>bạn</w:t>
       </w:r>
       <w:r>
         <w:rPr>
@@ -1060,7 +1035,7 @@
           <w:i/>
           <w:szCs w:val="24"/>
         </w:rPr>
-        <w:t>những người</w:t>
+        <w:t xml:space="preserve"> thân thiết</w:t>
       </w:r>
       <w:r>
         <w:rPr>
@@ -1076,7 +1051,7 @@
           <w:i/>
           <w:szCs w:val="24"/>
         </w:rPr>
-        <w:t>bạn</w:t>
+        <w:t>trong suốt quá trình làm luận văn</w:t>
       </w:r>
       <w:r>
         <w:rPr>
@@ -1084,23 +1059,26 @@
           <w:i/>
           <w:szCs w:val="24"/>
         </w:rPr>
-        <w:t xml:space="preserve"> thân thiết</w:t>
-      </w:r>
-      <w:r>
+        <w:t>.</w:t>
+      </w:r>
+    </w:p>
+    <w:p>
+      <w:pPr>
+        <w:ind w:firstLine="540"/>
+        <w:jc w:val="both"/>
         <w:rPr>
           <w:rFonts w:cs="Times New Roman"/>
           <w:i/>
           <w:szCs w:val="24"/>
         </w:rPr>
-        <w:t xml:space="preserve"> </w:t>
-      </w:r>
+      </w:pPr>
       <w:r>
         <w:rPr>
           <w:rFonts w:cs="Times New Roman"/>
           <w:i/>
           <w:szCs w:val="24"/>
         </w:rPr>
-        <w:t>trong suốt quá trình làm luận văn</w:t>
+        <w:t>Mặc dù đã cố gắng hoàn thành luận văn trong phạm vi và khả năng cho phép, nhưng chắc chắn sẽ không tránh khỏi những thiếu sót</w:t>
       </w:r>
       <w:r>
         <w:rPr>
@@ -1108,9 +1086,8 @@
           <w:i/>
           <w:szCs w:val="24"/>
         </w:rPr>
-        <w:t>.</w:t>
-      </w:r>
-      <w:proofErr w:type="gramEnd"/>
+        <w:t>, rất mong nhận được sự góp ý và chỉ bảo của quý thầy cô và các bạn.</w:t>
+      </w:r>
     </w:p>
     <w:p>
       <w:pPr>
@@ -1128,7 +1105,7 @@
           <w:i/>
           <w:szCs w:val="24"/>
         </w:rPr>
-        <w:t>Mặc dù đã cố gắng hoàn thành luận văn trong phạm vi và khả năng cho phép, nhưng chắc chắn sẽ không tránh khỏi những thiếu sót</w:t>
+        <w:t>Cuối cùng</w:t>
       </w:r>
       <w:r>
         <w:rPr>
@@ -1136,53 +1113,24 @@
           <w:i/>
           <w:szCs w:val="24"/>
         </w:rPr>
-        <w:t>, rất mong nhận được sự góp ý và chỉ bảo của quý thầy cô và các bạn.</w:t>
-      </w:r>
-    </w:p>
-    <w:p>
-      <w:pPr>
-        <w:ind w:firstLine="540"/>
-        <w:jc w:val="both"/>
+        <w:t xml:space="preserve">, tôi xin chân thành </w:t>
+      </w:r>
+      <w:r>
         <w:rPr>
           <w:rFonts w:cs="Times New Roman"/>
           <w:i/>
           <w:szCs w:val="24"/>
         </w:rPr>
-      </w:pPr>
-      <w:proofErr w:type="gramStart"/>
+        <w:t>cảm ơn các bạn đã d</w:t>
+      </w:r>
       <w:r>
         <w:rPr>
           <w:rFonts w:cs="Times New Roman"/>
           <w:i/>
           <w:szCs w:val="24"/>
         </w:rPr>
-        <w:t>Cuối cùng</w:t>
-      </w:r>
-      <w:r>
-        <w:rPr>
-          <w:rFonts w:cs="Times New Roman"/>
-          <w:i/>
-          <w:szCs w:val="24"/>
-        </w:rPr>
-        <w:t xml:space="preserve">, tôi xin chân thành </w:t>
-      </w:r>
-      <w:r>
-        <w:rPr>
-          <w:rFonts w:cs="Times New Roman"/>
-          <w:i/>
-          <w:szCs w:val="24"/>
-        </w:rPr>
-        <w:t>cảm ơn các bạn đã d</w:t>
-      </w:r>
-      <w:r>
-        <w:rPr>
-          <w:rFonts w:cs="Times New Roman"/>
-          <w:i/>
-          <w:szCs w:val="24"/>
-        </w:rPr>
         <w:t>ành thời gian đọc tài liệu báo cáo này.</w:t>
       </w:r>
-      <w:proofErr w:type="gramEnd"/>
     </w:p>
     <w:p>
       <w:pPr>
@@ -1430,84 +1378,41 @@
         </w:rPr>
         <w:t xml:space="preserve"> </w:t>
       </w:r>
-      <w:proofErr w:type="gramStart"/>
       <w:r>
         <w:rPr>
           <w:rFonts w:cs="Times New Roman"/>
           <w:szCs w:val="24"/>
         </w:rPr>
-        <w:t>Trong giai đoạn này tôi chọn hiện thực phần chụp album và hình cưới và thực hiện chúng trong mười hai tuần.</w:t>
-      </w:r>
-      <w:proofErr w:type="gramEnd"/>
+        <w:t xml:space="preserve">Trong giai đoạn này tôi chọn hiện thực phần chụp album và hình cưới và thực hiện chúng trong mười hai tuần. </w:t>
+      </w:r>
       <w:r>
         <w:rPr>
           <w:rFonts w:cs="Times New Roman"/>
           <w:szCs w:val="24"/>
         </w:rPr>
-        <w:t xml:space="preserve"> </w:t>
-      </w:r>
-      <w:proofErr w:type="gramStart"/>
+        <w:t>Trong quá trình thực hiện đề tài, tôi đã tìm hiểu kiến thức nghiệp vụ của các studio áo cưới và cũng tìm hiểu tình hình kinh doanh</w:t>
+      </w:r>
       <w:r>
         <w:rPr>
           <w:rFonts w:cs="Times New Roman"/>
           <w:szCs w:val="24"/>
         </w:rPr>
-        <w:t>Trong quá trình thực hiện đề tài, tôi đã tìm hiểu kiến thức nghiệp vụ của các studio áo cưới và cũng tìm hiểu tình hình kinh doanh</w:t>
+        <w:t xml:space="preserve"> và cách thực hoạt động của các studio. Cùng với đó, tôi đã tìm hiểu những vấn đề kỹ thuật như Yii2 Framework, MySQL… để làm kiến thức bổ trợ hoàn thành phần hiện thực đề </w:t>
       </w:r>
       <w:r>
         <w:rPr>
           <w:rFonts w:cs="Times New Roman"/>
           <w:szCs w:val="24"/>
         </w:rPr>
-        <w:t xml:space="preserve"> và cách thực hoạt động của các studio.</w:t>
-      </w:r>
-      <w:proofErr w:type="gramEnd"/>
+        <w:t xml:space="preserve"> </w:t>
+      </w:r>
       <w:r>
         <w:rPr>
           <w:rFonts w:cs="Times New Roman"/>
           <w:szCs w:val="24"/>
         </w:rPr>
-        <w:t xml:space="preserve"> Cùng với đó, tôi đã tìm hiểu những vấn đề kỹ thuật như Yii2 Framework, MySQL… để làm kiến thức bổ trợ hoàn thành phần hiện thực </w:t>
-      </w:r>
-      <w:proofErr w:type="gramStart"/>
-      <w:r>
-        <w:rPr>
-          <w:rFonts w:cs="Times New Roman"/>
-          <w:szCs w:val="24"/>
-        </w:rPr>
-        <w:t xml:space="preserve">đề </w:t>
-      </w:r>
-      <w:r>
-        <w:rPr>
-          <w:rFonts w:cs="Times New Roman"/>
-          <w:szCs w:val="24"/>
-        </w:rPr>
-        <w:t xml:space="preserve"> </w:t>
-      </w:r>
-      <w:r>
-        <w:rPr>
-          <w:rFonts w:cs="Times New Roman"/>
-          <w:szCs w:val="24"/>
-        </w:rPr>
-        <w:t>tài</w:t>
-      </w:r>
-      <w:proofErr w:type="gramEnd"/>
-      <w:r>
-        <w:rPr>
-          <w:rFonts w:cs="Times New Roman"/>
-          <w:szCs w:val="24"/>
-        </w:rPr>
-        <w:t xml:space="preserve">. </w:t>
-      </w:r>
-      <w:proofErr w:type="gramStart"/>
-      <w:r>
-        <w:rPr>
-          <w:rFonts w:cs="Times New Roman"/>
-          <w:szCs w:val="24"/>
-        </w:rPr>
-        <w:t>Sản phẩm của đề tài là một ứng dụng để studio quản lý các dịch vụ của chính studio, quản lý khách hàng và giới thiệu các dịch vụ của studio cho khách hàng.</w:t>
-      </w:r>
-      <w:proofErr w:type="gramEnd"/>
+        <w:t>tài. Sản phẩm của đề tài là một ứng dụng để studio quản lý các dịch vụ của chính studio, quản lý khách hàng và giới thiệu các dịch vụ của studio cho khách hàng.</w:t>
+      </w:r>
     </w:p>
     <w:p>
       <w:pPr>
@@ -3059,21 +2964,7 @@
                 <w:rStyle w:val="Hyperlink"/>
                 <w:noProof/>
               </w:rPr>
-              <w:t>2.2.1.2 Yii2 Fram</w:t>
-            </w:r>
-            <w:r>
-              <w:rPr>
-                <w:rStyle w:val="Hyperlink"/>
-                <w:noProof/>
-              </w:rPr>
-              <w:t>e</w:t>
-            </w:r>
-            <w:r>
-              <w:rPr>
-                <w:rStyle w:val="Hyperlink"/>
-                <w:noProof/>
-              </w:rPr>
-              <w:t>work</w:t>
+              <w:t>2.2.1.2 Yii2 Framework</w:t>
             </w:r>
             <w:r>
               <w:rPr>
@@ -8661,46 +8552,7 @@
       </w:pPr>
       <w:r>
         <w:tab/>
-      </w:r>
-      <w:proofErr w:type="gramStart"/>
-      <w:r>
-        <w:t>Trong đời sống tinh thần của người dân Việt Nam, việc hỏi cưới được xem là chuyện hệ trọng trong đời sống của mỗi con người.</w:t>
-      </w:r>
-      <w:proofErr w:type="gramEnd"/>
-      <w:r>
-        <w:t xml:space="preserve"> </w:t>
-      </w:r>
-      <w:proofErr w:type="gramStart"/>
-      <w:r>
-        <w:t>Vì vậy việc tổ chức một một lễ cưới thành một một phong tục không thể thiếu trong cuộc sống cộng đồng.</w:t>
-      </w:r>
-      <w:proofErr w:type="gramEnd"/>
-      <w:r>
-        <w:t xml:space="preserve"> Những làm thế nào để có thể có một lễ cưới </w:t>
-      </w:r>
-      <w:proofErr w:type="gramStart"/>
-      <w:r>
-        <w:t>hoàn  hảo</w:t>
-      </w:r>
-      <w:proofErr w:type="gramEnd"/>
-      <w:r>
-        <w:t xml:space="preserve">, đây đủ lễ nghi và hạnh phúc? </w:t>
-      </w:r>
-      <w:proofErr w:type="gramStart"/>
-      <w:r>
-        <w:t>Làm sao có thế lựa chọn những áo cưới, kiểu dáng để tạo ra một album cưới thật đẹp?</w:t>
-      </w:r>
-      <w:proofErr w:type="gramEnd"/>
-      <w:r>
-        <w:t xml:space="preserve"> </w:t>
-      </w:r>
-      <w:proofErr w:type="gramStart"/>
-      <w:r>
-        <w:t>Năm bắt được vấn đề này, việc kinh doanh ảnh viện- áo cưới là một nghề mới và có sức hấp dẫn lớn.</w:t>
-      </w:r>
-      <w:proofErr w:type="gramEnd"/>
-      <w:r>
-        <w:t xml:space="preserve"> Các studio được thành lập nhiều hơn nhiều hơn kể cả số lượng và quy mô</w:t>
+        <w:t>Trong đời sống tinh thần của người dân Việt Nam, việc hỏi cưới được xem là chuyện hệ trọng trong đời sống của mỗi con người. Vì vậy việc tổ chức một một lễ cưới thành một một phong tục không thể thiếu trong cuộc sống cộng đồng. Những làm thế nào để có thể có một lễ cưới hoàn  hảo, đây đủ lễ nghi và hạnh phúc? Làm sao có thế lựa chọn những áo cưới, kiểu dáng để tạo ra một album cưới thật đẹp? Năm bắt được vấn đề này, việc kinh doanh ảnh viện- áo cưới là một nghề mới và có sức hấp dẫn lớn. Các studio được thành lập nhiều hơn nhiều hơn kể cả số lượng và quy mô</w:t>
       </w:r>
       <w:r>
         <w:tab/>
@@ -8716,23 +8568,7 @@
         <w:tab/>
       </w:r>
       <w:r>
-        <w:t xml:space="preserve">Với sự phát triển mạnh mẽ của ngành máy tính và cũng với đó nhu cầu về dịch vụ lễ cưới </w:t>
-      </w:r>
-      <w:proofErr w:type="gramStart"/>
-      <w:r>
-        <w:t>của</w:t>
-      </w:r>
-      <w:proofErr w:type="gramEnd"/>
-      <w:r>
-        <w:t xml:space="preserve"> xã hội ngày một tăng vì thế các studio cũng cần có các ứng dụng để quản lý dịch vụ của chính mình cũng như tìm hiểu được các nhu cầu và đáp ứng chúng cho khách hàng. </w:t>
-      </w:r>
-      <w:proofErr w:type="gramStart"/>
-      <w:r>
-        <w:t>Xây dựng ứng dụng quản lý thông tin dịch vụ cho studio nhằm mục đích trên.</w:t>
-      </w:r>
-      <w:proofErr w:type="gramEnd"/>
-      <w:r>
-        <w:t xml:space="preserve"> Studio có thể tin học hóa, quản lý các dịch vụ của mình một cách dễ dàng hơn, nắm bắt được các nhu cầu của khách hàng để đáp ứng một cách tốt nhất, ngoài ra ứng dụng</w:t>
+        <w:t>Với sự phát triển mạnh mẽ của ngành máy tính và cũng với đó nhu cầu về dịch vụ lễ cưới của xã hội ngày một tăng vì thế các studio cũng cần có các ứng dụng để quản lý dịch vụ của chính mình cũng như tìm hiểu được các nhu cầu và đáp ứng chúng cho khách hàng. Xây dựng ứng dụng quản lý thông tin dịch vụ cho studio nhằm mục đích trên. Studio có thể tin học hóa, quản lý các dịch vụ của mình một cách dễ dàng hơn, nắm bắt được các nhu cầu của khách hàng để đáp ứng một cách tốt nhất, ngoài ra ứng dụng</w:t>
       </w:r>
       <w:r>
         <w:rPr>
@@ -8830,14 +8666,12 @@
         <w:ind w:firstLine="360"/>
         <w:jc w:val="both"/>
       </w:pPr>
-      <w:proofErr w:type="gramStart"/>
       <w:r>
         <w:t xml:space="preserve">Tầm </w:t>
       </w:r>
       <w:r>
         <w:t>vực của luận văn sẽ tập trung xây dựng ứng dụng với các chức năng chính sau.</w:t>
       </w:r>
-      <w:proofErr w:type="gramEnd"/>
     </w:p>
     <w:p>
       <w:pPr>
@@ -8864,15 +8698,7 @@
         <w:jc w:val="both"/>
       </w:pPr>
       <w:r>
-        <w:t xml:space="preserve">Thứ </w:t>
-      </w:r>
-      <w:proofErr w:type="gramStart"/>
-      <w:r>
-        <w:t>hai :</w:t>
-      </w:r>
-      <w:proofErr w:type="gramEnd"/>
-      <w:r>
-        <w:t xml:space="preserve"> Tạo hợp đồng với khách hàng và quản lý các hợp đồng.</w:t>
+        <w:t>Thứ hai : Tạo hợp đồng với khách hàng và quản lý các hợp đồng.</w:t>
       </w:r>
     </w:p>
     <w:p>
@@ -9108,14 +8934,7 @@
       </w:pPr>
       <w:r>
         <w:tab/>
-      </w:r>
-      <w:proofErr w:type="gramStart"/>
-      <w:r>
-        <w:t>Khi khách hàng có nhu cầu về dịch vụ của studio, họ có thể tham khảo giá cả, hình ảnh giá cưới địa điểm và cũng như thợ chụp ảnh, thợ trang điểm.</w:t>
-      </w:r>
-      <w:proofErr w:type="gramEnd"/>
-      <w:r>
-        <w:t xml:space="preserve"> Nếu khách hàng chấp nhận dịch vụ của studio khách hàng để tới studio để tạo hợp đồng</w:t>
+        <w:t>Khi khách hàng có nhu cầu về dịch vụ của studio, họ có thể tham khảo giá cả, hình ảnh giá cưới địa điểm và cũng như thợ chụp ảnh, thợ trang điểm. Nếu khách hàng chấp nhận dịch vụ của studio khách hàng để tới studio để tạo hợp đồng</w:t>
       </w:r>
     </w:p>
     <w:p>
@@ -9128,15 +8947,7 @@
         <w:jc w:val="both"/>
       </w:pPr>
       <w:r>
-        <w:t xml:space="preserve">Khi chấp nhận hợp tác với studio, khách hàng sẽ được tạo một tài khoản để </w:t>
-      </w:r>
-      <w:proofErr w:type="gramStart"/>
-      <w:r>
-        <w:t>theo</w:t>
-      </w:r>
-      <w:proofErr w:type="gramEnd"/>
-      <w:r>
-        <w:t xml:space="preserve"> dõi các thông tin dịch vụ của mình cũng như theo dõi trạng thái của album và nhận thông báo từ studio.</w:t>
+        <w:t>Khi chấp nhận hợp tác với studio, khách hàng sẽ được tạo một tài khoản để theo dõi các thông tin dịch vụ của mình cũng như theo dõi trạng thái của album và nhận thông báo từ studio.</w:t>
       </w:r>
     </w:p>
     <w:p>
@@ -9201,15 +9012,7 @@
         <w:jc w:val="both"/>
       </w:pPr>
       <w:r>
-        <w:t>Trang phục: Khách hàng có thể chọn số lượng trang phục tùy thích, mỗi áo cưới sẽ có giá riêng của nó</w:t>
-      </w:r>
-      <w:proofErr w:type="gramStart"/>
-      <w:r>
-        <w:t>,giá</w:t>
-      </w:r>
-      <w:proofErr w:type="gramEnd"/>
-      <w:r>
-        <w:t xml:space="preserve"> được tính theo từng ngày.</w:t>
+        <w:t>Trang phục: Khách hàng có thể chọn số lượng trang phục tùy thích, mỗi áo cưới sẽ có giá riêng của nó,giá được tính theo từng ngày.</w:t>
       </w:r>
     </w:p>
     <w:p>
@@ -9222,15 +9025,7 @@
         <w:jc w:val="both"/>
       </w:pPr>
       <w:r>
-        <w:t xml:space="preserve">Thợ trang điểm và chụp ảnh: Khách hàng có thể lựa chọn thợ chụp ảnh và thợ trang điểm, mỗi thợ sẽ có giá tiền thuê khác nhau và cũng được tính </w:t>
-      </w:r>
-      <w:proofErr w:type="gramStart"/>
-      <w:r>
-        <w:t>theo</w:t>
-      </w:r>
-      <w:proofErr w:type="gramEnd"/>
-      <w:r>
-        <w:t xml:space="preserve"> ngày.</w:t>
+        <w:t>Thợ trang điểm và chụp ảnh: Khách hàng có thể lựa chọn thợ chụp ảnh và thợ trang điểm, mỗi thợ sẽ có giá tiền thuê khác nhau và cũng được tính theo ngày.</w:t>
       </w:r>
     </w:p>
     <w:p>
@@ -9340,13 +9135,8 @@
         <w:tab/>
       </w:r>
       <w:bookmarkStart w:id="30" w:name="_Toc421408381"/>
-      <w:proofErr w:type="gramStart"/>
-      <w:r>
-        <w:t>MVC là viết tắt của Model – View – Controller.</w:t>
-      </w:r>
-      <w:proofErr w:type="gramEnd"/>
-      <w:r>
-        <w:t xml:space="preserve"> Là một kiến trúc phần mềm hay mô hình thiết kế được sử dụng trong kỹ thuật phần mềm. Nói cho dễ hiểu, nó là mô hình phân bố source code thành 3 phần, mỗi thành phần có một nhiệm vụ riêng biệt và độc lập với các thành phần khác.</w:t>
+      <w:r>
+        <w:t>MVC là viết tắt của Model – View – Controller. Là một kiến trúc phần mềm hay mô hình thiết kế được sử dụng trong kỹ thuật phần mềm. Nói cho dễ hiểu, nó là mô hình phân bố source code thành 3 phần, mỗi thành phần có một nhiệm vụ riêng biệt và độc lập với các thành phần khác.</w:t>
       </w:r>
       <w:bookmarkEnd w:id="30"/>
     </w:p>
@@ -9362,30 +9152,14 @@
         <w:lastRenderedPageBreak/>
         <w:tab/>
       </w:r>
-      <w:proofErr w:type="gramStart"/>
       <w:r>
         <w:rPr>
           <w:spacing w:val="-5"/>
         </w:rPr>
-        <w:t>Controller :</w:t>
-      </w:r>
-      <w:proofErr w:type="gramEnd"/>
-      <w:r>
-        <w:rPr>
-          <w:spacing w:val="-5"/>
-        </w:rPr>
-        <w:t xml:space="preserve"> </w:t>
-      </w:r>
-      <w:r>
-        <w:t xml:space="preserve">Giữ nhiệm vụ nhận điều hướng các yêu cầu từ người dùng và gọi đúng những phương thức xử lý chúng… Chẳng hạn thành phần này sẽ nhận request từ </w:t>
-      </w:r>
-      <w:proofErr w:type="gramStart"/>
-      <w:r>
-        <w:t>url</w:t>
-      </w:r>
-      <w:proofErr w:type="gramEnd"/>
-      <w:r>
-        <w:t xml:space="preserve"> và form để thao tác trực tiếp với Model.</w:t>
+        <w:t xml:space="preserve">Controller : </w:t>
+      </w:r>
+      <w:r>
+        <w:t>Giữ nhiệm vụ nhận điều hướng các yêu cầu từ người dùng và gọi đúng những phương thức xử lý chúng… Chẳng hạn thành phần này sẽ nhận request từ url và form để thao tác trực tiếp với Model.</w:t>
       </w:r>
       <w:bookmarkEnd w:id="31"/>
     </w:p>
@@ -9525,19 +9299,9 @@
       <w:r>
         <w:tab/>
       </w:r>
-      <w:proofErr w:type="gramStart"/>
-      <w:r>
-        <w:t>Khi có một yêu cầu từ phía client gửi đến server, Bộ phận controller có nhiệm vụ nhận yêu cầu, xử lý yêu cầu đó.</w:t>
-      </w:r>
-      <w:proofErr w:type="gramEnd"/>
-      <w:r>
-        <w:t xml:space="preserve"> </w:t>
-      </w:r>
-      <w:proofErr w:type="gramStart"/>
-      <w:r>
-        <w:t>Và nếu cần, nó sẽ gọi đến phần model, vốn là bộ phần làm việc với Database.</w:t>
-      </w:r>
-      <w:proofErr w:type="gramEnd"/>
+      <w:r>
+        <w:t>Khi có một yêu cầu từ phía client gửi đến server, Bộ phận controller có nhiệm vụ nhận yêu cầu, xử lý yêu cầu đó. Và nếu cần, nó sẽ gọi đến phần model, vốn là bộ phần làm việc với Database.</w:t>
+      </w:r>
     </w:p>
     <w:p>
       <w:pPr>
@@ -9552,34 +9316,37 @@
       <w:r>
         <w:tab/>
       </w:r>
-      <w:proofErr w:type="gramStart"/>
       <w:r>
         <w:rPr>
           <w:rFonts w:eastAsia="Times New Roman" w:cs="Times New Roman"/>
         </w:rPr>
-        <w:t>Sau khi xử lý xong, toàn bộ kết quả được đẩy về phần View.</w:t>
-      </w:r>
-      <w:proofErr w:type="gramEnd"/>
-      <w:r>
+        <w:t>Sau khi xử lý xong, toàn bộ kết quả được đẩy về phần View. Tại View, sẽ gen ra mã Html tạo nên giao diện, và trả toàn bộ html về trình duyệt để hiển thị.</w:t>
+      </w:r>
+    </w:p>
+    <w:p>
+      <w:pPr>
+        <w:jc w:val="both"/>
         <w:rPr>
           <w:rFonts w:eastAsia="Times New Roman" w:cs="Times New Roman"/>
         </w:rPr>
-        <w:t xml:space="preserve"> Tại View, sẽ gen ra mã Html tạo nên giao diện, và trả toàn bộ html về trình duyệt để hiển thị.</w:t>
+      </w:pPr>
+      <w:r>
+        <w:rPr>
+          <w:rFonts w:eastAsia="Times New Roman" w:cs="Times New Roman"/>
+        </w:rPr>
+        <w:tab/>
       </w:r>
     </w:p>
     <w:p>
       <w:pPr>
         <w:jc w:val="both"/>
-        <w:rPr>
-          <w:rFonts w:eastAsia="Times New Roman" w:cs="Times New Roman"/>
-        </w:rPr>
-      </w:pPr>
-      <w:r>
-        <w:rPr>
-          <w:rFonts w:eastAsia="Times New Roman" w:cs="Times New Roman"/>
-        </w:rPr>
+      </w:pPr>
+      <w:r>
         <w:tab/>
       </w:r>
+      <w:r>
+        <w:t>Ưu điểm: Thể hiện tính chuyên nghiệp trong lập trình, phân tích thiết kế. Do được chia thành các thành phần độc lập nên giúp phát triển ứng dụng nhanh, đơn giản, dễ nâng cấp, bảo trì.</w:t>
+      </w:r>
     </w:p>
     <w:p>
       <w:pPr>
@@ -9589,32 +9356,8 @@
         <w:tab/>
       </w:r>
       <w:r>
-        <w:t>Ưu điểm: Thể hiện tính chuyên nghiệp trong lập trình, phân tích thiết kế. Do được chia thành các thành phần độc lập nên giúp phát triển ứng dụng nhanh, đơn giản, dễ nâng cấp, bảo trì.</w:t>
-      </w:r>
-    </w:p>
-    <w:p>
-      <w:pPr>
-        <w:jc w:val="both"/>
-      </w:pPr>
-      <w:r>
-        <w:tab/>
-      </w:r>
-      <w:r>
-        <w:t xml:space="preserve">Nhược điểm: Đối với dự </w:t>
-      </w:r>
-      <w:proofErr w:type="gramStart"/>
-      <w:r>
-        <w:t>án</w:t>
-      </w:r>
-      <w:proofErr w:type="gramEnd"/>
-      <w:r>
-        <w:t xml:space="preserve"> nhỏ việc áp dụng mô hình MC gây cồng kềnh, tốn thời gian trong quá trình phát triển. </w:t>
-      </w:r>
-      <w:proofErr w:type="gramStart"/>
-      <w:r>
-        <w:t>Tốn thời gian trung chuyển dữ liệu của các thành phần.</w:t>
-      </w:r>
-      <w:proofErr w:type="gramEnd"/>
+        <w:t>Nhược điểm: Đối với dự án nhỏ việc áp dụng mô hình MC gây cồng kềnh, tốn thời gian trong quá trình phát triển. Tốn thời gian trung chuyển dữ liệu của các thành phần.</w:t>
+      </w:r>
     </w:p>
     <w:p>
       <w:pPr>
@@ -9656,7 +9399,6 @@
       <w:r>
         <w:tab/>
       </w:r>
-      <w:proofErr w:type="gramStart"/>
       <w:r>
         <w:t xml:space="preserve">Yii được viết bởi </w:t>
       </w:r>
@@ -9664,45 +9406,42 @@
         <w:rPr>
           <w:shd w:val="clear" w:color="auto" w:fill="FFFFFF"/>
         </w:rPr>
-        <w:t>Qiang Xue, một người Trung Quốc, bắt đầu xây dựng vào năm 2008.</w:t>
-      </w:r>
-      <w:proofErr w:type="gramEnd"/>
+        <w:t>Qiang Xue, một người Trung Quốc, bắt đầu xây dựng vào năm 2008. Yii2 được Qiang Xue</w:t>
+      </w:r>
       <w:r>
         <w:rPr>
           <w:shd w:val="clear" w:color="auto" w:fill="FFFFFF"/>
         </w:rPr>
-        <w:t xml:space="preserve"> </w:t>
-      </w:r>
-      <w:proofErr w:type="gramStart"/>
+        <w:t xml:space="preserve"> phát triển từ Prado, cũng là một sản phẩm của Qiang Xue. Yii2 là phiên bản mới nhất của Yii được phát hành vào tháng 10 năm 2014.</w:t>
+      </w:r>
+    </w:p>
+    <w:p>
       <w:r>
         <w:rPr>
           <w:shd w:val="clear" w:color="auto" w:fill="FFFFFF"/>
         </w:rPr>
-        <w:t>Yii2 được Qiang Xue</w:t>
+        <w:tab/>
       </w:r>
       <w:r>
         <w:rPr>
           <w:shd w:val="clear" w:color="auto" w:fill="FFFFFF"/>
         </w:rPr>
-        <w:t xml:space="preserve"> phát triển từ Prado, cũng là một sản phẩm của Qiang Xue.</w:t>
-      </w:r>
-      <w:proofErr w:type="gramEnd"/>
+        <w:tab/>
+      </w:r>
       <w:r>
         <w:rPr>
           <w:shd w:val="clear" w:color="auto" w:fill="FFFFFF"/>
         </w:rPr>
-        <w:t xml:space="preserve"> </w:t>
-      </w:r>
-      <w:proofErr w:type="gramStart"/>
+        <w:t>Yii2 là một framework phát triển theo mô hình MVC được viết trên PHP5. Yii2 là tập hợp các thư viện của PHP và ngoài ra Yii2 còn tích hợp sẵn jquery, bootstrap…giúp người dùng có thể sử dụng một cách dễ dàng. Ngoài ra, Yii2 được phát triển trên mô hình MVC, do đó cũng dễ dàng trong việc quản lý code</w:t>
+      </w:r>
+    </w:p>
+    <w:p>
       <w:r>
         <w:rPr>
           <w:shd w:val="clear" w:color="auto" w:fill="FFFFFF"/>
         </w:rPr>
-        <w:t>Yii2 là phiên bản mới nhất của Yii được phát hành vào tháng 10 năm 2014.</w:t>
-      </w:r>
-      <w:proofErr w:type="gramEnd"/>
-    </w:p>
-    <w:p>
+        <w:tab/>
+      </w:r>
       <w:r>
         <w:rPr>
           <w:shd w:val="clear" w:color="auto" w:fill="FFFFFF"/>
@@ -9713,41 +9452,47 @@
         <w:rPr>
           <w:shd w:val="clear" w:color="auto" w:fill="FFFFFF"/>
         </w:rPr>
+        <w:t>Yii là một PHP MVC Framework mã nguồn mở hoàn toàn miễn phí, có hiệu năng cao, giúp bạn phát triển tốt các ứng dụng Web. Yii cho phép tái sử dụng tối đa các thành phần (components) của ứng dụng để tăng tốc độ viết ứng dụng.</w:t>
+      </w:r>
+    </w:p>
+    <w:p>
+      <w:r>
+        <w:rPr>
+          <w:shd w:val="clear" w:color="auto" w:fill="FFFFFF"/>
+        </w:rPr>
         <w:tab/>
       </w:r>
       <w:r>
         <w:rPr>
           <w:shd w:val="clear" w:color="auto" w:fill="FFFFFF"/>
         </w:rPr>
-        <w:t xml:space="preserve">Yii2 là một framework phát triển </w:t>
-      </w:r>
-      <w:proofErr w:type="gramStart"/>
+        <w:tab/>
+      </w:r>
       <w:r>
         <w:rPr>
           <w:shd w:val="clear" w:color="auto" w:fill="FFFFFF"/>
         </w:rPr>
-        <w:t>theo</w:t>
-      </w:r>
-      <w:proofErr w:type="gramEnd"/>
+        <w:t>Yii là một MVC framework  nhưng có kiến trúc OOP rất tốt và định hướng theo component nên mức độ tái sử dụng giữa các project rất cao</w:t>
+      </w:r>
+    </w:p>
+    <w:p>
       <w:r>
         <w:rPr>
           <w:shd w:val="clear" w:color="auto" w:fill="FFFFFF"/>
         </w:rPr>
-        <w:t xml:space="preserve"> mô hình MVC được viết trên PHP5. Yii2 là tập hợp các </w:t>
-      </w:r>
-      <w:proofErr w:type="gramStart"/>
+        <w:tab/>
+      </w:r>
       <w:r>
         <w:rPr>
           <w:shd w:val="clear" w:color="auto" w:fill="FFFFFF"/>
         </w:rPr>
-        <w:t>thư</w:t>
-      </w:r>
-      <w:proofErr w:type="gramEnd"/>
+        <w:tab/>
+      </w:r>
       <w:r>
         <w:rPr>
           <w:shd w:val="clear" w:color="auto" w:fill="FFFFFF"/>
         </w:rPr>
-        <w:t xml:space="preserve"> viện của PHP và ngoài ra Yii2 còn tích hợp sẵn jquery, bootstrap…giúp người dùng có thể sử dụng một cách dễ dàng. Ngoài ra, Yii2 được phát triển trên mô hình MVC, do đó cũng dễ dàng trong việc quản lý code</w:t>
+        <w:t>Các framework và cms đều có những ưu điểm và nhược điểm riêng, tùy thuộc hệ thống mà chọn cho phù hợp. Trong quá trình phân tích và phân tích nghiệp vụ, tôi nhận thấy Yii2 phù hợp cho việc phát triển hệ thống của mình.</w:t>
       </w:r>
     </w:p>
     <w:p>
@@ -9763,185 +9508,65 @@
         </w:rPr>
         <w:tab/>
       </w:r>
-      <w:proofErr w:type="gramStart"/>
       <w:r>
         <w:rPr>
           <w:shd w:val="clear" w:color="auto" w:fill="FFFFFF"/>
         </w:rPr>
-        <w:t>Yii là một PHP MVC Framework mã nguồn mở hoàn toàn miễn phí, có hiệu năng cao, giúp bạn phát triển tốt các ứng dụng Web.</w:t>
-      </w:r>
-      <w:proofErr w:type="gramEnd"/>
+        <w:t>Ưu điểm của Yii2:</w:t>
+      </w:r>
+    </w:p>
+    <w:p>
+      <w:r>
+        <w:tab/>
+      </w:r>
+      <w:r>
+        <w:tab/>
+      </w:r>
+      <w:r>
+        <w:tab/>
+      </w:r>
       <w:r>
         <w:rPr>
           <w:shd w:val="clear" w:color="auto" w:fill="FFFFFF"/>
         </w:rPr>
-        <w:t xml:space="preserve"> Yii cho phép tái sử dụng tối đa các thành phần (components) của ứng dụng để tăng tốc độ viết ứng dụng.</w:t>
-      </w:r>
-    </w:p>
-    <w:p>
+        <w:t>Gii code generator: Gii có thể sinh ra các template, model, control, viewer, forms. Đó là CRUD (Create, Read, Update, Delete). Bạn chỉ cần cung cấp DB Table Name và yii2 sẽ sinh ra model và tất cả các thuộc tính</w:t>
+      </w:r>
+      <w:r>
+        <w:tab/>
+      </w:r>
+    </w:p>
+    <w:p>
+      <w:r>
+        <w:tab/>
+      </w:r>
+      <w:r>
+        <w:tab/>
+      </w:r>
+      <w:r>
+        <w:tab/>
+      </w:r>
       <w:r>
         <w:rPr>
           <w:shd w:val="clear" w:color="auto" w:fill="FFFFFF"/>
         </w:rPr>
+        <w:t xml:space="preserve">HTML Grid component: Cho phép thể hiện dữ liệu ở dạng bảng tự động sắp xếp, phân trang, coloring, dòng chẵn lẻ </w:t>
+      </w:r>
+    </w:p>
+    <w:p>
+      <w:r>
         <w:tab/>
       </w:r>
       <w:r>
+        <w:tab/>
+      </w:r>
+      <w:r>
+        <w:tab/>
+      </w:r>
+      <w:r>
         <w:rPr>
           <w:shd w:val="clear" w:color="auto" w:fill="FFFFFF"/>
         </w:rPr>
-        <w:tab/>
-      </w:r>
-      <w:r>
-        <w:rPr>
-          <w:shd w:val="clear" w:color="auto" w:fill="FFFFFF"/>
-        </w:rPr>
-        <w:t>Yii là một MVC </w:t>
-      </w:r>
-      <w:proofErr w:type="gramStart"/>
-      <w:r>
-        <w:rPr>
-          <w:shd w:val="clear" w:color="auto" w:fill="FFFFFF"/>
-        </w:rPr>
-        <w:t>framework  nhưng</w:t>
-      </w:r>
-      <w:proofErr w:type="gramEnd"/>
-      <w:r>
-        <w:rPr>
-          <w:shd w:val="clear" w:color="auto" w:fill="FFFFFF"/>
-        </w:rPr>
-        <w:t xml:space="preserve"> có kiến trúc OOP rất tốt và định hướng theo component nên mức độ tái sử dụng giữa các project rất cao</w:t>
-      </w:r>
-    </w:p>
-    <w:p>
-      <w:r>
-        <w:rPr>
-          <w:shd w:val="clear" w:color="auto" w:fill="FFFFFF"/>
-        </w:rPr>
-        <w:tab/>
-      </w:r>
-      <w:r>
-        <w:rPr>
-          <w:shd w:val="clear" w:color="auto" w:fill="FFFFFF"/>
-        </w:rPr>
-        <w:tab/>
-      </w:r>
-      <w:proofErr w:type="gramStart"/>
-      <w:r>
-        <w:rPr>
-          <w:shd w:val="clear" w:color="auto" w:fill="FFFFFF"/>
-        </w:rPr>
-        <w:t>Các framework và cms đều có những ưu điểm và nhược điểm riêng, tùy thuộc hệ thống mà chọn cho phù hợp.</w:t>
-      </w:r>
-      <w:proofErr w:type="gramEnd"/>
-      <w:r>
-        <w:rPr>
-          <w:shd w:val="clear" w:color="auto" w:fill="FFFFFF"/>
-        </w:rPr>
-        <w:t xml:space="preserve"> </w:t>
-      </w:r>
-      <w:proofErr w:type="gramStart"/>
-      <w:r>
-        <w:rPr>
-          <w:shd w:val="clear" w:color="auto" w:fill="FFFFFF"/>
-        </w:rPr>
-        <w:t>Trong quá trình phân tích và phân tích nghiệp vụ, tôi nhận thấy Yii2 phù hợp cho việc phát triển hệ thống của mình.</w:t>
-      </w:r>
-      <w:proofErr w:type="gramEnd"/>
-    </w:p>
-    <w:p>
-      <w:r>
-        <w:rPr>
-          <w:shd w:val="clear" w:color="auto" w:fill="FFFFFF"/>
-        </w:rPr>
-        <w:tab/>
-      </w:r>
-      <w:r>
-        <w:rPr>
-          <w:shd w:val="clear" w:color="auto" w:fill="FFFFFF"/>
-        </w:rPr>
-        <w:tab/>
-      </w:r>
-      <w:r>
-        <w:rPr>
-          <w:shd w:val="clear" w:color="auto" w:fill="FFFFFF"/>
-        </w:rPr>
-        <w:t>Ưu điểm của Yii2:</w:t>
-      </w:r>
-    </w:p>
-    <w:p>
-      <w:r>
-        <w:tab/>
-      </w:r>
-      <w:r>
-        <w:tab/>
-      </w:r>
-      <w:r>
-        <w:tab/>
-      </w:r>
-      <w:r>
-        <w:rPr>
-          <w:shd w:val="clear" w:color="auto" w:fill="FFFFFF"/>
-        </w:rPr>
-        <w:t xml:space="preserve">Gii code generator: Gii có thể sinh ra các template, model, control, viewer, forms. </w:t>
-      </w:r>
-      <w:proofErr w:type="gramStart"/>
-      <w:r>
-        <w:rPr>
-          <w:shd w:val="clear" w:color="auto" w:fill="FFFFFF"/>
-        </w:rPr>
-        <w:t>Đó là CRUD (Create, Read, Update, Delete).</w:t>
-      </w:r>
-      <w:proofErr w:type="gramEnd"/>
-      <w:r>
-        <w:rPr>
-          <w:shd w:val="clear" w:color="auto" w:fill="FFFFFF"/>
-        </w:rPr>
-        <w:t xml:space="preserve"> Bạn chỉ cần cung cấp DB Table Name và yii2 sẽ sinh ra model và tất cả các thuộc tính</w:t>
-      </w:r>
-      <w:r>
-        <w:tab/>
-      </w:r>
-    </w:p>
-    <w:p>
-      <w:r>
-        <w:tab/>
-      </w:r>
-      <w:r>
-        <w:tab/>
-      </w:r>
-      <w:r>
-        <w:tab/>
-      </w:r>
-      <w:r>
-        <w:rPr>
-          <w:shd w:val="clear" w:color="auto" w:fill="FFFFFF"/>
-        </w:rPr>
-        <w:t xml:space="preserve">HTML Grid component: Cho phép thể hiện dữ liệu ở dạng bảng tự động sắp xếp, phân trang, coloring, dòng chẵn lẻ </w:t>
-      </w:r>
-    </w:p>
-    <w:p>
-      <w:r>
-        <w:tab/>
-      </w:r>
-      <w:r>
-        <w:tab/>
-      </w:r>
-      <w:r>
-        <w:tab/>
-      </w:r>
-      <w:proofErr w:type="gramStart"/>
-      <w:r>
-        <w:rPr>
-          <w:shd w:val="clear" w:color="auto" w:fill="FFFFFF"/>
-        </w:rPr>
-        <w:t>jQuery</w:t>
-      </w:r>
-      <w:proofErr w:type="gramEnd"/>
-      <w:r>
-        <w:rPr>
-          <w:shd w:val="clear" w:color="auto" w:fill="FFFFFF"/>
-        </w:rPr>
-        <w:t xml:space="preserve"> integration: tích hợp sẵn jquery như là date-picker, auto-data-input box… </w:t>
+        <w:t xml:space="preserve">jQuery integration: tích hợp sẵn jquery như là date-picker, auto-data-input box… </w:t>
       </w:r>
     </w:p>
     <w:p>
@@ -10141,15 +9766,7 @@
           <w:szCs w:val="24"/>
           <w:shd w:val="clear" w:color="auto" w:fill="FFFFFF"/>
         </w:rPr>
-        <w:t xml:space="preserve">, dùng cho mục đích tổng quát. </w:t>
-      </w:r>
-      <w:proofErr w:type="gramStart"/>
-      <w:r>
-        <w:rPr>
-          <w:szCs w:val="24"/>
-          <w:shd w:val="clear" w:color="auto" w:fill="FFFFFF"/>
-        </w:rPr>
-        <w:t>Nó rất thích hợp với</w:t>
+        <w:t>, dùng cho mục đích tổng quát. Nó rất thích hợp với</w:t>
       </w:r>
       <w:r>
         <w:rPr>
@@ -10211,15 +9828,7 @@
           <w:szCs w:val="24"/>
           <w:shd w:val="clear" w:color="auto" w:fill="FFFFFF"/>
         </w:rPr>
-        <w:t>.</w:t>
-      </w:r>
-      <w:proofErr w:type="gramEnd"/>
-      <w:r>
-        <w:rPr>
-          <w:szCs w:val="24"/>
-          <w:shd w:val="clear" w:color="auto" w:fill="FFFFFF"/>
-        </w:rPr>
-        <w:t xml:space="preserve"> Do được tối ưu hóa cho các</w:t>
+        <w:t>. Do được tối ưu hóa cho các</w:t>
       </w:r>
       <w:r>
         <w:rPr>
@@ -10347,7 +9956,6 @@
       <w:pPr>
         <w:jc w:val="both"/>
       </w:pPr>
-      <w:proofErr w:type="gramStart"/>
       <w:r>
         <w:rPr>
           <w:szCs w:val="24"/>
@@ -10381,15 +9989,7 @@
           <w:szCs w:val="24"/>
           <w:shd w:val="clear" w:color="auto" w:fill="FFFFFF"/>
         </w:rPr>
-        <w:t>.</w:t>
-      </w:r>
-      <w:proofErr w:type="gramEnd"/>
-      <w:r>
-        <w:rPr>
-          <w:szCs w:val="24"/>
-          <w:shd w:val="clear" w:color="auto" w:fill="FFFFFF"/>
-        </w:rPr>
-        <w:t xml:space="preserve"> PHP/FI do</w:t>
+        <w:t>. PHP/FI do</w:t>
       </w:r>
       <w:r>
         <w:rPr>
@@ -10506,31 +10106,7 @@
           <w:szCs w:val="24"/>
           <w:shd w:val="clear" w:color="auto" w:fill="FFFFFF"/>
         </w:rPr>
-        <w:t xml:space="preserve">để theo dõi tình hình truy cập đến bản sơ yếu lý lịch của ông trên mạng. </w:t>
-      </w:r>
-      <w:proofErr w:type="gramStart"/>
-      <w:r>
-        <w:rPr>
-          <w:szCs w:val="24"/>
-          <w:shd w:val="clear" w:color="auto" w:fill="FFFFFF"/>
-        </w:rPr>
-        <w:t>Ông đã đặt tên cho bộ mã kịch bản này là 'Personal Home Page Tools'.</w:t>
-      </w:r>
-      <w:proofErr w:type="gramEnd"/>
-      <w:r>
-        <w:rPr>
-          <w:szCs w:val="24"/>
-          <w:shd w:val="clear" w:color="auto" w:fill="FFFFFF"/>
-        </w:rPr>
-        <w:t xml:space="preserve"> </w:t>
-      </w:r>
-      <w:proofErr w:type="gramStart"/>
-      <w:r>
-        <w:rPr>
-          <w:szCs w:val="24"/>
-          <w:shd w:val="clear" w:color="auto" w:fill="FFFFFF"/>
-        </w:rPr>
-        <w:t>Khi cần đến các chức năng rộng hơn, Rasmus đã viết ra một bộ thực thi bằng C lớn hơn để có thể truy vấn tới các</w:t>
+        <w:t>để theo dõi tình hình truy cập đến bản sơ yếu lý lịch của ông trên mạng. Ông đã đặt tên cho bộ mã kịch bản này là 'Personal Home Page Tools'. Khi cần đến các chức năng rộng hơn, Rasmus đã viết ra một bộ thực thi bằng C lớn hơn để có thể truy vấn tới các</w:t>
       </w:r>
       <w:r>
         <w:rPr>
@@ -10565,51 +10141,25 @@
           <w:szCs w:val="24"/>
           <w:shd w:val="clear" w:color="auto" w:fill="FFFFFF"/>
         </w:rPr>
-        <w:t>và giúp cho người sử dụng phát triển các ứng dụng web đơn giản.</w:t>
-      </w:r>
-      <w:proofErr w:type="gramEnd"/>
+        <w:t>và giúp cho người sử dụng phát triển các ứng dụng web đơn giản. Rasmus đã quyết định công bố mã nguồn của PHP/FI cho mọi người xem, sử dụng cũng như sửa các lỗi có trong nó đồng thời cải tiến mã nguồn.</w:t>
+      </w:r>
+    </w:p>
+    <w:p>
+      <w:pPr>
+        <w:jc w:val="both"/>
+      </w:pPr>
+    </w:p>
+    <w:p>
+      <w:pPr>
+        <w:jc w:val="both"/>
+      </w:pPr>
       <w:r>
         <w:rPr>
           <w:szCs w:val="24"/>
           <w:shd w:val="clear" w:color="auto" w:fill="FFFFFF"/>
         </w:rPr>
-        <w:t xml:space="preserve"> </w:t>
-      </w:r>
-      <w:proofErr w:type="gramStart"/>
-      <w:r>
-        <w:rPr>
-          <w:szCs w:val="24"/>
-          <w:shd w:val="clear" w:color="auto" w:fill="FFFFFF"/>
-        </w:rPr>
-        <w:t>Rasmus đã quyết định công bố mã nguồn của PHP/FI cho mọi người xem, sử dụng cũng như sửa các lỗi có trong nó đồng thời cải tiến mã nguồn.</w:t>
-      </w:r>
-      <w:proofErr w:type="gramEnd"/>
-    </w:p>
-    <w:p>
-      <w:pPr>
-        <w:jc w:val="both"/>
-      </w:pPr>
-    </w:p>
-    <w:p>
-      <w:pPr>
-        <w:jc w:val="both"/>
-      </w:pPr>
-      <w:r>
-        <w:rPr>
-          <w:szCs w:val="24"/>
-          <w:shd w:val="clear" w:color="auto" w:fill="FFFFFF"/>
-        </w:rPr>
-        <w:t xml:space="preserve">Rất nhiều framework được xây dựng trên nền PHP ví dụ như Zend framework, CodeIgniter Framework, Laverel… </w:t>
-      </w:r>
-      <w:proofErr w:type="gramStart"/>
-      <w:r>
-        <w:rPr>
-          <w:szCs w:val="24"/>
-          <w:shd w:val="clear" w:color="auto" w:fill="FFFFFF"/>
-        </w:rPr>
-        <w:t>Yii2 cũng được xây dựng trên nền PHP.</w:t>
-      </w:r>
-      <w:proofErr w:type="gramEnd"/>
+        <w:t>Rất nhiều framework được xây dựng trên nền PHP ví dụ như Zend framework, CodeIgniter Framework, Laverel… Yii2 cũng được xây dựng trên nền PHP.</w:t>
+      </w:r>
     </w:p>
     <w:p>
       <w:pPr>
@@ -10742,69 +10292,21 @@
           <w:szCs w:val="24"/>
           <w:shd w:val="clear" w:color="auto" w:fill="FFFFFF"/>
         </w:rPr>
-        <w:t xml:space="preserve">phổ biến nhất thế giới và được các nhà phát triển rất ưa chuộng trong quá trình phát triển ứng dụng. </w:t>
-      </w:r>
-      <w:proofErr w:type="gramStart"/>
+        <w:t xml:space="preserve">phổ biến nhất thế giới và được các nhà phát triển rất ưa chuộng trong quá trình phát triển ứng dụng. Vì MySQL là cơ sở dữ liệu tốc độ cao, ổn định và dễ sử dụng, có tính khả chuyển, hoạt động trên nhiều hệ điều hành cung cấp một hệ thống lớn các hàm tiện ích rất mạnh. Với tốc độ và tính bảo mật cao, MySQL rất thích hợp cho các ứng dụng có truy cập </w:t>
+      </w:r>
       <w:r>
         <w:rPr>
           <w:szCs w:val="24"/>
           <w:shd w:val="clear" w:color="auto" w:fill="FFFFFF"/>
         </w:rPr>
-        <w:t>Vì MySQL là cơ sở dữ liệu tốc độ cao, ổn định và dễ sử dụng, có tính khả chuyển, hoạt động trên nhiều hệ điều hành cung cấp một hệ thống lớn các hàm tiện ích rất mạnh.</w:t>
-      </w:r>
-      <w:proofErr w:type="gramEnd"/>
+        <w:t>cơ sở dữ liệu</w:t>
+      </w:r>
       <w:r>
         <w:rPr>
           <w:szCs w:val="24"/>
           <w:shd w:val="clear" w:color="auto" w:fill="FFFFFF"/>
         </w:rPr>
-        <w:t xml:space="preserve"> </w:t>
-      </w:r>
-      <w:proofErr w:type="gramStart"/>
-      <w:r>
-        <w:rPr>
-          <w:szCs w:val="24"/>
-          <w:shd w:val="clear" w:color="auto" w:fill="FFFFFF"/>
-        </w:rPr>
-        <w:t xml:space="preserve">Với tốc độ và tính bảo mật cao, MySQL rất thích hợp cho các ứng dụng có truy cập </w:t>
-      </w:r>
-      <w:r>
-        <w:rPr>
-          <w:szCs w:val="24"/>
-          <w:shd w:val="clear" w:color="auto" w:fill="FFFFFF"/>
-        </w:rPr>
-        <w:t>cơ sở dữ liệu</w:t>
-      </w:r>
-      <w:r>
-        <w:rPr>
-          <w:szCs w:val="24"/>
-          <w:shd w:val="clear" w:color="auto" w:fill="FFFFFF"/>
-        </w:rPr>
-        <w:t xml:space="preserve"> trên internet.</w:t>
-      </w:r>
-      <w:proofErr w:type="gramEnd"/>
-      <w:r>
-        <w:rPr>
-          <w:szCs w:val="24"/>
-          <w:shd w:val="clear" w:color="auto" w:fill="FFFFFF"/>
-        </w:rPr>
-        <w:t xml:space="preserve"> </w:t>
-      </w:r>
-      <w:proofErr w:type="gramStart"/>
-      <w:r>
-        <w:rPr>
-          <w:szCs w:val="24"/>
-          <w:shd w:val="clear" w:color="auto" w:fill="FFFFFF"/>
-        </w:rPr>
-        <w:t>MySQL miễn phí hoàn toàn cho nên bạn có thể tải về MySQL từ trang chủ.</w:t>
-      </w:r>
-      <w:proofErr w:type="gramEnd"/>
-      <w:r>
-        <w:rPr>
-          <w:szCs w:val="24"/>
-          <w:shd w:val="clear" w:color="auto" w:fill="FFFFFF"/>
-        </w:rPr>
-        <w:t xml:space="preserve"> </w:t>
+        <w:t xml:space="preserve"> trên internet. MySQL miễn phí hoàn toàn cho nên bạn có thể tải về MySQL từ trang chủ. </w:t>
       </w:r>
     </w:p>
     <w:p>
@@ -10877,7 +10379,6 @@
         </w:rPr>
         <w:tab/>
       </w:r>
-      <w:proofErr w:type="gramStart"/>
       <w:r>
         <w:rPr>
           <w:bCs/>
@@ -10886,7 +10387,6 @@
         </w:rPr>
         <w:t>phpMyAdmin</w:t>
       </w:r>
-      <w:proofErr w:type="gramEnd"/>
       <w:r>
         <w:rPr>
           <w:rStyle w:val="apple-converted-space"/>
@@ -11183,15 +10683,7 @@
       </w:pPr>
       <w:r>
         <w:tab/>
-        <w:t xml:space="preserve">Web Server (máy phục vụ Web): máy tính mà trên đó được cài phần mềm phục vụ Web, đôi khi người ta cũng gọi chính phần mềm đó là Web Server. Tất cả các máy chủ </w:t>
-      </w:r>
-      <w:proofErr w:type="gramStart"/>
-      <w:r>
-        <w:t>đều  hiểu</w:t>
-      </w:r>
-      <w:proofErr w:type="gramEnd"/>
-      <w:r>
-        <w:t xml:space="preserve"> và chạy được file *.htm và  *.html, tuy nhiên mỗi Web Server lại phục vụ một số kiểu file riêng biệt chẳng hạn như ISS  Microsoft dành cho *.asp, *.aspx ..; Apache dùng cho *.php …; Sun Java Server  của Sun dùng cho *.jsp…</w:t>
+        <w:t>Web Server (máy phục vụ Web): máy tính mà trên đó được cài phần mềm phục vụ Web, đôi khi người ta cũng gọi chính phần mềm đó là Web Server. Tất cả các máy chủ đều  hiểu và chạy được file *.htm và  *.html, tuy nhiên mỗi Web Server lại phục vụ một số kiểu file riêng biệt chẳng hạn như ISS  Microsoft dành cho *.asp, *.aspx ..; Apache dùng cho *.php …; Sun Java Server  của Sun dùng cho *.jsp…</w:t>
       </w:r>
     </w:p>
     <w:p>
@@ -11369,21 +10861,7 @@
           <w:lang w:val="en-US"/>
         </w:rPr>
         <w:tab/>
-        <w:t xml:space="preserve">Xampp là chương trình tạo Web </w:t>
-      </w:r>
-      <w:proofErr w:type="gramStart"/>
-      <w:r>
-        <w:rPr>
-          <w:lang w:val="en-US"/>
-        </w:rPr>
-        <w:t>Server(</w:t>
-      </w:r>
-      <w:proofErr w:type="gramEnd"/>
-      <w:r>
-        <w:rPr>
-          <w:lang w:val="en-US"/>
-        </w:rPr>
-        <w:t>máy chủ web) có tích hợp  sãn Apache, PHP , MySQL và có sẵn công cụ phpmyadmin.</w:t>
+        <w:t>Xampp là chương trình tạo Web Server(máy chủ web) có tích hợp  sãn Apache, PHP , MySQL và có sẵn công cụ phpmyadmin.</w:t>
       </w:r>
     </w:p>
     <w:p>
@@ -11421,96 +10899,47 @@
         <w:tab/>
       </w:r>
       <w:r>
-        <w:t xml:space="preserve">Jquery là một </w:t>
-      </w:r>
-      <w:proofErr w:type="gramStart"/>
-      <w:r>
-        <w:t>thư</w:t>
-      </w:r>
-      <w:proofErr w:type="gramEnd"/>
-      <w:r>
-        <w:t xml:space="preserve"> viện kiểu mới của Javascript giúp đơn g</w:t>
+        <w:t>Jquery là một thư viện kiểu mới của Javascript giúp đơn g</w:t>
       </w:r>
       <w:r>
         <w:t xml:space="preserve">iản hóa cách viết Javascript và </w:t>
       </w:r>
       <w:r>
-        <w:t xml:space="preserve">tăng tốc độ xử lý các sự kiện trên trang web. </w:t>
-      </w:r>
-      <w:proofErr w:type="gramStart"/>
-      <w:r>
-        <w:t>JQuery thêm tương tác Ajax vào trong trang web của bạn.</w:t>
-      </w:r>
-      <w:proofErr w:type="gramEnd"/>
+        <w:t>tăng tốc độ xử lý các sự kiện trên trang web. JQuery thêm tương tác Ajax vào trong trang web của bạn.</w:t>
+      </w:r>
       <w:r>
         <w:t xml:space="preserve"> </w:t>
       </w:r>
-      <w:proofErr w:type="gramStart"/>
       <w:r>
         <w:rPr>
           <w:rFonts w:eastAsia="Times New Roman"/>
           <w:szCs w:val="24"/>
         </w:rPr>
-        <w:t>JQuery được thiết kế để thay đổi cách viết Javascript của bạn.</w:t>
-      </w:r>
-      <w:proofErr w:type="gramEnd"/>
+        <w:t xml:space="preserve">JQuery được thiết kế để thay đổi cách viết Javascript của bạn. Chỉ với 10 dòng lệnh </w:t>
+      </w:r>
       <w:r>
         <w:rPr>
           <w:rFonts w:eastAsia="Times New Roman"/>
           <w:szCs w:val="24"/>
         </w:rPr>
-        <w:t xml:space="preserve"> </w:t>
-      </w:r>
-      <w:proofErr w:type="gramStart"/>
+        <w:t>JQuery bạn có thể thay thế cả hai</w:t>
+      </w:r>
       <w:r>
         <w:rPr>
           <w:rFonts w:eastAsia="Times New Roman"/>
           <w:szCs w:val="24"/>
         </w:rPr>
-        <w:t xml:space="preserve">Chỉ với 10 dòng lệnh </w:t>
+        <w:t xml:space="preserve"> chục dòng lệnh DOM JavaScript.</w:t>
+      </w:r>
+      <w:r>
+        <w:t xml:space="preserve"> </w:t>
       </w:r>
       <w:r>
         <w:rPr>
           <w:rFonts w:eastAsia="Times New Roman"/>
           <w:szCs w:val="24"/>
         </w:rPr>
-        <w:t>JQuery bạn có thể thay thế cả hai</w:t>
-      </w:r>
-      <w:bookmarkStart w:id="41" w:name="_GoBack"/>
-      <w:bookmarkEnd w:id="41"/>
-      <w:r>
-        <w:rPr>
-          <w:rFonts w:eastAsia="Times New Roman"/>
-          <w:szCs w:val="24"/>
-        </w:rPr>
-        <w:t xml:space="preserve"> chục dòng lệnh DOM JavaScript.</w:t>
-      </w:r>
-      <w:proofErr w:type="gramEnd"/>
-      <w:r>
-        <w:t xml:space="preserve"> </w:t>
-      </w:r>
-      <w:r>
-        <w:rPr>
-          <w:rFonts w:eastAsia="Times New Roman"/>
-          <w:szCs w:val="24"/>
-        </w:rPr>
-        <w:t xml:space="preserve">JQuery là 1 bộ </w:t>
-      </w:r>
-      <w:proofErr w:type="gramStart"/>
-      <w:r>
-        <w:rPr>
-          <w:rFonts w:eastAsia="Times New Roman"/>
-          <w:szCs w:val="24"/>
-        </w:rPr>
-        <w:t>thư</w:t>
-      </w:r>
-      <w:proofErr w:type="gramEnd"/>
-      <w:r>
-        <w:rPr>
-          <w:rFonts w:eastAsia="Times New Roman"/>
-          <w:szCs w:val="24"/>
-        </w:rPr>
-        <w:t xml:space="preserve"> viện khổng lồ hỗ trợ cho mọi ngôn ngữ lập trình mà người lập trình chỉ cần có kiến thức về HTML đều có thể học được. Một lập trình viên sử dụng jquery để lập trình sẽ tiết kiệm được nhiều thời gian của người lập trình web</w:t>
+        <w:t>JQuery là 1 bộ thư viện khổng lồ hỗ trợ cho mọi ngôn ngữ lập trình mà người lập trình chỉ cần có kiến thức về HTML đều có thể học được. Một lập trình viên sử dụng jquery để lập trình sẽ tiết kiệm được nhiều thời gian của người lập trình web</w:t>
       </w:r>
     </w:p>
     <w:p>
@@ -11617,15 +11046,7 @@
         </w:numPr>
       </w:pPr>
       <w:r>
-        <w:t>Thay đổi nội dung trang web</w:t>
-      </w:r>
-      <w:proofErr w:type="gramStart"/>
-      <w:r>
-        <w:t>:jQuery</w:t>
-      </w:r>
-      <w:proofErr w:type="gramEnd"/>
-      <w:r>
-        <w:t xml:space="preserve"> không chỉ có thể thay đổi bề ngoài của trang web, nó cũng có thể thay đổi nội dung của chính tài liệu đó chỉ với vài dòng code. Nó có thể thêm hoặc bớt nội dung trên trang, hình ảnh có thể được thêm vào hoặc đổi sang hình khác, danh sách có thể được sắp xếp lại hoặc thậm chí cả cấu trúc HTML của một trang web cũng có thể được viết lại và mở rộng</w:t>
+        <w:t>Thay đổi nội dung trang web:jQuery không chỉ có thể thay đổi bề ngoài của trang web, nó cũng có thể thay đổi nội dung của chính tài liệu đó chỉ với vài dòng code. Nó có thể thêm hoặc bớt nội dung trên trang, hình ảnh có thể được thêm vào hoặc đổi sang hình khác, danh sách có thể được sắp xếp lại hoặc thậm chí cả cấu trúc HTML của một trang web cũng có thể được viết lại và mở rộng</w:t>
       </w:r>
     </w:p>
     <w:p>
@@ -11682,11 +11103,11 @@
           <w:lang w:val="vi-VN"/>
         </w:rPr>
       </w:pPr>
-      <w:bookmarkStart w:id="42" w:name="_Toc421748837"/>
+      <w:bookmarkStart w:id="41" w:name="_Toc421748837"/>
       <w:r>
         <w:t>Ajax</w:t>
       </w:r>
-      <w:bookmarkEnd w:id="42"/>
+      <w:bookmarkEnd w:id="41"/>
     </w:p>
     <w:p>
       <w:r>
@@ -12083,11 +11504,11 @@
           <w:lang w:val="vi-VN"/>
         </w:rPr>
       </w:pPr>
-      <w:bookmarkStart w:id="43" w:name="_Toc421748838"/>
+      <w:bookmarkStart w:id="42" w:name="_Toc421748838"/>
       <w:r>
         <w:t>Github</w:t>
       </w:r>
-      <w:bookmarkEnd w:id="43"/>
+      <w:bookmarkEnd w:id="42"/>
     </w:p>
     <w:p>
       <w:pPr>
@@ -12127,22 +11548,7 @@
     <w:p>
       <w:r>
         <w:tab/>
-      </w:r>
-      <w:proofErr w:type="gramStart"/>
-      <w:r>
-        <w:t>Github được viết bằng Ruby on Rails.</w:t>
-      </w:r>
-      <w:proofErr w:type="gramEnd"/>
-      <w:r>
-        <w:t xml:space="preserve"> GitHub cung cấp dịch vụ thương mại và cả tài khoản miễn phí cho các dự </w:t>
-      </w:r>
-      <w:proofErr w:type="gramStart"/>
-      <w:r>
-        <w:t>án</w:t>
-      </w:r>
-      <w:proofErr w:type="gramEnd"/>
-      <w:r>
-        <w:t xml:space="preserve"> nguồn mở. Theo khảo sát của người sử dụng Git vào năm 2009, Github hiện đang là server Git lưu trữ source code phổ biến nhất hiện nay.</w:t>
+        <w:t>Github được viết bằng Ruby on Rails. GitHub cung cấp dịch vụ thương mại và cả tài khoản miễn phí cho các dự án nguồn mở. Theo khảo sát của người sử dụng Git vào năm 2009, Github hiện đang là server Git lưu trữ source code phổ biến nhất hiện nay.</w:t>
       </w:r>
     </w:p>
     <w:p>
@@ -12187,7 +11593,7 @@
           <w:rFonts w:cs="Times New Roman"/>
         </w:rPr>
       </w:pPr>
-      <w:bookmarkStart w:id="44" w:name="_Toc421748839"/>
+      <w:bookmarkStart w:id="43" w:name="_Toc421748839"/>
       <w:r>
         <w:rPr>
           <w:rFonts w:cs="Times New Roman"/>
@@ -12195,15 +11601,16 @@
         <w:lastRenderedPageBreak/>
         <w:t>PHÂN TÍCH YÊU CẦU</w:t>
       </w:r>
-      <w:bookmarkStart w:id="45" w:name="_Toc307268432"/>
-      <w:bookmarkStart w:id="46" w:name="_Toc310706925"/>
-      <w:bookmarkStart w:id="47" w:name="_Toc310722318"/>
-      <w:bookmarkStart w:id="48" w:name="_Toc307268433"/>
-      <w:bookmarkStart w:id="49" w:name="_Toc310706926"/>
-      <w:bookmarkStart w:id="50" w:name="_Toc310722319"/>
-      <w:bookmarkStart w:id="51" w:name="_Toc307268434"/>
-      <w:bookmarkStart w:id="52" w:name="_Toc310706927"/>
-      <w:bookmarkStart w:id="53" w:name="_Toc310722320"/>
+      <w:bookmarkStart w:id="44" w:name="_Toc307268432"/>
+      <w:bookmarkStart w:id="45" w:name="_Toc310706925"/>
+      <w:bookmarkStart w:id="46" w:name="_Toc310722318"/>
+      <w:bookmarkStart w:id="47" w:name="_Toc307268433"/>
+      <w:bookmarkStart w:id="48" w:name="_Toc310706926"/>
+      <w:bookmarkStart w:id="49" w:name="_Toc310722319"/>
+      <w:bookmarkStart w:id="50" w:name="_Toc307268434"/>
+      <w:bookmarkStart w:id="51" w:name="_Toc310706927"/>
+      <w:bookmarkStart w:id="52" w:name="_Toc310722320"/>
+      <w:bookmarkEnd w:id="43"/>
       <w:bookmarkEnd w:id="44"/>
       <w:bookmarkEnd w:id="45"/>
       <w:bookmarkEnd w:id="46"/>
@@ -12213,7 +11620,6 @@
       <w:bookmarkEnd w:id="50"/>
       <w:bookmarkEnd w:id="51"/>
       <w:bookmarkEnd w:id="52"/>
-      <w:bookmarkEnd w:id="53"/>
     </w:p>
     <w:p>
       <w:pPr>
@@ -12236,44 +11642,45 @@
           <w:szCs w:val="24"/>
         </w:rPr>
       </w:pPr>
-      <w:bookmarkStart w:id="54" w:name="_Toc311143039"/>
-      <w:bookmarkStart w:id="55" w:name="_Toc311143127"/>
-      <w:bookmarkStart w:id="56" w:name="_Toc311802738"/>
-      <w:bookmarkStart w:id="57" w:name="_Toc311802827"/>
-      <w:bookmarkStart w:id="58" w:name="_Toc311818636"/>
-      <w:bookmarkStart w:id="59" w:name="_Toc311818780"/>
-      <w:bookmarkStart w:id="60" w:name="_Toc311885551"/>
-      <w:bookmarkStart w:id="61" w:name="_Toc311904608"/>
-      <w:bookmarkStart w:id="62" w:name="_Toc311930677"/>
-      <w:bookmarkStart w:id="63" w:name="_Toc312085972"/>
-      <w:bookmarkStart w:id="64" w:name="_Toc312086061"/>
-      <w:bookmarkStart w:id="65" w:name="_Toc312088360"/>
-      <w:bookmarkStart w:id="66" w:name="_Toc312089875"/>
-      <w:bookmarkStart w:id="67" w:name="_Toc312090057"/>
-      <w:bookmarkStart w:id="68" w:name="_Toc312090145"/>
-      <w:bookmarkStart w:id="69" w:name="_Toc312197730"/>
-      <w:bookmarkStart w:id="70" w:name="_Toc312197819"/>
-      <w:bookmarkStart w:id="71" w:name="_Toc312522352"/>
-      <w:bookmarkStart w:id="72" w:name="_Toc312522433"/>
-      <w:bookmarkStart w:id="73" w:name="_Toc312522781"/>
-      <w:bookmarkStart w:id="74" w:name="_Toc312522871"/>
-      <w:bookmarkStart w:id="75" w:name="_Toc421395688"/>
-      <w:bookmarkStart w:id="76" w:name="_Toc421407887"/>
-      <w:bookmarkStart w:id="77" w:name="_Toc421407992"/>
-      <w:bookmarkStart w:id="78" w:name="_Toc421408205"/>
-      <w:bookmarkStart w:id="79" w:name="_Toc421408308"/>
-      <w:bookmarkStart w:id="80" w:name="_Toc421408411"/>
-      <w:bookmarkStart w:id="81" w:name="_Toc421434153"/>
-      <w:bookmarkStart w:id="82" w:name="_Toc421439884"/>
-      <w:bookmarkStart w:id="83" w:name="_Toc421440177"/>
-      <w:bookmarkStart w:id="84" w:name="_Toc421443400"/>
-      <w:bookmarkStart w:id="85" w:name="_Toc421447524"/>
-      <w:bookmarkStart w:id="86" w:name="_Toc421485597"/>
-      <w:bookmarkStart w:id="87" w:name="_Toc421544087"/>
-      <w:bookmarkStart w:id="88" w:name="_Toc421562107"/>
-      <w:bookmarkStart w:id="89" w:name="_Toc421567232"/>
-      <w:bookmarkStart w:id="90" w:name="_Toc421653653"/>
-      <w:bookmarkStart w:id="91" w:name="_Toc421748840"/>
+      <w:bookmarkStart w:id="53" w:name="_Toc311143039"/>
+      <w:bookmarkStart w:id="54" w:name="_Toc311143127"/>
+      <w:bookmarkStart w:id="55" w:name="_Toc311802738"/>
+      <w:bookmarkStart w:id="56" w:name="_Toc311802827"/>
+      <w:bookmarkStart w:id="57" w:name="_Toc311818636"/>
+      <w:bookmarkStart w:id="58" w:name="_Toc311818780"/>
+      <w:bookmarkStart w:id="59" w:name="_Toc311885551"/>
+      <w:bookmarkStart w:id="60" w:name="_Toc311904608"/>
+      <w:bookmarkStart w:id="61" w:name="_Toc311930677"/>
+      <w:bookmarkStart w:id="62" w:name="_Toc312085972"/>
+      <w:bookmarkStart w:id="63" w:name="_Toc312086061"/>
+      <w:bookmarkStart w:id="64" w:name="_Toc312088360"/>
+      <w:bookmarkStart w:id="65" w:name="_Toc312089875"/>
+      <w:bookmarkStart w:id="66" w:name="_Toc312090057"/>
+      <w:bookmarkStart w:id="67" w:name="_Toc312090145"/>
+      <w:bookmarkStart w:id="68" w:name="_Toc312197730"/>
+      <w:bookmarkStart w:id="69" w:name="_Toc312197819"/>
+      <w:bookmarkStart w:id="70" w:name="_Toc312522352"/>
+      <w:bookmarkStart w:id="71" w:name="_Toc312522433"/>
+      <w:bookmarkStart w:id="72" w:name="_Toc312522781"/>
+      <w:bookmarkStart w:id="73" w:name="_Toc312522871"/>
+      <w:bookmarkStart w:id="74" w:name="_Toc421395688"/>
+      <w:bookmarkStart w:id="75" w:name="_Toc421407887"/>
+      <w:bookmarkStart w:id="76" w:name="_Toc421407992"/>
+      <w:bookmarkStart w:id="77" w:name="_Toc421408205"/>
+      <w:bookmarkStart w:id="78" w:name="_Toc421408308"/>
+      <w:bookmarkStart w:id="79" w:name="_Toc421408411"/>
+      <w:bookmarkStart w:id="80" w:name="_Toc421434153"/>
+      <w:bookmarkStart w:id="81" w:name="_Toc421439884"/>
+      <w:bookmarkStart w:id="82" w:name="_Toc421440177"/>
+      <w:bookmarkStart w:id="83" w:name="_Toc421443400"/>
+      <w:bookmarkStart w:id="84" w:name="_Toc421447524"/>
+      <w:bookmarkStart w:id="85" w:name="_Toc421485597"/>
+      <w:bookmarkStart w:id="86" w:name="_Toc421544087"/>
+      <w:bookmarkStart w:id="87" w:name="_Toc421562107"/>
+      <w:bookmarkStart w:id="88" w:name="_Toc421567232"/>
+      <w:bookmarkStart w:id="89" w:name="_Toc421653653"/>
+      <w:bookmarkStart w:id="90" w:name="_Toc421748840"/>
+      <w:bookmarkEnd w:id="53"/>
       <w:bookmarkEnd w:id="54"/>
       <w:bookmarkEnd w:id="55"/>
       <w:bookmarkEnd w:id="56"/>
@@ -12311,7 +11718,6 @@
       <w:bookmarkEnd w:id="88"/>
       <w:bookmarkEnd w:id="89"/>
       <w:bookmarkEnd w:id="90"/>
-      <w:bookmarkEnd w:id="91"/>
     </w:p>
     <w:p>
       <w:pPr>
@@ -12323,7 +11729,7 @@
         <w:spacing w:line="360" w:lineRule="auto"/>
         <w:ind w:left="567" w:hanging="567"/>
       </w:pPr>
-      <w:bookmarkStart w:id="92" w:name="_Toc421748841"/>
+      <w:bookmarkStart w:id="91" w:name="_Toc421748841"/>
       <w:r>
         <w:rPr>
           <w:szCs w:val="24"/>
@@ -12342,7 +11748,7 @@
       <w:r>
         <w:t xml:space="preserve"> hệ thống</w:t>
       </w:r>
-      <w:bookmarkEnd w:id="92"/>
+      <w:bookmarkEnd w:id="91"/>
       <w:r>
         <w:t xml:space="preserve"> </w:t>
       </w:r>
@@ -12368,40 +11774,41 @@
           <w:szCs w:val="26"/>
         </w:rPr>
       </w:pPr>
-      <w:bookmarkStart w:id="93" w:name="_Toc311818638"/>
-      <w:bookmarkStart w:id="94" w:name="_Toc311818782"/>
-      <w:bookmarkStart w:id="95" w:name="_Toc311885553"/>
-      <w:bookmarkStart w:id="96" w:name="_Toc311904610"/>
-      <w:bookmarkStart w:id="97" w:name="_Toc311930679"/>
-      <w:bookmarkStart w:id="98" w:name="_Toc312085974"/>
-      <w:bookmarkStart w:id="99" w:name="_Toc312086063"/>
-      <w:bookmarkStart w:id="100" w:name="_Toc312088362"/>
-      <w:bookmarkStart w:id="101" w:name="_Toc312089877"/>
-      <w:bookmarkStart w:id="102" w:name="_Toc312090059"/>
-      <w:bookmarkStart w:id="103" w:name="_Toc312090147"/>
-      <w:bookmarkStart w:id="104" w:name="_Toc312197732"/>
-      <w:bookmarkStart w:id="105" w:name="_Toc312197821"/>
-      <w:bookmarkStart w:id="106" w:name="_Toc312522354"/>
-      <w:bookmarkStart w:id="107" w:name="_Toc312522435"/>
-      <w:bookmarkStart w:id="108" w:name="_Toc312522783"/>
-      <w:bookmarkStart w:id="109" w:name="_Toc312522873"/>
-      <w:bookmarkStart w:id="110" w:name="_Toc421395690"/>
-      <w:bookmarkStart w:id="111" w:name="_Toc421407889"/>
-      <w:bookmarkStart w:id="112" w:name="_Toc421407994"/>
-      <w:bookmarkStart w:id="113" w:name="_Toc421408207"/>
-      <w:bookmarkStart w:id="114" w:name="_Toc421408310"/>
-      <w:bookmarkStart w:id="115" w:name="_Toc421408413"/>
-      <w:bookmarkStart w:id="116" w:name="_Toc421434155"/>
-      <w:bookmarkStart w:id="117" w:name="_Toc421439886"/>
-      <w:bookmarkStart w:id="118" w:name="_Toc421440179"/>
-      <w:bookmarkStart w:id="119" w:name="_Toc421443402"/>
-      <w:bookmarkStart w:id="120" w:name="_Toc421447526"/>
-      <w:bookmarkStart w:id="121" w:name="_Toc421485599"/>
-      <w:bookmarkStart w:id="122" w:name="_Toc421544089"/>
-      <w:bookmarkStart w:id="123" w:name="_Toc421562109"/>
-      <w:bookmarkStart w:id="124" w:name="_Toc421567234"/>
-      <w:bookmarkStart w:id="125" w:name="_Toc421653655"/>
-      <w:bookmarkStart w:id="126" w:name="_Toc421748842"/>
+      <w:bookmarkStart w:id="92" w:name="_Toc311818638"/>
+      <w:bookmarkStart w:id="93" w:name="_Toc311818782"/>
+      <w:bookmarkStart w:id="94" w:name="_Toc311885553"/>
+      <w:bookmarkStart w:id="95" w:name="_Toc311904610"/>
+      <w:bookmarkStart w:id="96" w:name="_Toc311930679"/>
+      <w:bookmarkStart w:id="97" w:name="_Toc312085974"/>
+      <w:bookmarkStart w:id="98" w:name="_Toc312086063"/>
+      <w:bookmarkStart w:id="99" w:name="_Toc312088362"/>
+      <w:bookmarkStart w:id="100" w:name="_Toc312089877"/>
+      <w:bookmarkStart w:id="101" w:name="_Toc312090059"/>
+      <w:bookmarkStart w:id="102" w:name="_Toc312090147"/>
+      <w:bookmarkStart w:id="103" w:name="_Toc312197732"/>
+      <w:bookmarkStart w:id="104" w:name="_Toc312197821"/>
+      <w:bookmarkStart w:id="105" w:name="_Toc312522354"/>
+      <w:bookmarkStart w:id="106" w:name="_Toc312522435"/>
+      <w:bookmarkStart w:id="107" w:name="_Toc312522783"/>
+      <w:bookmarkStart w:id="108" w:name="_Toc312522873"/>
+      <w:bookmarkStart w:id="109" w:name="_Toc421395690"/>
+      <w:bookmarkStart w:id="110" w:name="_Toc421407889"/>
+      <w:bookmarkStart w:id="111" w:name="_Toc421407994"/>
+      <w:bookmarkStart w:id="112" w:name="_Toc421408207"/>
+      <w:bookmarkStart w:id="113" w:name="_Toc421408310"/>
+      <w:bookmarkStart w:id="114" w:name="_Toc421408413"/>
+      <w:bookmarkStart w:id="115" w:name="_Toc421434155"/>
+      <w:bookmarkStart w:id="116" w:name="_Toc421439886"/>
+      <w:bookmarkStart w:id="117" w:name="_Toc421440179"/>
+      <w:bookmarkStart w:id="118" w:name="_Toc421443402"/>
+      <w:bookmarkStart w:id="119" w:name="_Toc421447526"/>
+      <w:bookmarkStart w:id="120" w:name="_Toc421485599"/>
+      <w:bookmarkStart w:id="121" w:name="_Toc421544089"/>
+      <w:bookmarkStart w:id="122" w:name="_Toc421562109"/>
+      <w:bookmarkStart w:id="123" w:name="_Toc421567234"/>
+      <w:bookmarkStart w:id="124" w:name="_Toc421653655"/>
+      <w:bookmarkStart w:id="125" w:name="_Toc421748842"/>
+      <w:bookmarkEnd w:id="92"/>
       <w:bookmarkEnd w:id="93"/>
       <w:bookmarkEnd w:id="94"/>
       <w:bookmarkEnd w:id="95"/>
@@ -12435,7 +11842,6 @@
       <w:bookmarkEnd w:id="123"/>
       <w:bookmarkEnd w:id="124"/>
       <w:bookmarkEnd w:id="125"/>
-      <w:bookmarkEnd w:id="126"/>
     </w:p>
     <w:p>
       <w:pPr>
@@ -12458,40 +11864,41 @@
           <w:szCs w:val="26"/>
         </w:rPr>
       </w:pPr>
-      <w:bookmarkStart w:id="127" w:name="_Toc311818639"/>
-      <w:bookmarkStart w:id="128" w:name="_Toc311818783"/>
-      <w:bookmarkStart w:id="129" w:name="_Toc311885554"/>
-      <w:bookmarkStart w:id="130" w:name="_Toc311904611"/>
-      <w:bookmarkStart w:id="131" w:name="_Toc311930680"/>
-      <w:bookmarkStart w:id="132" w:name="_Toc312085975"/>
-      <w:bookmarkStart w:id="133" w:name="_Toc312086064"/>
-      <w:bookmarkStart w:id="134" w:name="_Toc312088363"/>
-      <w:bookmarkStart w:id="135" w:name="_Toc312089878"/>
-      <w:bookmarkStart w:id="136" w:name="_Toc312090060"/>
-      <w:bookmarkStart w:id="137" w:name="_Toc312090148"/>
-      <w:bookmarkStart w:id="138" w:name="_Toc312197733"/>
-      <w:bookmarkStart w:id="139" w:name="_Toc312197822"/>
-      <w:bookmarkStart w:id="140" w:name="_Toc312522355"/>
-      <w:bookmarkStart w:id="141" w:name="_Toc312522436"/>
-      <w:bookmarkStart w:id="142" w:name="_Toc312522784"/>
-      <w:bookmarkStart w:id="143" w:name="_Toc312522874"/>
-      <w:bookmarkStart w:id="144" w:name="_Toc421395691"/>
-      <w:bookmarkStart w:id="145" w:name="_Toc421407890"/>
-      <w:bookmarkStart w:id="146" w:name="_Toc421407995"/>
-      <w:bookmarkStart w:id="147" w:name="_Toc421408208"/>
-      <w:bookmarkStart w:id="148" w:name="_Toc421408311"/>
-      <w:bookmarkStart w:id="149" w:name="_Toc421408414"/>
-      <w:bookmarkStart w:id="150" w:name="_Toc421434156"/>
-      <w:bookmarkStart w:id="151" w:name="_Toc421439887"/>
-      <w:bookmarkStart w:id="152" w:name="_Toc421440180"/>
-      <w:bookmarkStart w:id="153" w:name="_Toc421443403"/>
-      <w:bookmarkStart w:id="154" w:name="_Toc421447527"/>
-      <w:bookmarkStart w:id="155" w:name="_Toc421485600"/>
-      <w:bookmarkStart w:id="156" w:name="_Toc421544090"/>
-      <w:bookmarkStart w:id="157" w:name="_Toc421562110"/>
-      <w:bookmarkStart w:id="158" w:name="_Toc421567235"/>
-      <w:bookmarkStart w:id="159" w:name="_Toc421653656"/>
-      <w:bookmarkStart w:id="160" w:name="_Toc421748843"/>
+      <w:bookmarkStart w:id="126" w:name="_Toc311818639"/>
+      <w:bookmarkStart w:id="127" w:name="_Toc311818783"/>
+      <w:bookmarkStart w:id="128" w:name="_Toc311885554"/>
+      <w:bookmarkStart w:id="129" w:name="_Toc311904611"/>
+      <w:bookmarkStart w:id="130" w:name="_Toc311930680"/>
+      <w:bookmarkStart w:id="131" w:name="_Toc312085975"/>
+      <w:bookmarkStart w:id="132" w:name="_Toc312086064"/>
+      <w:bookmarkStart w:id="133" w:name="_Toc312088363"/>
+      <w:bookmarkStart w:id="134" w:name="_Toc312089878"/>
+      <w:bookmarkStart w:id="135" w:name="_Toc312090060"/>
+      <w:bookmarkStart w:id="136" w:name="_Toc312090148"/>
+      <w:bookmarkStart w:id="137" w:name="_Toc312197733"/>
+      <w:bookmarkStart w:id="138" w:name="_Toc312197822"/>
+      <w:bookmarkStart w:id="139" w:name="_Toc312522355"/>
+      <w:bookmarkStart w:id="140" w:name="_Toc312522436"/>
+      <w:bookmarkStart w:id="141" w:name="_Toc312522784"/>
+      <w:bookmarkStart w:id="142" w:name="_Toc312522874"/>
+      <w:bookmarkStart w:id="143" w:name="_Toc421395691"/>
+      <w:bookmarkStart w:id="144" w:name="_Toc421407890"/>
+      <w:bookmarkStart w:id="145" w:name="_Toc421407995"/>
+      <w:bookmarkStart w:id="146" w:name="_Toc421408208"/>
+      <w:bookmarkStart w:id="147" w:name="_Toc421408311"/>
+      <w:bookmarkStart w:id="148" w:name="_Toc421408414"/>
+      <w:bookmarkStart w:id="149" w:name="_Toc421434156"/>
+      <w:bookmarkStart w:id="150" w:name="_Toc421439887"/>
+      <w:bookmarkStart w:id="151" w:name="_Toc421440180"/>
+      <w:bookmarkStart w:id="152" w:name="_Toc421443403"/>
+      <w:bookmarkStart w:id="153" w:name="_Toc421447527"/>
+      <w:bookmarkStart w:id="154" w:name="_Toc421485600"/>
+      <w:bookmarkStart w:id="155" w:name="_Toc421544090"/>
+      <w:bookmarkStart w:id="156" w:name="_Toc421562110"/>
+      <w:bookmarkStart w:id="157" w:name="_Toc421567235"/>
+      <w:bookmarkStart w:id="158" w:name="_Toc421653656"/>
+      <w:bookmarkStart w:id="159" w:name="_Toc421748843"/>
+      <w:bookmarkEnd w:id="126"/>
       <w:bookmarkEnd w:id="127"/>
       <w:bookmarkEnd w:id="128"/>
       <w:bookmarkEnd w:id="129"/>
@@ -12525,7 +11932,6 @@
       <w:bookmarkEnd w:id="157"/>
       <w:bookmarkEnd w:id="158"/>
       <w:bookmarkEnd w:id="159"/>
-      <w:bookmarkEnd w:id="160"/>
     </w:p>
     <w:p>
       <w:pPr>
@@ -12537,11 +11943,11 @@
         <w:spacing w:before="0" w:line="360" w:lineRule="auto"/>
         <w:ind w:left="567" w:hanging="567"/>
       </w:pPr>
-      <w:bookmarkStart w:id="161" w:name="_Toc421748844"/>
+      <w:bookmarkStart w:id="160" w:name="_Toc421748844"/>
       <w:r>
         <w:t>Đối với người dùng</w:t>
       </w:r>
-      <w:bookmarkEnd w:id="161"/>
+      <w:bookmarkEnd w:id="160"/>
       <w:r>
         <w:t xml:space="preserve"> </w:t>
       </w:r>
@@ -12565,20 +11971,8 @@
       </w:pPr>
       <w:r>
         <w:tab/>
-      </w:r>
-      <w:proofErr w:type="gramStart"/>
-      <w:r>
-        <w:t>Là những người chưa đăng nhập hệ thống.</w:t>
-      </w:r>
-      <w:proofErr w:type="gramEnd"/>
-      <w:r>
-        <w:t xml:space="preserve"> </w:t>
-      </w:r>
-      <w:proofErr w:type="gramStart"/>
-      <w:r>
-        <w:t>Nhóm người này có thể tham khảo các dịch vụ của studio, tham khảo áo cưới, địa điểm cũng như các nhân viên của studio.</w:t>
-      </w:r>
-      <w:proofErr w:type="gramEnd"/>
+        <w:t>Là những người chưa đăng nhập hệ thống. Nhóm người này có thể tham khảo các dịch vụ của studio, tham khảo áo cưới, địa điểm cũng như các nhân viên của studio.</w:t>
+      </w:r>
     </w:p>
     <w:p>
       <w:pPr>
@@ -12606,15 +12000,7 @@
         <w:jc w:val="both"/>
       </w:pPr>
       <w:r>
-        <w:t xml:space="preserve">Khách hàng: Khi đăng nhập, khách hàng có thể quản lý được thông tin cá nhân của bản thân, xem và </w:t>
-      </w:r>
-      <w:proofErr w:type="gramStart"/>
-      <w:r>
-        <w:t>theo</w:t>
-      </w:r>
-      <w:proofErr w:type="gramEnd"/>
-      <w:r>
-        <w:t xml:space="preserve"> dõi các trạng thái của hợp đồng, album. </w:t>
+        <w:t xml:space="preserve">Khách hàng: Khi đăng nhập, khách hàng có thể quản lý được thông tin cá nhân của bản thân, xem và theo dõi các trạng thái của hợp đồng, album. </w:t>
       </w:r>
     </w:p>
     <w:p>
@@ -12627,15 +12013,7 @@
         <w:jc w:val="both"/>
       </w:pPr>
       <w:r>
-        <w:t xml:space="preserve">Nhân viên của studio: Khi đăng nhập, nhóm người này sẽ </w:t>
-      </w:r>
-      <w:proofErr w:type="gramStart"/>
-      <w:r>
-        <w:t>theo</w:t>
-      </w:r>
-      <w:proofErr w:type="gramEnd"/>
-      <w:r>
-        <w:t xml:space="preserve"> dõi công việc của mình theo tháng, đánh dấu các công việc đã hoàn thành.</w:t>
+        <w:t>Nhân viên của studio: Khi đăng nhập, nhóm người này sẽ theo dõi công việc của mình theo tháng, đánh dấu các công việc đã hoàn thành.</w:t>
       </w:r>
     </w:p>
     <w:p>
@@ -12670,14 +12048,14 @@
         </w:numPr>
         <w:spacing w:before="0" w:line="360" w:lineRule="auto"/>
       </w:pPr>
-      <w:bookmarkStart w:id="162" w:name="_Toc421748845"/>
+      <w:bookmarkStart w:id="161" w:name="_Toc421748845"/>
       <w:r>
         <w:t>Đối với</w:t>
       </w:r>
       <w:r>
         <w:t xml:space="preserve"> người quản trị hệ thống</w:t>
       </w:r>
-      <w:bookmarkEnd w:id="162"/>
+      <w:bookmarkEnd w:id="161"/>
     </w:p>
     <w:p>
       <w:pPr>
@@ -12732,7 +12110,7 @@
           <w:szCs w:val="24"/>
         </w:rPr>
       </w:pPr>
-      <w:bookmarkStart w:id="163" w:name="_Toc421748846"/>
+      <w:bookmarkStart w:id="162" w:name="_Toc421748846"/>
       <w:r>
         <w:rPr>
           <w:rFonts w:eastAsia="Times New Roman"/>
@@ -12761,7 +12139,7 @@
         </w:rPr>
         <w:t xml:space="preserve"> khác</w:t>
       </w:r>
-      <w:bookmarkEnd w:id="163"/>
+      <w:bookmarkEnd w:id="162"/>
     </w:p>
     <w:p>
       <w:pPr>
@@ -12775,14 +12153,14 @@
           <w:noProof/>
         </w:rPr>
       </w:pPr>
-      <w:bookmarkStart w:id="164" w:name="_Toc421748847"/>
+      <w:bookmarkStart w:id="163" w:name="_Toc421748847"/>
       <w:r>
         <w:rPr>
           <w:noProof/>
         </w:rPr>
         <w:t>Lược đồ Use-Case</w:t>
       </w:r>
-      <w:bookmarkEnd w:id="164"/>
+      <w:bookmarkEnd w:id="163"/>
     </w:p>
     <w:p>
       <w:pPr>
@@ -12796,7 +12174,7 @@
           <w:noProof/>
         </w:rPr>
       </w:pPr>
-      <w:bookmarkStart w:id="165" w:name="_Toc421748848"/>
+      <w:bookmarkStart w:id="164" w:name="_Toc421748848"/>
       <w:r>
         <w:rPr>
           <w:noProof/>
@@ -12809,7 +12187,7 @@
         </w:rPr>
         <w:t>ặc tả Use-Case</w:t>
       </w:r>
-      <w:bookmarkEnd w:id="165"/>
+      <w:bookmarkEnd w:id="164"/>
       <w:r>
         <w:rPr>
           <w:noProof/>
@@ -24812,7 +24190,7 @@
           <w:rFonts w:cs="Times New Roman"/>
         </w:rPr>
       </w:pPr>
-      <w:bookmarkStart w:id="166" w:name="_Toc421748849"/>
+      <w:bookmarkStart w:id="165" w:name="_Toc421748849"/>
       <w:r>
         <w:rPr>
           <w:rFonts w:cs="Times New Roman"/>
@@ -24820,11 +24198,11 @@
         <w:lastRenderedPageBreak/>
         <w:t>THIẾT KẾ HỆ THỐNG</w:t>
       </w:r>
-      <w:bookmarkStart w:id="167" w:name="_Toc310706937"/>
-      <w:bookmarkStart w:id="168" w:name="_Toc310722330"/>
+      <w:bookmarkStart w:id="166" w:name="_Toc310706937"/>
+      <w:bookmarkStart w:id="167" w:name="_Toc310722330"/>
+      <w:bookmarkEnd w:id="165"/>
       <w:bookmarkEnd w:id="166"/>
       <w:bookmarkEnd w:id="167"/>
-      <w:bookmarkEnd w:id="168"/>
     </w:p>
     <w:p>
       <w:pPr>
@@ -24847,44 +24225,45 @@
           <w:szCs w:val="24"/>
         </w:rPr>
       </w:pPr>
-      <w:bookmarkStart w:id="169" w:name="_Toc311143052"/>
-      <w:bookmarkStart w:id="170" w:name="_Toc311143140"/>
-      <w:bookmarkStart w:id="171" w:name="_Toc311802753"/>
-      <w:bookmarkStart w:id="172" w:name="_Toc311802842"/>
-      <w:bookmarkStart w:id="173" w:name="_Toc311818649"/>
-      <w:bookmarkStart w:id="174" w:name="_Toc311818793"/>
-      <w:bookmarkStart w:id="175" w:name="_Toc311885564"/>
-      <w:bookmarkStart w:id="176" w:name="_Toc311904621"/>
-      <w:bookmarkStart w:id="177" w:name="_Toc311930690"/>
-      <w:bookmarkStart w:id="178" w:name="_Toc312085985"/>
-      <w:bookmarkStart w:id="179" w:name="_Toc312086074"/>
-      <w:bookmarkStart w:id="180" w:name="_Toc312088373"/>
-      <w:bookmarkStart w:id="181" w:name="_Toc312089888"/>
-      <w:bookmarkStart w:id="182" w:name="_Toc312090070"/>
-      <w:bookmarkStart w:id="183" w:name="_Toc312090158"/>
-      <w:bookmarkStart w:id="184" w:name="_Toc312197743"/>
-      <w:bookmarkStart w:id="185" w:name="_Toc312197832"/>
-      <w:bookmarkStart w:id="186" w:name="_Toc312522365"/>
-      <w:bookmarkStart w:id="187" w:name="_Toc312522446"/>
-      <w:bookmarkStart w:id="188" w:name="_Toc312522794"/>
-      <w:bookmarkStart w:id="189" w:name="_Toc312522884"/>
-      <w:bookmarkStart w:id="190" w:name="_Toc421395699"/>
-      <w:bookmarkStart w:id="191" w:name="_Toc421407898"/>
-      <w:bookmarkStart w:id="192" w:name="_Toc421408003"/>
-      <w:bookmarkStart w:id="193" w:name="_Toc421408216"/>
-      <w:bookmarkStart w:id="194" w:name="_Toc421408319"/>
-      <w:bookmarkStart w:id="195" w:name="_Toc421408422"/>
-      <w:bookmarkStart w:id="196" w:name="_Toc421434164"/>
-      <w:bookmarkStart w:id="197" w:name="_Toc421439895"/>
-      <w:bookmarkStart w:id="198" w:name="_Toc421440188"/>
-      <w:bookmarkStart w:id="199" w:name="_Toc421443411"/>
-      <w:bookmarkStart w:id="200" w:name="_Toc421447535"/>
-      <w:bookmarkStart w:id="201" w:name="_Toc421485607"/>
-      <w:bookmarkStart w:id="202" w:name="_Toc421544097"/>
-      <w:bookmarkStart w:id="203" w:name="_Toc421562117"/>
-      <w:bookmarkStart w:id="204" w:name="_Toc421567242"/>
-      <w:bookmarkStart w:id="205" w:name="_Toc421653663"/>
-      <w:bookmarkStart w:id="206" w:name="_Toc421748850"/>
+      <w:bookmarkStart w:id="168" w:name="_Toc311143052"/>
+      <w:bookmarkStart w:id="169" w:name="_Toc311143140"/>
+      <w:bookmarkStart w:id="170" w:name="_Toc311802753"/>
+      <w:bookmarkStart w:id="171" w:name="_Toc311802842"/>
+      <w:bookmarkStart w:id="172" w:name="_Toc311818649"/>
+      <w:bookmarkStart w:id="173" w:name="_Toc311818793"/>
+      <w:bookmarkStart w:id="174" w:name="_Toc311885564"/>
+      <w:bookmarkStart w:id="175" w:name="_Toc311904621"/>
+      <w:bookmarkStart w:id="176" w:name="_Toc311930690"/>
+      <w:bookmarkStart w:id="177" w:name="_Toc312085985"/>
+      <w:bookmarkStart w:id="178" w:name="_Toc312086074"/>
+      <w:bookmarkStart w:id="179" w:name="_Toc312088373"/>
+      <w:bookmarkStart w:id="180" w:name="_Toc312089888"/>
+      <w:bookmarkStart w:id="181" w:name="_Toc312090070"/>
+      <w:bookmarkStart w:id="182" w:name="_Toc312090158"/>
+      <w:bookmarkStart w:id="183" w:name="_Toc312197743"/>
+      <w:bookmarkStart w:id="184" w:name="_Toc312197832"/>
+      <w:bookmarkStart w:id="185" w:name="_Toc312522365"/>
+      <w:bookmarkStart w:id="186" w:name="_Toc312522446"/>
+      <w:bookmarkStart w:id="187" w:name="_Toc312522794"/>
+      <w:bookmarkStart w:id="188" w:name="_Toc312522884"/>
+      <w:bookmarkStart w:id="189" w:name="_Toc421395699"/>
+      <w:bookmarkStart w:id="190" w:name="_Toc421407898"/>
+      <w:bookmarkStart w:id="191" w:name="_Toc421408003"/>
+      <w:bookmarkStart w:id="192" w:name="_Toc421408216"/>
+      <w:bookmarkStart w:id="193" w:name="_Toc421408319"/>
+      <w:bookmarkStart w:id="194" w:name="_Toc421408422"/>
+      <w:bookmarkStart w:id="195" w:name="_Toc421434164"/>
+      <w:bookmarkStart w:id="196" w:name="_Toc421439895"/>
+      <w:bookmarkStart w:id="197" w:name="_Toc421440188"/>
+      <w:bookmarkStart w:id="198" w:name="_Toc421443411"/>
+      <w:bookmarkStart w:id="199" w:name="_Toc421447535"/>
+      <w:bookmarkStart w:id="200" w:name="_Toc421485607"/>
+      <w:bookmarkStart w:id="201" w:name="_Toc421544097"/>
+      <w:bookmarkStart w:id="202" w:name="_Toc421562117"/>
+      <w:bookmarkStart w:id="203" w:name="_Toc421567242"/>
+      <w:bookmarkStart w:id="204" w:name="_Toc421653663"/>
+      <w:bookmarkStart w:id="205" w:name="_Toc421748850"/>
+      <w:bookmarkEnd w:id="168"/>
       <w:bookmarkEnd w:id="169"/>
       <w:bookmarkEnd w:id="170"/>
       <w:bookmarkEnd w:id="171"/>
@@ -24922,7 +24301,6 @@
       <w:bookmarkEnd w:id="203"/>
       <w:bookmarkEnd w:id="204"/>
       <w:bookmarkEnd w:id="205"/>
-      <w:bookmarkEnd w:id="206"/>
     </w:p>
     <w:p>
       <w:pPr>
@@ -24933,7 +24311,7 @@
         </w:numPr>
         <w:ind w:left="567" w:hanging="567"/>
       </w:pPr>
-      <w:bookmarkStart w:id="207" w:name="_Toc421748851"/>
+      <w:bookmarkStart w:id="206" w:name="_Toc421748851"/>
       <w:r>
         <w:rPr>
           <w:szCs w:val="24"/>
@@ -24943,7 +24321,7 @@
       <w:r>
         <w:t xml:space="preserve"> trúc hệ thống</w:t>
       </w:r>
-      <w:bookmarkEnd w:id="207"/>
+      <w:bookmarkEnd w:id="206"/>
     </w:p>
     <w:p>
       <w:pPr>
@@ -24951,38 +24329,7 @@
       </w:pPr>
       <w:r>
         <w:tab/>
-      </w:r>
-      <w:proofErr w:type="gramStart"/>
-      <w:r>
-        <w:t>Yii2 sử dụng mô hình MVC trong việc thiết kế hệ thống.</w:t>
-      </w:r>
-      <w:proofErr w:type="gramEnd"/>
-      <w:r>
-        <w:t xml:space="preserve"> </w:t>
-      </w:r>
-      <w:proofErr w:type="gramStart"/>
-      <w:r>
-        <w:t>MVC hướng đến việc phân chia các login đặc thù trong việc giao tiếp với người dùng.</w:t>
-      </w:r>
-      <w:proofErr w:type="gramEnd"/>
-      <w:r>
-        <w:t xml:space="preserve"> </w:t>
-      </w:r>
-      <w:proofErr w:type="gramStart"/>
-      <w:r>
-        <w:t>Trong mô hình này, model đại diện cho thông tin và các phương thức sử dụng của các thông tin đó.</w:t>
-      </w:r>
-      <w:proofErr w:type="gramEnd"/>
-      <w:r>
-        <w:t xml:space="preserve"> View chứa các đối tượng tương tác trực tiếp với người dùng như button, textbox…Controller có sẽ giúp tương tác giữa phần View và Model, tức là </w:t>
-      </w:r>
-      <w:proofErr w:type="gramStart"/>
-      <w:r>
-        <w:t>thu</w:t>
-      </w:r>
-      <w:proofErr w:type="gramEnd"/>
-      <w:r>
-        <w:t xml:space="preserve"> thập thông tin từ View hoặc đưa dữ liệu từ Model ra View.</w:t>
+        <w:t>Yii2 sử dụng mô hình MVC trong việc thiết kế hệ thống. MVC hướng đến việc phân chia các login đặc thù trong việc giao tiếp với người dùng. Trong mô hình này, model đại diện cho thông tin và các phương thức sử dụng của các thông tin đó. View chứa các đối tượng tương tác trực tiếp với người dùng như button, textbox…Controller có sẽ giúp tương tác giữa phần View và Model, tức là thu thập thông tin từ View hoặc đưa dữ liệu từ Model ra View.</w:t>
       </w:r>
     </w:p>
     <w:p>
@@ -25191,15 +24538,7 @@
         <w:t>Ứng dụng</w:t>
       </w:r>
       <w:r>
-        <w:t xml:space="preserve"> tạo một controller tương ứng để tiếp tục xử lý yêu cầu của người dùng. Controller nhận biết được yêu cầu show tham chiếu tới phương thức tên là </w:t>
-      </w:r>
-      <w:proofErr w:type="gramStart"/>
-      <w:r>
-        <w:t>actionShow(</w:t>
-      </w:r>
-      <w:proofErr w:type="gramEnd"/>
-      <w:r>
-        <w:t>) trong controller class. Rồi nó thực thi bộ lọc củ</w:t>
+        <w:t xml:space="preserve"> tạo một controller tương ứng để tiếp tục xử lý yêu cầu của người dùng. Controller nhận biết được yêu cầu show tham chiếu tới phương thức tên là actionShow() trong controller class. Rồi nó thực thi bộ lọc củ</w:t>
       </w:r>
       <w:r>
         <w:t>a chính nó</w:t>
@@ -25324,29 +24663,13 @@
         <w:t xml:space="preserve"> từng thành phần của hệ thống</w:t>
       </w:r>
       <w:r>
-        <w:t xml:space="preserve">. </w:t>
-      </w:r>
-      <w:proofErr w:type="gramStart"/>
-      <w:r>
-        <w:t>Người dùng truy cập vào hệ thống thông qua trình duyệt.</w:t>
-      </w:r>
-      <w:proofErr w:type="gramEnd"/>
-      <w:r>
-        <w:t xml:space="preserve"> </w:t>
+        <w:t xml:space="preserve">. Người dùng truy cập vào hệ thống thông qua trình duyệt. </w:t>
       </w:r>
       <w:r>
         <w:t>Hệ</w:t>
       </w:r>
       <w:r>
-        <w:t xml:space="preserve"> thống được xây dựng </w:t>
-      </w:r>
-      <w:proofErr w:type="gramStart"/>
-      <w:r>
-        <w:t>theo</w:t>
-      </w:r>
-      <w:proofErr w:type="gramEnd"/>
-      <w:r>
-        <w:t xml:space="preserve"> mô hình MVC</w:t>
+        <w:t xml:space="preserve"> thống được xây dựng theo mô hình MVC</w:t>
       </w:r>
       <w:r>
         <w:t xml:space="preserve"> trên nền tảng </w:t>
@@ -25393,15 +24716,7 @@
         <w:t>JavaScript,</w:t>
       </w:r>
       <w:r>
-        <w:t xml:space="preserve"> các </w:t>
-      </w:r>
-      <w:proofErr w:type="gramStart"/>
-      <w:r>
-        <w:t>thư</w:t>
-      </w:r>
-      <w:proofErr w:type="gramEnd"/>
-      <w:r>
-        <w:t xml:space="preserve"> viện như </w:t>
+        <w:t xml:space="preserve"> các thư viện như </w:t>
       </w:r>
       <w:r>
         <w:t>Bootstrap</w:t>
@@ -25472,15 +24787,7 @@
         <w:t xml:space="preserve"> những </w:t>
       </w:r>
       <w:r>
-        <w:t xml:space="preserve">chức năng chính: chức năng </w:t>
-      </w:r>
-      <w:proofErr w:type="gramStart"/>
-      <w:r>
-        <w:t>chung</w:t>
-      </w:r>
-      <w:proofErr w:type="gramEnd"/>
-      <w:r>
-        <w:t xml:space="preserve"> của người dùng, </w:t>
+        <w:t xml:space="preserve">chức năng chính: chức năng chung của người dùng, </w:t>
       </w:r>
       <w:r>
         <w:t>chức năng quản lý của người quản trị</w:t>
@@ -25538,7 +24845,7 @@
         <w:ind w:left="567" w:hanging="567"/>
         <w:jc w:val="both"/>
       </w:pPr>
-      <w:bookmarkStart w:id="208" w:name="_Toc421748852"/>
+      <w:bookmarkStart w:id="207" w:name="_Toc421748852"/>
       <w:r>
         <w:t xml:space="preserve">Thiết kế cơ </w:t>
       </w:r>
@@ -25551,7 +24858,7 @@
       <w:r>
         <w:t xml:space="preserve"> dữ liệu</w:t>
       </w:r>
-      <w:bookmarkEnd w:id="208"/>
+      <w:bookmarkEnd w:id="207"/>
     </w:p>
     <w:p>
       <w:pPr>
@@ -25574,39 +24881,40 @@
           <w:szCs w:val="26"/>
         </w:rPr>
       </w:pPr>
-      <w:bookmarkStart w:id="209" w:name="_Toc311818796"/>
-      <w:bookmarkStart w:id="210" w:name="_Toc311885567"/>
-      <w:bookmarkStart w:id="211" w:name="_Toc311904624"/>
-      <w:bookmarkStart w:id="212" w:name="_Toc311930693"/>
-      <w:bookmarkStart w:id="213" w:name="_Toc312085988"/>
-      <w:bookmarkStart w:id="214" w:name="_Toc312086077"/>
-      <w:bookmarkStart w:id="215" w:name="_Toc312088376"/>
-      <w:bookmarkStart w:id="216" w:name="_Toc312089891"/>
-      <w:bookmarkStart w:id="217" w:name="_Toc312090073"/>
-      <w:bookmarkStart w:id="218" w:name="_Toc312090161"/>
-      <w:bookmarkStart w:id="219" w:name="_Toc312197746"/>
-      <w:bookmarkStart w:id="220" w:name="_Toc312197835"/>
-      <w:bookmarkStart w:id="221" w:name="_Toc312522368"/>
-      <w:bookmarkStart w:id="222" w:name="_Toc312522449"/>
-      <w:bookmarkStart w:id="223" w:name="_Toc312522797"/>
-      <w:bookmarkStart w:id="224" w:name="_Toc312522887"/>
-      <w:bookmarkStart w:id="225" w:name="_Toc421395702"/>
-      <w:bookmarkStart w:id="226" w:name="_Toc421407901"/>
-      <w:bookmarkStart w:id="227" w:name="_Toc421408006"/>
-      <w:bookmarkStart w:id="228" w:name="_Toc421408219"/>
-      <w:bookmarkStart w:id="229" w:name="_Toc421408322"/>
-      <w:bookmarkStart w:id="230" w:name="_Toc421408425"/>
-      <w:bookmarkStart w:id="231" w:name="_Toc421434167"/>
-      <w:bookmarkStart w:id="232" w:name="_Toc421439898"/>
-      <w:bookmarkStart w:id="233" w:name="_Toc421440191"/>
-      <w:bookmarkStart w:id="234" w:name="_Toc421443414"/>
-      <w:bookmarkStart w:id="235" w:name="_Toc421447538"/>
-      <w:bookmarkStart w:id="236" w:name="_Toc421485610"/>
-      <w:bookmarkStart w:id="237" w:name="_Toc421544100"/>
-      <w:bookmarkStart w:id="238" w:name="_Toc421562120"/>
-      <w:bookmarkStart w:id="239" w:name="_Toc421567245"/>
-      <w:bookmarkStart w:id="240" w:name="_Toc421653666"/>
-      <w:bookmarkStart w:id="241" w:name="_Toc421748853"/>
+      <w:bookmarkStart w:id="208" w:name="_Toc311818796"/>
+      <w:bookmarkStart w:id="209" w:name="_Toc311885567"/>
+      <w:bookmarkStart w:id="210" w:name="_Toc311904624"/>
+      <w:bookmarkStart w:id="211" w:name="_Toc311930693"/>
+      <w:bookmarkStart w:id="212" w:name="_Toc312085988"/>
+      <w:bookmarkStart w:id="213" w:name="_Toc312086077"/>
+      <w:bookmarkStart w:id="214" w:name="_Toc312088376"/>
+      <w:bookmarkStart w:id="215" w:name="_Toc312089891"/>
+      <w:bookmarkStart w:id="216" w:name="_Toc312090073"/>
+      <w:bookmarkStart w:id="217" w:name="_Toc312090161"/>
+      <w:bookmarkStart w:id="218" w:name="_Toc312197746"/>
+      <w:bookmarkStart w:id="219" w:name="_Toc312197835"/>
+      <w:bookmarkStart w:id="220" w:name="_Toc312522368"/>
+      <w:bookmarkStart w:id="221" w:name="_Toc312522449"/>
+      <w:bookmarkStart w:id="222" w:name="_Toc312522797"/>
+      <w:bookmarkStart w:id="223" w:name="_Toc312522887"/>
+      <w:bookmarkStart w:id="224" w:name="_Toc421395702"/>
+      <w:bookmarkStart w:id="225" w:name="_Toc421407901"/>
+      <w:bookmarkStart w:id="226" w:name="_Toc421408006"/>
+      <w:bookmarkStart w:id="227" w:name="_Toc421408219"/>
+      <w:bookmarkStart w:id="228" w:name="_Toc421408322"/>
+      <w:bookmarkStart w:id="229" w:name="_Toc421408425"/>
+      <w:bookmarkStart w:id="230" w:name="_Toc421434167"/>
+      <w:bookmarkStart w:id="231" w:name="_Toc421439898"/>
+      <w:bookmarkStart w:id="232" w:name="_Toc421440191"/>
+      <w:bookmarkStart w:id="233" w:name="_Toc421443414"/>
+      <w:bookmarkStart w:id="234" w:name="_Toc421447538"/>
+      <w:bookmarkStart w:id="235" w:name="_Toc421485610"/>
+      <w:bookmarkStart w:id="236" w:name="_Toc421544100"/>
+      <w:bookmarkStart w:id="237" w:name="_Toc421562120"/>
+      <w:bookmarkStart w:id="238" w:name="_Toc421567245"/>
+      <w:bookmarkStart w:id="239" w:name="_Toc421653666"/>
+      <w:bookmarkStart w:id="240" w:name="_Toc421748853"/>
+      <w:bookmarkEnd w:id="208"/>
       <w:bookmarkEnd w:id="209"/>
       <w:bookmarkEnd w:id="210"/>
       <w:bookmarkEnd w:id="211"/>
@@ -25639,7 +24947,6 @@
       <w:bookmarkEnd w:id="238"/>
       <w:bookmarkEnd w:id="239"/>
       <w:bookmarkEnd w:id="240"/>
-      <w:bookmarkEnd w:id="241"/>
     </w:p>
     <w:p>
       <w:pPr>
@@ -25662,39 +24969,40 @@
           <w:szCs w:val="26"/>
         </w:rPr>
       </w:pPr>
-      <w:bookmarkStart w:id="242" w:name="_Toc311818797"/>
-      <w:bookmarkStart w:id="243" w:name="_Toc311885568"/>
-      <w:bookmarkStart w:id="244" w:name="_Toc311904625"/>
-      <w:bookmarkStart w:id="245" w:name="_Toc311930694"/>
-      <w:bookmarkStart w:id="246" w:name="_Toc312085989"/>
-      <w:bookmarkStart w:id="247" w:name="_Toc312086078"/>
-      <w:bookmarkStart w:id="248" w:name="_Toc312088377"/>
-      <w:bookmarkStart w:id="249" w:name="_Toc312089892"/>
-      <w:bookmarkStart w:id="250" w:name="_Toc312090074"/>
-      <w:bookmarkStart w:id="251" w:name="_Toc312090162"/>
-      <w:bookmarkStart w:id="252" w:name="_Toc312197747"/>
-      <w:bookmarkStart w:id="253" w:name="_Toc312197836"/>
-      <w:bookmarkStart w:id="254" w:name="_Toc312522369"/>
-      <w:bookmarkStart w:id="255" w:name="_Toc312522450"/>
-      <w:bookmarkStart w:id="256" w:name="_Toc312522798"/>
-      <w:bookmarkStart w:id="257" w:name="_Toc312522888"/>
-      <w:bookmarkStart w:id="258" w:name="_Toc421395703"/>
-      <w:bookmarkStart w:id="259" w:name="_Toc421407902"/>
-      <w:bookmarkStart w:id="260" w:name="_Toc421408007"/>
-      <w:bookmarkStart w:id="261" w:name="_Toc421408220"/>
-      <w:bookmarkStart w:id="262" w:name="_Toc421408323"/>
-      <w:bookmarkStart w:id="263" w:name="_Toc421408426"/>
-      <w:bookmarkStart w:id="264" w:name="_Toc421434168"/>
-      <w:bookmarkStart w:id="265" w:name="_Toc421439899"/>
-      <w:bookmarkStart w:id="266" w:name="_Toc421440192"/>
-      <w:bookmarkStart w:id="267" w:name="_Toc421443415"/>
-      <w:bookmarkStart w:id="268" w:name="_Toc421447539"/>
-      <w:bookmarkStart w:id="269" w:name="_Toc421485611"/>
-      <w:bookmarkStart w:id="270" w:name="_Toc421544101"/>
-      <w:bookmarkStart w:id="271" w:name="_Toc421562121"/>
-      <w:bookmarkStart w:id="272" w:name="_Toc421567246"/>
-      <w:bookmarkStart w:id="273" w:name="_Toc421653667"/>
-      <w:bookmarkStart w:id="274" w:name="_Toc421748854"/>
+      <w:bookmarkStart w:id="241" w:name="_Toc311818797"/>
+      <w:bookmarkStart w:id="242" w:name="_Toc311885568"/>
+      <w:bookmarkStart w:id="243" w:name="_Toc311904625"/>
+      <w:bookmarkStart w:id="244" w:name="_Toc311930694"/>
+      <w:bookmarkStart w:id="245" w:name="_Toc312085989"/>
+      <w:bookmarkStart w:id="246" w:name="_Toc312086078"/>
+      <w:bookmarkStart w:id="247" w:name="_Toc312088377"/>
+      <w:bookmarkStart w:id="248" w:name="_Toc312089892"/>
+      <w:bookmarkStart w:id="249" w:name="_Toc312090074"/>
+      <w:bookmarkStart w:id="250" w:name="_Toc312090162"/>
+      <w:bookmarkStart w:id="251" w:name="_Toc312197747"/>
+      <w:bookmarkStart w:id="252" w:name="_Toc312197836"/>
+      <w:bookmarkStart w:id="253" w:name="_Toc312522369"/>
+      <w:bookmarkStart w:id="254" w:name="_Toc312522450"/>
+      <w:bookmarkStart w:id="255" w:name="_Toc312522798"/>
+      <w:bookmarkStart w:id="256" w:name="_Toc312522888"/>
+      <w:bookmarkStart w:id="257" w:name="_Toc421395703"/>
+      <w:bookmarkStart w:id="258" w:name="_Toc421407902"/>
+      <w:bookmarkStart w:id="259" w:name="_Toc421408007"/>
+      <w:bookmarkStart w:id="260" w:name="_Toc421408220"/>
+      <w:bookmarkStart w:id="261" w:name="_Toc421408323"/>
+      <w:bookmarkStart w:id="262" w:name="_Toc421408426"/>
+      <w:bookmarkStart w:id="263" w:name="_Toc421434168"/>
+      <w:bookmarkStart w:id="264" w:name="_Toc421439899"/>
+      <w:bookmarkStart w:id="265" w:name="_Toc421440192"/>
+      <w:bookmarkStart w:id="266" w:name="_Toc421443415"/>
+      <w:bookmarkStart w:id="267" w:name="_Toc421447539"/>
+      <w:bookmarkStart w:id="268" w:name="_Toc421485611"/>
+      <w:bookmarkStart w:id="269" w:name="_Toc421544101"/>
+      <w:bookmarkStart w:id="270" w:name="_Toc421562121"/>
+      <w:bookmarkStart w:id="271" w:name="_Toc421567246"/>
+      <w:bookmarkStart w:id="272" w:name="_Toc421653667"/>
+      <w:bookmarkStart w:id="273" w:name="_Toc421748854"/>
+      <w:bookmarkEnd w:id="241"/>
       <w:bookmarkEnd w:id="242"/>
       <w:bookmarkEnd w:id="243"/>
       <w:bookmarkEnd w:id="244"/>
@@ -25727,7 +25035,6 @@
       <w:bookmarkEnd w:id="271"/>
       <w:bookmarkEnd w:id="272"/>
       <w:bookmarkEnd w:id="273"/>
-      <w:bookmarkEnd w:id="274"/>
     </w:p>
     <w:p>
       <w:pPr>
@@ -25750,39 +25057,40 @@
           <w:szCs w:val="26"/>
         </w:rPr>
       </w:pPr>
-      <w:bookmarkStart w:id="275" w:name="_Toc311818798"/>
-      <w:bookmarkStart w:id="276" w:name="_Toc311885569"/>
-      <w:bookmarkStart w:id="277" w:name="_Toc311904626"/>
-      <w:bookmarkStart w:id="278" w:name="_Toc311930695"/>
-      <w:bookmarkStart w:id="279" w:name="_Toc312085990"/>
-      <w:bookmarkStart w:id="280" w:name="_Toc312086079"/>
-      <w:bookmarkStart w:id="281" w:name="_Toc312088378"/>
-      <w:bookmarkStart w:id="282" w:name="_Toc312089893"/>
-      <w:bookmarkStart w:id="283" w:name="_Toc312090075"/>
-      <w:bookmarkStart w:id="284" w:name="_Toc312090163"/>
-      <w:bookmarkStart w:id="285" w:name="_Toc312197748"/>
-      <w:bookmarkStart w:id="286" w:name="_Toc312197837"/>
-      <w:bookmarkStart w:id="287" w:name="_Toc312522370"/>
-      <w:bookmarkStart w:id="288" w:name="_Toc312522451"/>
-      <w:bookmarkStart w:id="289" w:name="_Toc312522799"/>
-      <w:bookmarkStart w:id="290" w:name="_Toc312522889"/>
-      <w:bookmarkStart w:id="291" w:name="_Toc421395704"/>
-      <w:bookmarkStart w:id="292" w:name="_Toc421407903"/>
-      <w:bookmarkStart w:id="293" w:name="_Toc421408008"/>
-      <w:bookmarkStart w:id="294" w:name="_Toc421408221"/>
-      <w:bookmarkStart w:id="295" w:name="_Toc421408324"/>
-      <w:bookmarkStart w:id="296" w:name="_Toc421408427"/>
-      <w:bookmarkStart w:id="297" w:name="_Toc421434169"/>
-      <w:bookmarkStart w:id="298" w:name="_Toc421439900"/>
-      <w:bookmarkStart w:id="299" w:name="_Toc421440193"/>
-      <w:bookmarkStart w:id="300" w:name="_Toc421443416"/>
-      <w:bookmarkStart w:id="301" w:name="_Toc421447540"/>
-      <w:bookmarkStart w:id="302" w:name="_Toc421485612"/>
-      <w:bookmarkStart w:id="303" w:name="_Toc421544102"/>
-      <w:bookmarkStart w:id="304" w:name="_Toc421562122"/>
-      <w:bookmarkStart w:id="305" w:name="_Toc421567247"/>
-      <w:bookmarkStart w:id="306" w:name="_Toc421653668"/>
-      <w:bookmarkStart w:id="307" w:name="_Toc421748855"/>
+      <w:bookmarkStart w:id="274" w:name="_Toc311818798"/>
+      <w:bookmarkStart w:id="275" w:name="_Toc311885569"/>
+      <w:bookmarkStart w:id="276" w:name="_Toc311904626"/>
+      <w:bookmarkStart w:id="277" w:name="_Toc311930695"/>
+      <w:bookmarkStart w:id="278" w:name="_Toc312085990"/>
+      <w:bookmarkStart w:id="279" w:name="_Toc312086079"/>
+      <w:bookmarkStart w:id="280" w:name="_Toc312088378"/>
+      <w:bookmarkStart w:id="281" w:name="_Toc312089893"/>
+      <w:bookmarkStart w:id="282" w:name="_Toc312090075"/>
+      <w:bookmarkStart w:id="283" w:name="_Toc312090163"/>
+      <w:bookmarkStart w:id="284" w:name="_Toc312197748"/>
+      <w:bookmarkStart w:id="285" w:name="_Toc312197837"/>
+      <w:bookmarkStart w:id="286" w:name="_Toc312522370"/>
+      <w:bookmarkStart w:id="287" w:name="_Toc312522451"/>
+      <w:bookmarkStart w:id="288" w:name="_Toc312522799"/>
+      <w:bookmarkStart w:id="289" w:name="_Toc312522889"/>
+      <w:bookmarkStart w:id="290" w:name="_Toc421395704"/>
+      <w:bookmarkStart w:id="291" w:name="_Toc421407903"/>
+      <w:bookmarkStart w:id="292" w:name="_Toc421408008"/>
+      <w:bookmarkStart w:id="293" w:name="_Toc421408221"/>
+      <w:bookmarkStart w:id="294" w:name="_Toc421408324"/>
+      <w:bookmarkStart w:id="295" w:name="_Toc421408427"/>
+      <w:bookmarkStart w:id="296" w:name="_Toc421434169"/>
+      <w:bookmarkStart w:id="297" w:name="_Toc421439900"/>
+      <w:bookmarkStart w:id="298" w:name="_Toc421440193"/>
+      <w:bookmarkStart w:id="299" w:name="_Toc421443416"/>
+      <w:bookmarkStart w:id="300" w:name="_Toc421447540"/>
+      <w:bookmarkStart w:id="301" w:name="_Toc421485612"/>
+      <w:bookmarkStart w:id="302" w:name="_Toc421544102"/>
+      <w:bookmarkStart w:id="303" w:name="_Toc421562122"/>
+      <w:bookmarkStart w:id="304" w:name="_Toc421567247"/>
+      <w:bookmarkStart w:id="305" w:name="_Toc421653668"/>
+      <w:bookmarkStart w:id="306" w:name="_Toc421748855"/>
+      <w:bookmarkEnd w:id="274"/>
       <w:bookmarkEnd w:id="275"/>
       <w:bookmarkEnd w:id="276"/>
       <w:bookmarkEnd w:id="277"/>
@@ -25815,7 +25123,6 @@
       <w:bookmarkEnd w:id="304"/>
       <w:bookmarkEnd w:id="305"/>
       <w:bookmarkEnd w:id="306"/>
-      <w:bookmarkEnd w:id="307"/>
     </w:p>
     <w:p>
       <w:pPr>
@@ -25827,11 +25134,11 @@
         <w:spacing w:before="0" w:line="360" w:lineRule="auto"/>
         <w:ind w:left="567" w:hanging="567"/>
       </w:pPr>
-      <w:bookmarkStart w:id="308" w:name="_Toc421748856"/>
+      <w:bookmarkStart w:id="307" w:name="_Toc421748856"/>
       <w:r>
         <w:t>Mô hình thực thể liên kết – ERD</w:t>
       </w:r>
-      <w:bookmarkEnd w:id="308"/>
+      <w:bookmarkEnd w:id="307"/>
     </w:p>
     <w:p>
       <w:r>
@@ -25849,15 +25156,7 @@
         <w:jc w:val="both"/>
       </w:pPr>
       <w:r>
-        <w:t xml:space="preserve">Người dùng trong hệ </w:t>
-      </w:r>
-      <w:proofErr w:type="gramStart"/>
-      <w:r>
-        <w:t>thống(</w:t>
-      </w:r>
-      <w:proofErr w:type="gramEnd"/>
-      <w:r>
-        <w:t>Admin, staff, customer) đều sẽ lưu thông tin tên đăng nhâp, mật khẩu, email, quyền truy cập vào hệ thống. Hệ thống cũng lưu lại profile của người dùng: địa chỉ, họ tên….</w:t>
+        <w:t>Người dùng trong hệ thống(Admin, staff, customer) đều sẽ lưu thông tin tên đăng nhâp, mật khẩu, email, quyền truy cập vào hệ thống. Hệ thống cũng lưu lại profile của người dùng: địa chỉ, họ tên….</w:t>
       </w:r>
     </w:p>
     <w:p>
@@ -25873,15 +25172,7 @@
         <w:t>Hệ thống tạo áo cưới. Mỗi áo cưới đều có nhữ</w:t>
       </w:r>
       <w:r>
-        <w:t>ng thông tin như tên áo cưới, hình ảnh đại diện áo cưới, giá thuê áo cưới</w:t>
-      </w:r>
-      <w:proofErr w:type="gramStart"/>
-      <w:r>
-        <w:t>,hình</w:t>
-      </w:r>
-      <w:proofErr w:type="gramEnd"/>
-      <w:r>
-        <w:t xml:space="preserve"> ảnh của áo cưới… </w:t>
+        <w:t xml:space="preserve">ng thông tin như tên áo cưới, hình ảnh đại diện áo cưới, giá thuê áo cưới,hình ảnh của áo cưới… </w:t>
       </w:r>
     </w:p>
     <w:p>
@@ -25936,7 +25227,7 @@
         <w:spacing w:before="0" w:line="360" w:lineRule="auto"/>
         <w:ind w:left="567" w:hanging="567"/>
       </w:pPr>
-      <w:bookmarkStart w:id="309" w:name="_Toc421748857"/>
+      <w:bookmarkStart w:id="308" w:name="_Toc421748857"/>
       <w:r>
         <w:lastRenderedPageBreak/>
         <w:t>Ánh xạ</w:t>
@@ -25950,7 +25241,7 @@
       <w:r>
         <w:t xml:space="preserve"> dữ liệu quan hệ</w:t>
       </w:r>
-      <w:bookmarkEnd w:id="309"/>
+      <w:bookmarkEnd w:id="308"/>
     </w:p>
     <w:p>
       <w:pPr>
@@ -26027,21 +25318,7 @@
         <w:rPr>
           <w:color w:val="4F81BD" w:themeColor="accent1"/>
         </w:rPr>
-        <w:t xml:space="preserve"> 4.1</w:t>
-      </w:r>
-      <w:proofErr w:type="gramStart"/>
-      <w:r>
-        <w:rPr>
-          <w:color w:val="4F81BD" w:themeColor="accent1"/>
-        </w:rPr>
-        <w:t>:Bảng</w:t>
-      </w:r>
-      <w:proofErr w:type="gramEnd"/>
-      <w:r>
-        <w:rPr>
-          <w:color w:val="4F81BD" w:themeColor="accent1"/>
-        </w:rPr>
-        <w:t xml:space="preserve"> User</w:t>
+        <w:t xml:space="preserve"> 4.1:Bảng User</w:t>
       </w:r>
     </w:p>
     <w:p>
@@ -26540,15 +25817,7 @@
         <w:jc w:val="both"/>
       </w:pPr>
       <w:r>
-        <w:t>id_</w:t>
-      </w:r>
-      <w:proofErr w:type="gramStart"/>
-      <w:r>
-        <w:t>local :</w:t>
-      </w:r>
-      <w:proofErr w:type="gramEnd"/>
-      <w:r>
-        <w:t xml:space="preserve"> khóa ngoại tham khảo đến id_local của bảng Localtion</w:t>
+        <w:t>id_local : khóa ngoại tham khảo đến id_local của bảng Localtion</w:t>
       </w:r>
       <w:r>
         <w:t>.</w:t>
@@ -27640,11 +26909,11 @@
           <w:b w:val="0"/>
         </w:rPr>
       </w:pPr>
-      <w:bookmarkStart w:id="310" w:name="_Toc421748858"/>
+      <w:bookmarkStart w:id="309" w:name="_Toc421748858"/>
       <w:r>
         <w:t>Thiết kế lớp đối tượng</w:t>
       </w:r>
-      <w:bookmarkEnd w:id="310"/>
+      <w:bookmarkEnd w:id="309"/>
     </w:p>
     <w:p>
       <w:r>
@@ -27652,15 +26921,7 @@
         <w:t xml:space="preserve">Phần này tôi xin đưa các </w:t>
       </w:r>
       <w:r>
-        <w:t>một số controller</w:t>
-      </w:r>
-      <w:proofErr w:type="gramStart"/>
-      <w:r>
-        <w:t>,  model</w:t>
-      </w:r>
-      <w:proofErr w:type="gramEnd"/>
-      <w:r>
-        <w:t xml:space="preserve"> và các hàm của nó</w:t>
+        <w:t>một số controller,  model và các hàm của nó</w:t>
       </w:r>
     </w:p>
     <w:p>
@@ -27896,15 +27157,7 @@
       <w:r>
         <w:lastRenderedPageBreak/>
         <w:tab/>
-        <w:t xml:space="preserve">Chức năng: dùng để hiển thị toàn bộ khách hàng của hệ thống </w:t>
-      </w:r>
-      <w:proofErr w:type="gramStart"/>
-      <w:r>
-        <w:t>theo</w:t>
-      </w:r>
-      <w:proofErr w:type="gramEnd"/>
-      <w:r>
-        <w:t xml:space="preserve"> admin.</w:t>
+        <w:t>Chức năng: dùng để hiển thị toàn bộ khách hàng của hệ thống theo admin.</w:t>
       </w:r>
     </w:p>
     <w:p>
@@ -27942,15 +27195,7 @@
       </w:pPr>
       <w:r>
         <w:tab/>
-        <w:t xml:space="preserve">Chức năng: dùng để hiện thị toàn bộ thợ chụp ảnh của hệ thống </w:t>
-      </w:r>
-      <w:proofErr w:type="gramStart"/>
-      <w:r>
-        <w:t>theo</w:t>
-      </w:r>
-      <w:proofErr w:type="gramEnd"/>
-      <w:r>
-        <w:t xml:space="preserve"> admin.</w:t>
+        <w:t>Chức năng: dùng để hiện thị toàn bộ thợ chụp ảnh của hệ thống theo admin.</w:t>
       </w:r>
     </w:p>
     <w:p>
@@ -27988,15 +27233,7 @@
       </w:pPr>
       <w:r>
         <w:tab/>
-        <w:t xml:space="preserve">Chức năng: dùng để hiện thị toàn bộ thợ trang điểm của hệ thống </w:t>
-      </w:r>
-      <w:proofErr w:type="gramStart"/>
-      <w:r>
-        <w:t>theo</w:t>
-      </w:r>
-      <w:proofErr w:type="gramEnd"/>
-      <w:r>
-        <w:t xml:space="preserve"> admin.</w:t>
+        <w:t>Chức năng: dùng để hiện thị toàn bộ thợ trang điểm của hệ thống theo admin.</w:t>
       </w:r>
     </w:p>
     <w:p>
@@ -28154,15 +27391,7 @@
       </w:pPr>
       <w:r>
         <w:tab/>
-        <w:t>Input</w:t>
-      </w:r>
-      <w:proofErr w:type="gramStart"/>
-      <w:r>
-        <w:t>:id</w:t>
-      </w:r>
-      <w:proofErr w:type="gramEnd"/>
-      <w:r>
-        <w:t xml:space="preserve"> của tài khoản</w:t>
+        <w:t>Input:id của tài khoản</w:t>
       </w:r>
     </w:p>
     <w:p>
@@ -28205,15 +27434,7 @@
       </w:pPr>
       <w:r>
         <w:tab/>
-        <w:t>Input</w:t>
-      </w:r>
-      <w:proofErr w:type="gramStart"/>
-      <w:r>
-        <w:t>:id</w:t>
-      </w:r>
-      <w:proofErr w:type="gramEnd"/>
-      <w:r>
-        <w:t xml:space="preserve"> của tài khoản</w:t>
+        <w:t>Input:id của tài khoản</w:t>
       </w:r>
     </w:p>
     <w:p>
@@ -28230,15 +27451,7 @@
         <w:t>c năng</w:t>
       </w:r>
       <w:r>
-        <w:t>: dùng để hiện thị thợ chụp ảnh</w:t>
-      </w:r>
-      <w:proofErr w:type="gramStart"/>
-      <w:r>
-        <w:t>,thợ</w:t>
-      </w:r>
-      <w:proofErr w:type="gramEnd"/>
-      <w:r>
-        <w:t xml:space="preserve"> trang điểm của khách hàng</w:t>
+        <w:t>: dùng để hiện thị thợ chụp ảnh,thợ trang điểm của khách hàng</w:t>
       </w:r>
     </w:p>
     <w:p>
@@ -28265,15 +27478,7 @@
       </w:pPr>
       <w:r>
         <w:tab/>
-        <w:t>Input</w:t>
-      </w:r>
-      <w:proofErr w:type="gramStart"/>
-      <w:r>
-        <w:t>:id</w:t>
-      </w:r>
-      <w:proofErr w:type="gramEnd"/>
-      <w:r>
-        <w:t xml:space="preserve"> của tài khoản</w:t>
+        <w:t>Input:id của tài khoản</w:t>
       </w:r>
     </w:p>
     <w:p>
@@ -28702,15 +27907,7 @@
         <w:t>n thị toàn bộ</w:t>
       </w:r>
       <w:r>
-        <w:t xml:space="preserve"> áo cưới của hệ thống </w:t>
-      </w:r>
-      <w:proofErr w:type="gramStart"/>
-      <w:r>
-        <w:t>theo</w:t>
-      </w:r>
-      <w:proofErr w:type="gramEnd"/>
-      <w:r>
-        <w:t xml:space="preserve"> admin</w:t>
+        <w:t xml:space="preserve"> áo cưới của hệ thống theo admin</w:t>
       </w:r>
     </w:p>
     <w:p>
@@ -29054,15 +28251,7 @@
       </w:pPr>
       <w:r>
         <w:tab/>
-        <w:t xml:space="preserve">Chức năng: hiển thị toàn bộ album </w:t>
-      </w:r>
-      <w:proofErr w:type="gramStart"/>
-      <w:r>
-        <w:t>theo</w:t>
-      </w:r>
-      <w:proofErr w:type="gramEnd"/>
-      <w:r>
-        <w:t xml:space="preserve"> admin</w:t>
+        <w:t>Chức năng: hiển thị toàn bộ album theo admin</w:t>
       </w:r>
     </w:p>
     <w:p>
@@ -29097,15 +28286,7 @@
       </w:pPr>
       <w:r>
         <w:tab/>
-        <w:t xml:space="preserve">Chức năng: hiển thị thông tin chi tiết của album </w:t>
-      </w:r>
-      <w:proofErr w:type="gramStart"/>
-      <w:r>
-        <w:t>theo</w:t>
-      </w:r>
-      <w:proofErr w:type="gramEnd"/>
-      <w:r>
-        <w:t xml:space="preserve"> admin</w:t>
+        <w:t>Chức năng: hiển thị thông tin chi tiết của album theo admin</w:t>
       </w:r>
     </w:p>
     <w:p>
@@ -29158,15 +28339,7 @@
         <w:t>chỉnh sửa</w:t>
       </w:r>
       <w:r>
-        <w:t xml:space="preserve"> thông tin chi tiết của album </w:t>
-      </w:r>
-      <w:proofErr w:type="gramStart"/>
-      <w:r>
-        <w:t>theo</w:t>
-      </w:r>
-      <w:proofErr w:type="gramEnd"/>
-      <w:r>
-        <w:t xml:space="preserve"> admin</w:t>
+        <w:t xml:space="preserve"> thông tin chi tiết của album theo admin</w:t>
       </w:r>
     </w:p>
     <w:p>
@@ -29379,15 +28552,7 @@
       </w:pPr>
       <w:r>
         <w:tab/>
-        <w:t xml:space="preserve">Chức năng: hiển thị toàn bộ hợp đồng </w:t>
-      </w:r>
-      <w:proofErr w:type="gramStart"/>
-      <w:r>
-        <w:t>theo</w:t>
-      </w:r>
-      <w:proofErr w:type="gramEnd"/>
-      <w:r>
-        <w:t xml:space="preserve"> admin</w:t>
+        <w:t>Chức năng: hiển thị toàn bộ hợp đồng theo admin</w:t>
       </w:r>
     </w:p>
     <w:p>
@@ -29428,15 +28593,7 @@
         <w:t>hợp đồng</w:t>
       </w:r>
       <w:r>
-        <w:t xml:space="preserve"> </w:t>
-      </w:r>
-      <w:proofErr w:type="gramStart"/>
-      <w:r>
-        <w:t>theo</w:t>
-      </w:r>
-      <w:proofErr w:type="gramEnd"/>
-      <w:r>
-        <w:t xml:space="preserve"> admin</w:t>
+        <w:t xml:space="preserve"> theo admin</w:t>
       </w:r>
     </w:p>
     <w:p>
@@ -29492,15 +28649,7 @@
         <w:t>hợp đồng</w:t>
       </w:r>
       <w:r>
-        <w:t xml:space="preserve"> </w:t>
-      </w:r>
-      <w:proofErr w:type="gramStart"/>
-      <w:r>
-        <w:t>theo</w:t>
-      </w:r>
-      <w:proofErr w:type="gramEnd"/>
-      <w:r>
-        <w:t xml:space="preserve"> admin</w:t>
+        <w:t xml:space="preserve"> theo admin</w:t>
       </w:r>
     </w:p>
     <w:p>
@@ -30302,12 +29451,12 @@
         <w:spacing w:before="0" w:line="360" w:lineRule="auto"/>
         <w:ind w:left="567" w:hanging="567"/>
       </w:pPr>
-      <w:bookmarkStart w:id="311" w:name="_Toc421748859"/>
+      <w:bookmarkStart w:id="310" w:name="_Toc421748859"/>
       <w:r>
         <w:lastRenderedPageBreak/>
         <w:t>Thiết kế giao diện</w:t>
       </w:r>
-      <w:bookmarkEnd w:id="311"/>
+      <w:bookmarkEnd w:id="310"/>
     </w:p>
     <w:p>
       <w:pPr>
@@ -30336,7 +29485,7 @@
         <w:lastRenderedPageBreak/>
         <w:t xml:space="preserve"> </w:t>
       </w:r>
-      <w:bookmarkStart w:id="312" w:name="_Toc421748860"/>
+      <w:bookmarkStart w:id="311" w:name="_Toc421748860"/>
       <w:r>
         <w:rPr>
           <w:rFonts w:cs="Times New Roman"/>
@@ -30355,11 +29504,11 @@
         </w:rPr>
         <w:t>THỰC HỆ THỐNG</w:t>
       </w:r>
-      <w:bookmarkStart w:id="313" w:name="_Toc310706940"/>
-      <w:bookmarkStart w:id="314" w:name="_Toc310722333"/>
+      <w:bookmarkStart w:id="312" w:name="_Toc310706940"/>
+      <w:bookmarkStart w:id="313" w:name="_Toc310722333"/>
+      <w:bookmarkEnd w:id="311"/>
       <w:bookmarkEnd w:id="312"/>
       <w:bookmarkEnd w:id="313"/>
-      <w:bookmarkEnd w:id="314"/>
     </w:p>
     <w:p>
       <w:pPr>
@@ -30382,44 +29531,45 @@
           <w:szCs w:val="26"/>
         </w:rPr>
       </w:pPr>
-      <w:bookmarkStart w:id="315" w:name="_Toc311143057"/>
-      <w:bookmarkStart w:id="316" w:name="_Toc311143145"/>
-      <w:bookmarkStart w:id="317" w:name="_Toc311802762"/>
-      <w:bookmarkStart w:id="318" w:name="_Toc311802851"/>
-      <w:bookmarkStart w:id="319" w:name="_Toc311818658"/>
-      <w:bookmarkStart w:id="320" w:name="_Toc311818805"/>
-      <w:bookmarkStart w:id="321" w:name="_Toc311885576"/>
-      <w:bookmarkStart w:id="322" w:name="_Toc311904633"/>
-      <w:bookmarkStart w:id="323" w:name="_Toc311930702"/>
-      <w:bookmarkStart w:id="324" w:name="_Toc312085997"/>
-      <w:bookmarkStart w:id="325" w:name="_Toc312086086"/>
-      <w:bookmarkStart w:id="326" w:name="_Toc312088385"/>
-      <w:bookmarkStart w:id="327" w:name="_Toc312089900"/>
-      <w:bookmarkStart w:id="328" w:name="_Toc312090082"/>
-      <w:bookmarkStart w:id="329" w:name="_Toc312090170"/>
-      <w:bookmarkStart w:id="330" w:name="_Toc312197755"/>
-      <w:bookmarkStart w:id="331" w:name="_Toc312197844"/>
-      <w:bookmarkStart w:id="332" w:name="_Toc312522378"/>
-      <w:bookmarkStart w:id="333" w:name="_Toc312522459"/>
-      <w:bookmarkStart w:id="334" w:name="_Toc312522807"/>
-      <w:bookmarkStart w:id="335" w:name="_Toc312522897"/>
-      <w:bookmarkStart w:id="336" w:name="_Toc421395712"/>
-      <w:bookmarkStart w:id="337" w:name="_Toc421407911"/>
-      <w:bookmarkStart w:id="338" w:name="_Toc421408016"/>
-      <w:bookmarkStart w:id="339" w:name="_Toc421408229"/>
-      <w:bookmarkStart w:id="340" w:name="_Toc421408332"/>
-      <w:bookmarkStart w:id="341" w:name="_Toc421408435"/>
-      <w:bookmarkStart w:id="342" w:name="_Toc421434177"/>
-      <w:bookmarkStart w:id="343" w:name="_Toc421439908"/>
-      <w:bookmarkStart w:id="344" w:name="_Toc421440201"/>
-      <w:bookmarkStart w:id="345" w:name="_Toc421443424"/>
-      <w:bookmarkStart w:id="346" w:name="_Toc421447548"/>
-      <w:bookmarkStart w:id="347" w:name="_Toc421485619"/>
-      <w:bookmarkStart w:id="348" w:name="_Toc421544109"/>
-      <w:bookmarkStart w:id="349" w:name="_Toc421562129"/>
-      <w:bookmarkStart w:id="350" w:name="_Toc421567254"/>
-      <w:bookmarkStart w:id="351" w:name="_Toc421653675"/>
-      <w:bookmarkStart w:id="352" w:name="_Toc421748861"/>
+      <w:bookmarkStart w:id="314" w:name="_Toc311143057"/>
+      <w:bookmarkStart w:id="315" w:name="_Toc311143145"/>
+      <w:bookmarkStart w:id="316" w:name="_Toc311802762"/>
+      <w:bookmarkStart w:id="317" w:name="_Toc311802851"/>
+      <w:bookmarkStart w:id="318" w:name="_Toc311818658"/>
+      <w:bookmarkStart w:id="319" w:name="_Toc311818805"/>
+      <w:bookmarkStart w:id="320" w:name="_Toc311885576"/>
+      <w:bookmarkStart w:id="321" w:name="_Toc311904633"/>
+      <w:bookmarkStart w:id="322" w:name="_Toc311930702"/>
+      <w:bookmarkStart w:id="323" w:name="_Toc312085997"/>
+      <w:bookmarkStart w:id="324" w:name="_Toc312086086"/>
+      <w:bookmarkStart w:id="325" w:name="_Toc312088385"/>
+      <w:bookmarkStart w:id="326" w:name="_Toc312089900"/>
+      <w:bookmarkStart w:id="327" w:name="_Toc312090082"/>
+      <w:bookmarkStart w:id="328" w:name="_Toc312090170"/>
+      <w:bookmarkStart w:id="329" w:name="_Toc312197755"/>
+      <w:bookmarkStart w:id="330" w:name="_Toc312197844"/>
+      <w:bookmarkStart w:id="331" w:name="_Toc312522378"/>
+      <w:bookmarkStart w:id="332" w:name="_Toc312522459"/>
+      <w:bookmarkStart w:id="333" w:name="_Toc312522807"/>
+      <w:bookmarkStart w:id="334" w:name="_Toc312522897"/>
+      <w:bookmarkStart w:id="335" w:name="_Toc421395712"/>
+      <w:bookmarkStart w:id="336" w:name="_Toc421407911"/>
+      <w:bookmarkStart w:id="337" w:name="_Toc421408016"/>
+      <w:bookmarkStart w:id="338" w:name="_Toc421408229"/>
+      <w:bookmarkStart w:id="339" w:name="_Toc421408332"/>
+      <w:bookmarkStart w:id="340" w:name="_Toc421408435"/>
+      <w:bookmarkStart w:id="341" w:name="_Toc421434177"/>
+      <w:bookmarkStart w:id="342" w:name="_Toc421439908"/>
+      <w:bookmarkStart w:id="343" w:name="_Toc421440201"/>
+      <w:bookmarkStart w:id="344" w:name="_Toc421443424"/>
+      <w:bookmarkStart w:id="345" w:name="_Toc421447548"/>
+      <w:bookmarkStart w:id="346" w:name="_Toc421485619"/>
+      <w:bookmarkStart w:id="347" w:name="_Toc421544109"/>
+      <w:bookmarkStart w:id="348" w:name="_Toc421562129"/>
+      <w:bookmarkStart w:id="349" w:name="_Toc421567254"/>
+      <w:bookmarkStart w:id="350" w:name="_Toc421653675"/>
+      <w:bookmarkStart w:id="351" w:name="_Toc421748861"/>
+      <w:bookmarkEnd w:id="314"/>
       <w:bookmarkEnd w:id="315"/>
       <w:bookmarkEnd w:id="316"/>
       <w:bookmarkEnd w:id="317"/>
@@ -30457,7 +29607,6 @@
       <w:bookmarkEnd w:id="349"/>
       <w:bookmarkEnd w:id="350"/>
       <w:bookmarkEnd w:id="351"/>
-      <w:bookmarkEnd w:id="352"/>
     </w:p>
     <w:p>
       <w:pPr>
@@ -30469,14 +29618,14 @@
         <w:spacing w:before="0" w:line="360" w:lineRule="auto"/>
         <w:ind w:left="567" w:hanging="567"/>
       </w:pPr>
-      <w:bookmarkStart w:id="353" w:name="_Toc421748862"/>
+      <w:bookmarkStart w:id="352" w:name="_Toc421748862"/>
       <w:r>
         <w:t xml:space="preserve">Công nghệ </w:t>
       </w:r>
       <w:r>
         <w:t>sử dụng</w:t>
       </w:r>
-      <w:bookmarkEnd w:id="353"/>
+      <w:bookmarkEnd w:id="352"/>
     </w:p>
     <w:p>
       <w:pPr>
@@ -31019,11 +30168,11 @@
           <w:sz w:val="32"/>
         </w:rPr>
       </w:pPr>
-      <w:bookmarkStart w:id="354" w:name="_Toc312506383"/>
-      <w:bookmarkStart w:id="355" w:name="_Toc312524554"/>
-      <w:bookmarkStart w:id="356" w:name="_Toc421621331"/>
-      <w:bookmarkStart w:id="357" w:name="_Toc312097668"/>
-      <w:bookmarkStart w:id="358" w:name="_Toc312197647"/>
+      <w:bookmarkStart w:id="353" w:name="_Toc312506383"/>
+      <w:bookmarkStart w:id="354" w:name="_Toc312524554"/>
+      <w:bookmarkStart w:id="355" w:name="_Toc421621331"/>
+      <w:bookmarkStart w:id="356" w:name="_Toc312097668"/>
+      <w:bookmarkStart w:id="357" w:name="_Toc312197647"/>
       <w:r>
         <w:rPr>
           <w:b w:val="0"/>
@@ -31081,9 +30230,9 @@
         </w:rPr>
         <w:t>: Công nghệ sử dụng</w:t>
       </w:r>
+      <w:bookmarkEnd w:id="353"/>
       <w:bookmarkEnd w:id="354"/>
       <w:bookmarkEnd w:id="355"/>
-      <w:bookmarkEnd w:id="356"/>
       <w:r>
         <w:rPr>
           <w:b w:val="0"/>
@@ -31092,8 +30241,8 @@
         </w:rPr>
         <w:t xml:space="preserve"> </w:t>
       </w:r>
+      <w:bookmarkEnd w:id="356"/>
       <w:bookmarkEnd w:id="357"/>
-      <w:bookmarkEnd w:id="358"/>
     </w:p>
     <w:p>
       <w:pPr>
@@ -31105,14 +30254,14 @@
         <w:spacing w:line="360" w:lineRule="auto"/>
         <w:ind w:left="567" w:hanging="567"/>
       </w:pPr>
-      <w:bookmarkStart w:id="359" w:name="_Toc421748863"/>
+      <w:bookmarkStart w:id="358" w:name="_Toc421748863"/>
       <w:r>
         <w:t>Xây dựng p</w:t>
       </w:r>
       <w:r>
         <w:t>hiên bản mẫu</w:t>
       </w:r>
-      <w:bookmarkEnd w:id="359"/>
+      <w:bookmarkEnd w:id="358"/>
       <w:r>
         <w:t xml:space="preserve"> </w:t>
       </w:r>
@@ -31175,14 +30324,14 @@
           <w:rFonts w:ascii="Times New Roman" w:hAnsi="Times New Roman" w:cs="Times New Roman"/>
         </w:rPr>
       </w:pPr>
-      <w:bookmarkStart w:id="360" w:name="_Toc421748864"/>
+      <w:bookmarkStart w:id="359" w:name="_Toc421748864"/>
       <w:r>
         <w:rPr>
           <w:rFonts w:ascii="Times New Roman" w:hAnsi="Times New Roman" w:cs="Times New Roman"/>
         </w:rPr>
         <w:t>Trang chủ của hệ thống</w:t>
       </w:r>
-      <w:bookmarkEnd w:id="360"/>
+      <w:bookmarkEnd w:id="359"/>
     </w:p>
     <w:p>
       <w:pPr>
@@ -31211,7 +30360,7 @@
           <w:rFonts w:cs="Times New Roman"/>
         </w:rPr>
       </w:pPr>
-      <w:bookmarkStart w:id="361" w:name="_Toc421748865"/>
+      <w:bookmarkStart w:id="360" w:name="_Toc421748865"/>
       <w:r>
         <w:rPr>
           <w:rFonts w:cs="Times New Roman"/>
@@ -31219,7 +30368,7 @@
         <w:lastRenderedPageBreak/>
         <w:t>TỔNG KẾT</w:t>
       </w:r>
-      <w:bookmarkEnd w:id="361"/>
+      <w:bookmarkEnd w:id="360"/>
     </w:p>
     <w:p>
       <w:pPr>
@@ -31242,45 +30391,46 @@
           <w:szCs w:val="26"/>
         </w:rPr>
       </w:pPr>
-      <w:bookmarkStart w:id="362" w:name="_Toc310722340"/>
-      <w:bookmarkStart w:id="363" w:name="_Toc311143068"/>
-      <w:bookmarkStart w:id="364" w:name="_Toc311143156"/>
-      <w:bookmarkStart w:id="365" w:name="_Toc311802778"/>
-      <w:bookmarkStart w:id="366" w:name="_Toc311802867"/>
-      <w:bookmarkStart w:id="367" w:name="_Toc311818670"/>
-      <w:bookmarkStart w:id="368" w:name="_Toc311818817"/>
-      <w:bookmarkStart w:id="369" w:name="_Toc311885587"/>
-      <w:bookmarkStart w:id="370" w:name="_Toc311904644"/>
-      <w:bookmarkStart w:id="371" w:name="_Toc311930713"/>
-      <w:bookmarkStart w:id="372" w:name="_Toc312086008"/>
-      <w:bookmarkStart w:id="373" w:name="_Toc312086097"/>
-      <w:bookmarkStart w:id="374" w:name="_Toc312088396"/>
-      <w:bookmarkStart w:id="375" w:name="_Toc312089911"/>
-      <w:bookmarkStart w:id="376" w:name="_Toc312090092"/>
-      <w:bookmarkStart w:id="377" w:name="_Toc312090180"/>
-      <w:bookmarkStart w:id="378" w:name="_Toc312197766"/>
-      <w:bookmarkStart w:id="379" w:name="_Toc312197855"/>
-      <w:bookmarkStart w:id="380" w:name="_Toc312522389"/>
-      <w:bookmarkStart w:id="381" w:name="_Toc312522470"/>
-      <w:bookmarkStart w:id="382" w:name="_Toc312522818"/>
-      <w:bookmarkStart w:id="383" w:name="_Toc312522908"/>
-      <w:bookmarkStart w:id="384" w:name="_Toc421395717"/>
-      <w:bookmarkStart w:id="385" w:name="_Toc421407916"/>
-      <w:bookmarkStart w:id="386" w:name="_Toc421408021"/>
-      <w:bookmarkStart w:id="387" w:name="_Toc421408234"/>
-      <w:bookmarkStart w:id="388" w:name="_Toc421408337"/>
-      <w:bookmarkStart w:id="389" w:name="_Toc421408440"/>
-      <w:bookmarkStart w:id="390" w:name="_Toc421434182"/>
-      <w:bookmarkStart w:id="391" w:name="_Toc421439913"/>
-      <w:bookmarkStart w:id="392" w:name="_Toc421440206"/>
-      <w:bookmarkStart w:id="393" w:name="_Toc421443429"/>
-      <w:bookmarkStart w:id="394" w:name="_Toc421447553"/>
-      <w:bookmarkStart w:id="395" w:name="_Toc421485624"/>
-      <w:bookmarkStart w:id="396" w:name="_Toc421544114"/>
-      <w:bookmarkStart w:id="397" w:name="_Toc421562134"/>
-      <w:bookmarkStart w:id="398" w:name="_Toc421567259"/>
-      <w:bookmarkStart w:id="399" w:name="_Toc421653680"/>
-      <w:bookmarkStart w:id="400" w:name="_Toc421748866"/>
+      <w:bookmarkStart w:id="361" w:name="_Toc310722340"/>
+      <w:bookmarkStart w:id="362" w:name="_Toc311143068"/>
+      <w:bookmarkStart w:id="363" w:name="_Toc311143156"/>
+      <w:bookmarkStart w:id="364" w:name="_Toc311802778"/>
+      <w:bookmarkStart w:id="365" w:name="_Toc311802867"/>
+      <w:bookmarkStart w:id="366" w:name="_Toc311818670"/>
+      <w:bookmarkStart w:id="367" w:name="_Toc311818817"/>
+      <w:bookmarkStart w:id="368" w:name="_Toc311885587"/>
+      <w:bookmarkStart w:id="369" w:name="_Toc311904644"/>
+      <w:bookmarkStart w:id="370" w:name="_Toc311930713"/>
+      <w:bookmarkStart w:id="371" w:name="_Toc312086008"/>
+      <w:bookmarkStart w:id="372" w:name="_Toc312086097"/>
+      <w:bookmarkStart w:id="373" w:name="_Toc312088396"/>
+      <w:bookmarkStart w:id="374" w:name="_Toc312089911"/>
+      <w:bookmarkStart w:id="375" w:name="_Toc312090092"/>
+      <w:bookmarkStart w:id="376" w:name="_Toc312090180"/>
+      <w:bookmarkStart w:id="377" w:name="_Toc312197766"/>
+      <w:bookmarkStart w:id="378" w:name="_Toc312197855"/>
+      <w:bookmarkStart w:id="379" w:name="_Toc312522389"/>
+      <w:bookmarkStart w:id="380" w:name="_Toc312522470"/>
+      <w:bookmarkStart w:id="381" w:name="_Toc312522818"/>
+      <w:bookmarkStart w:id="382" w:name="_Toc312522908"/>
+      <w:bookmarkStart w:id="383" w:name="_Toc421395717"/>
+      <w:bookmarkStart w:id="384" w:name="_Toc421407916"/>
+      <w:bookmarkStart w:id="385" w:name="_Toc421408021"/>
+      <w:bookmarkStart w:id="386" w:name="_Toc421408234"/>
+      <w:bookmarkStart w:id="387" w:name="_Toc421408337"/>
+      <w:bookmarkStart w:id="388" w:name="_Toc421408440"/>
+      <w:bookmarkStart w:id="389" w:name="_Toc421434182"/>
+      <w:bookmarkStart w:id="390" w:name="_Toc421439913"/>
+      <w:bookmarkStart w:id="391" w:name="_Toc421440206"/>
+      <w:bookmarkStart w:id="392" w:name="_Toc421443429"/>
+      <w:bookmarkStart w:id="393" w:name="_Toc421447553"/>
+      <w:bookmarkStart w:id="394" w:name="_Toc421485624"/>
+      <w:bookmarkStart w:id="395" w:name="_Toc421544114"/>
+      <w:bookmarkStart w:id="396" w:name="_Toc421562134"/>
+      <w:bookmarkStart w:id="397" w:name="_Toc421567259"/>
+      <w:bookmarkStart w:id="398" w:name="_Toc421653680"/>
+      <w:bookmarkStart w:id="399" w:name="_Toc421748866"/>
+      <w:bookmarkEnd w:id="361"/>
       <w:bookmarkEnd w:id="362"/>
       <w:bookmarkEnd w:id="363"/>
       <w:bookmarkEnd w:id="364"/>
@@ -31319,7 +30469,6 @@
       <w:bookmarkEnd w:id="397"/>
       <w:bookmarkEnd w:id="398"/>
       <w:bookmarkEnd w:id="399"/>
-      <w:bookmarkEnd w:id="400"/>
     </w:p>
     <w:p>
       <w:pPr>
@@ -31331,7 +30480,7 @@
         <w:spacing w:before="0"/>
         <w:ind w:left="567" w:hanging="567"/>
       </w:pPr>
-      <w:bookmarkStart w:id="401" w:name="_Toc421748867"/>
+      <w:bookmarkStart w:id="400" w:name="_Toc421748867"/>
       <w:r>
         <w:t>Kết</w:t>
       </w:r>
@@ -31341,7 +30490,7 @@
       <w:r>
         <w:t>luận</w:t>
       </w:r>
-      <w:bookmarkEnd w:id="401"/>
+      <w:bookmarkEnd w:id="400"/>
     </w:p>
     <w:p>
       <w:pPr>
@@ -31364,38 +30513,39 @@
           <w:szCs w:val="26"/>
         </w:rPr>
       </w:pPr>
-      <w:bookmarkStart w:id="402" w:name="_Toc311885589"/>
-      <w:bookmarkStart w:id="403" w:name="_Toc311904646"/>
-      <w:bookmarkStart w:id="404" w:name="_Toc311930715"/>
-      <w:bookmarkStart w:id="405" w:name="_Toc312086010"/>
-      <w:bookmarkStart w:id="406" w:name="_Toc312086099"/>
-      <w:bookmarkStart w:id="407" w:name="_Toc312088398"/>
-      <w:bookmarkStart w:id="408" w:name="_Toc312089913"/>
-      <w:bookmarkStart w:id="409" w:name="_Toc312090094"/>
-      <w:bookmarkStart w:id="410" w:name="_Toc312090182"/>
-      <w:bookmarkStart w:id="411" w:name="_Toc312197768"/>
-      <w:bookmarkStart w:id="412" w:name="_Toc312197857"/>
-      <w:bookmarkStart w:id="413" w:name="_Toc312522391"/>
-      <w:bookmarkStart w:id="414" w:name="_Toc312522472"/>
-      <w:bookmarkStart w:id="415" w:name="_Toc312522820"/>
-      <w:bookmarkStart w:id="416" w:name="_Toc312522910"/>
-      <w:bookmarkStart w:id="417" w:name="_Toc421395719"/>
-      <w:bookmarkStart w:id="418" w:name="_Toc421407918"/>
-      <w:bookmarkStart w:id="419" w:name="_Toc421408023"/>
-      <w:bookmarkStart w:id="420" w:name="_Toc421408236"/>
-      <w:bookmarkStart w:id="421" w:name="_Toc421408339"/>
-      <w:bookmarkStart w:id="422" w:name="_Toc421408442"/>
-      <w:bookmarkStart w:id="423" w:name="_Toc421434184"/>
-      <w:bookmarkStart w:id="424" w:name="_Toc421439915"/>
-      <w:bookmarkStart w:id="425" w:name="_Toc421440208"/>
-      <w:bookmarkStart w:id="426" w:name="_Toc421443431"/>
-      <w:bookmarkStart w:id="427" w:name="_Toc421447555"/>
-      <w:bookmarkStart w:id="428" w:name="_Toc421485626"/>
-      <w:bookmarkStart w:id="429" w:name="_Toc421544116"/>
-      <w:bookmarkStart w:id="430" w:name="_Toc421562136"/>
-      <w:bookmarkStart w:id="431" w:name="_Toc421567261"/>
-      <w:bookmarkStart w:id="432" w:name="_Toc421653682"/>
-      <w:bookmarkStart w:id="433" w:name="_Toc421748868"/>
+      <w:bookmarkStart w:id="401" w:name="_Toc311885589"/>
+      <w:bookmarkStart w:id="402" w:name="_Toc311904646"/>
+      <w:bookmarkStart w:id="403" w:name="_Toc311930715"/>
+      <w:bookmarkStart w:id="404" w:name="_Toc312086010"/>
+      <w:bookmarkStart w:id="405" w:name="_Toc312086099"/>
+      <w:bookmarkStart w:id="406" w:name="_Toc312088398"/>
+      <w:bookmarkStart w:id="407" w:name="_Toc312089913"/>
+      <w:bookmarkStart w:id="408" w:name="_Toc312090094"/>
+      <w:bookmarkStart w:id="409" w:name="_Toc312090182"/>
+      <w:bookmarkStart w:id="410" w:name="_Toc312197768"/>
+      <w:bookmarkStart w:id="411" w:name="_Toc312197857"/>
+      <w:bookmarkStart w:id="412" w:name="_Toc312522391"/>
+      <w:bookmarkStart w:id="413" w:name="_Toc312522472"/>
+      <w:bookmarkStart w:id="414" w:name="_Toc312522820"/>
+      <w:bookmarkStart w:id="415" w:name="_Toc312522910"/>
+      <w:bookmarkStart w:id="416" w:name="_Toc421395719"/>
+      <w:bookmarkStart w:id="417" w:name="_Toc421407918"/>
+      <w:bookmarkStart w:id="418" w:name="_Toc421408023"/>
+      <w:bookmarkStart w:id="419" w:name="_Toc421408236"/>
+      <w:bookmarkStart w:id="420" w:name="_Toc421408339"/>
+      <w:bookmarkStart w:id="421" w:name="_Toc421408442"/>
+      <w:bookmarkStart w:id="422" w:name="_Toc421434184"/>
+      <w:bookmarkStart w:id="423" w:name="_Toc421439915"/>
+      <w:bookmarkStart w:id="424" w:name="_Toc421440208"/>
+      <w:bookmarkStart w:id="425" w:name="_Toc421443431"/>
+      <w:bookmarkStart w:id="426" w:name="_Toc421447555"/>
+      <w:bookmarkStart w:id="427" w:name="_Toc421485626"/>
+      <w:bookmarkStart w:id="428" w:name="_Toc421544116"/>
+      <w:bookmarkStart w:id="429" w:name="_Toc421562136"/>
+      <w:bookmarkStart w:id="430" w:name="_Toc421567261"/>
+      <w:bookmarkStart w:id="431" w:name="_Toc421653682"/>
+      <w:bookmarkStart w:id="432" w:name="_Toc421748868"/>
+      <w:bookmarkEnd w:id="401"/>
       <w:bookmarkEnd w:id="402"/>
       <w:bookmarkEnd w:id="403"/>
       <w:bookmarkEnd w:id="404"/>
@@ -31427,7 +30577,6 @@
       <w:bookmarkEnd w:id="430"/>
       <w:bookmarkEnd w:id="431"/>
       <w:bookmarkEnd w:id="432"/>
-      <w:bookmarkEnd w:id="433"/>
     </w:p>
     <w:p>
       <w:pPr>
@@ -31450,38 +30599,39 @@
           <w:szCs w:val="26"/>
         </w:rPr>
       </w:pPr>
-      <w:bookmarkStart w:id="434" w:name="_Toc311885590"/>
-      <w:bookmarkStart w:id="435" w:name="_Toc311904647"/>
-      <w:bookmarkStart w:id="436" w:name="_Toc311930716"/>
-      <w:bookmarkStart w:id="437" w:name="_Toc312086011"/>
-      <w:bookmarkStart w:id="438" w:name="_Toc312086100"/>
-      <w:bookmarkStart w:id="439" w:name="_Toc312088399"/>
-      <w:bookmarkStart w:id="440" w:name="_Toc312089914"/>
-      <w:bookmarkStart w:id="441" w:name="_Toc312090095"/>
-      <w:bookmarkStart w:id="442" w:name="_Toc312090183"/>
-      <w:bookmarkStart w:id="443" w:name="_Toc312197769"/>
-      <w:bookmarkStart w:id="444" w:name="_Toc312197858"/>
-      <w:bookmarkStart w:id="445" w:name="_Toc312522392"/>
-      <w:bookmarkStart w:id="446" w:name="_Toc312522473"/>
-      <w:bookmarkStart w:id="447" w:name="_Toc312522821"/>
-      <w:bookmarkStart w:id="448" w:name="_Toc312522911"/>
-      <w:bookmarkStart w:id="449" w:name="_Toc421395720"/>
-      <w:bookmarkStart w:id="450" w:name="_Toc421407919"/>
-      <w:bookmarkStart w:id="451" w:name="_Toc421408024"/>
-      <w:bookmarkStart w:id="452" w:name="_Toc421408237"/>
-      <w:bookmarkStart w:id="453" w:name="_Toc421408340"/>
-      <w:bookmarkStart w:id="454" w:name="_Toc421408443"/>
-      <w:bookmarkStart w:id="455" w:name="_Toc421434185"/>
-      <w:bookmarkStart w:id="456" w:name="_Toc421439916"/>
-      <w:bookmarkStart w:id="457" w:name="_Toc421440209"/>
-      <w:bookmarkStart w:id="458" w:name="_Toc421443432"/>
-      <w:bookmarkStart w:id="459" w:name="_Toc421447556"/>
-      <w:bookmarkStart w:id="460" w:name="_Toc421485627"/>
-      <w:bookmarkStart w:id="461" w:name="_Toc421544117"/>
-      <w:bookmarkStart w:id="462" w:name="_Toc421562137"/>
-      <w:bookmarkStart w:id="463" w:name="_Toc421567262"/>
-      <w:bookmarkStart w:id="464" w:name="_Toc421653683"/>
-      <w:bookmarkStart w:id="465" w:name="_Toc421748869"/>
+      <w:bookmarkStart w:id="433" w:name="_Toc311885590"/>
+      <w:bookmarkStart w:id="434" w:name="_Toc311904647"/>
+      <w:bookmarkStart w:id="435" w:name="_Toc311930716"/>
+      <w:bookmarkStart w:id="436" w:name="_Toc312086011"/>
+      <w:bookmarkStart w:id="437" w:name="_Toc312086100"/>
+      <w:bookmarkStart w:id="438" w:name="_Toc312088399"/>
+      <w:bookmarkStart w:id="439" w:name="_Toc312089914"/>
+      <w:bookmarkStart w:id="440" w:name="_Toc312090095"/>
+      <w:bookmarkStart w:id="441" w:name="_Toc312090183"/>
+      <w:bookmarkStart w:id="442" w:name="_Toc312197769"/>
+      <w:bookmarkStart w:id="443" w:name="_Toc312197858"/>
+      <w:bookmarkStart w:id="444" w:name="_Toc312522392"/>
+      <w:bookmarkStart w:id="445" w:name="_Toc312522473"/>
+      <w:bookmarkStart w:id="446" w:name="_Toc312522821"/>
+      <w:bookmarkStart w:id="447" w:name="_Toc312522911"/>
+      <w:bookmarkStart w:id="448" w:name="_Toc421395720"/>
+      <w:bookmarkStart w:id="449" w:name="_Toc421407919"/>
+      <w:bookmarkStart w:id="450" w:name="_Toc421408024"/>
+      <w:bookmarkStart w:id="451" w:name="_Toc421408237"/>
+      <w:bookmarkStart w:id="452" w:name="_Toc421408340"/>
+      <w:bookmarkStart w:id="453" w:name="_Toc421408443"/>
+      <w:bookmarkStart w:id="454" w:name="_Toc421434185"/>
+      <w:bookmarkStart w:id="455" w:name="_Toc421439916"/>
+      <w:bookmarkStart w:id="456" w:name="_Toc421440209"/>
+      <w:bookmarkStart w:id="457" w:name="_Toc421443432"/>
+      <w:bookmarkStart w:id="458" w:name="_Toc421447556"/>
+      <w:bookmarkStart w:id="459" w:name="_Toc421485627"/>
+      <w:bookmarkStart w:id="460" w:name="_Toc421544117"/>
+      <w:bookmarkStart w:id="461" w:name="_Toc421562137"/>
+      <w:bookmarkStart w:id="462" w:name="_Toc421567262"/>
+      <w:bookmarkStart w:id="463" w:name="_Toc421653683"/>
+      <w:bookmarkStart w:id="464" w:name="_Toc421748869"/>
+      <w:bookmarkEnd w:id="433"/>
       <w:bookmarkEnd w:id="434"/>
       <w:bookmarkEnd w:id="435"/>
       <w:bookmarkEnd w:id="436"/>
@@ -31513,7 +30663,6 @@
       <w:bookmarkEnd w:id="462"/>
       <w:bookmarkEnd w:id="463"/>
       <w:bookmarkEnd w:id="464"/>
-      <w:bookmarkEnd w:id="465"/>
     </w:p>
     <w:p>
       <w:pPr>
@@ -31536,38 +30685,39 @@
           <w:szCs w:val="26"/>
         </w:rPr>
       </w:pPr>
-      <w:bookmarkStart w:id="466" w:name="_Toc311885591"/>
-      <w:bookmarkStart w:id="467" w:name="_Toc311904648"/>
-      <w:bookmarkStart w:id="468" w:name="_Toc311930717"/>
-      <w:bookmarkStart w:id="469" w:name="_Toc312086012"/>
-      <w:bookmarkStart w:id="470" w:name="_Toc312086101"/>
-      <w:bookmarkStart w:id="471" w:name="_Toc312088400"/>
-      <w:bookmarkStart w:id="472" w:name="_Toc312089915"/>
-      <w:bookmarkStart w:id="473" w:name="_Toc312090096"/>
-      <w:bookmarkStart w:id="474" w:name="_Toc312090184"/>
-      <w:bookmarkStart w:id="475" w:name="_Toc312197770"/>
-      <w:bookmarkStart w:id="476" w:name="_Toc312197859"/>
-      <w:bookmarkStart w:id="477" w:name="_Toc312522393"/>
-      <w:bookmarkStart w:id="478" w:name="_Toc312522474"/>
-      <w:bookmarkStart w:id="479" w:name="_Toc312522822"/>
-      <w:bookmarkStart w:id="480" w:name="_Toc312522912"/>
-      <w:bookmarkStart w:id="481" w:name="_Toc421395721"/>
-      <w:bookmarkStart w:id="482" w:name="_Toc421407920"/>
-      <w:bookmarkStart w:id="483" w:name="_Toc421408025"/>
-      <w:bookmarkStart w:id="484" w:name="_Toc421408238"/>
-      <w:bookmarkStart w:id="485" w:name="_Toc421408341"/>
-      <w:bookmarkStart w:id="486" w:name="_Toc421408444"/>
-      <w:bookmarkStart w:id="487" w:name="_Toc421434186"/>
-      <w:bookmarkStart w:id="488" w:name="_Toc421439917"/>
-      <w:bookmarkStart w:id="489" w:name="_Toc421440210"/>
-      <w:bookmarkStart w:id="490" w:name="_Toc421443433"/>
-      <w:bookmarkStart w:id="491" w:name="_Toc421447557"/>
-      <w:bookmarkStart w:id="492" w:name="_Toc421485628"/>
-      <w:bookmarkStart w:id="493" w:name="_Toc421544118"/>
-      <w:bookmarkStart w:id="494" w:name="_Toc421562138"/>
-      <w:bookmarkStart w:id="495" w:name="_Toc421567263"/>
-      <w:bookmarkStart w:id="496" w:name="_Toc421653684"/>
-      <w:bookmarkStart w:id="497" w:name="_Toc421748870"/>
+      <w:bookmarkStart w:id="465" w:name="_Toc311885591"/>
+      <w:bookmarkStart w:id="466" w:name="_Toc311904648"/>
+      <w:bookmarkStart w:id="467" w:name="_Toc311930717"/>
+      <w:bookmarkStart w:id="468" w:name="_Toc312086012"/>
+      <w:bookmarkStart w:id="469" w:name="_Toc312086101"/>
+      <w:bookmarkStart w:id="470" w:name="_Toc312088400"/>
+      <w:bookmarkStart w:id="471" w:name="_Toc312089915"/>
+      <w:bookmarkStart w:id="472" w:name="_Toc312090096"/>
+      <w:bookmarkStart w:id="473" w:name="_Toc312090184"/>
+      <w:bookmarkStart w:id="474" w:name="_Toc312197770"/>
+      <w:bookmarkStart w:id="475" w:name="_Toc312197859"/>
+      <w:bookmarkStart w:id="476" w:name="_Toc312522393"/>
+      <w:bookmarkStart w:id="477" w:name="_Toc312522474"/>
+      <w:bookmarkStart w:id="478" w:name="_Toc312522822"/>
+      <w:bookmarkStart w:id="479" w:name="_Toc312522912"/>
+      <w:bookmarkStart w:id="480" w:name="_Toc421395721"/>
+      <w:bookmarkStart w:id="481" w:name="_Toc421407920"/>
+      <w:bookmarkStart w:id="482" w:name="_Toc421408025"/>
+      <w:bookmarkStart w:id="483" w:name="_Toc421408238"/>
+      <w:bookmarkStart w:id="484" w:name="_Toc421408341"/>
+      <w:bookmarkStart w:id="485" w:name="_Toc421408444"/>
+      <w:bookmarkStart w:id="486" w:name="_Toc421434186"/>
+      <w:bookmarkStart w:id="487" w:name="_Toc421439917"/>
+      <w:bookmarkStart w:id="488" w:name="_Toc421440210"/>
+      <w:bookmarkStart w:id="489" w:name="_Toc421443433"/>
+      <w:bookmarkStart w:id="490" w:name="_Toc421447557"/>
+      <w:bookmarkStart w:id="491" w:name="_Toc421485628"/>
+      <w:bookmarkStart w:id="492" w:name="_Toc421544118"/>
+      <w:bookmarkStart w:id="493" w:name="_Toc421562138"/>
+      <w:bookmarkStart w:id="494" w:name="_Toc421567263"/>
+      <w:bookmarkStart w:id="495" w:name="_Toc421653684"/>
+      <w:bookmarkStart w:id="496" w:name="_Toc421748870"/>
+      <w:bookmarkEnd w:id="465"/>
       <w:bookmarkEnd w:id="466"/>
       <w:bookmarkEnd w:id="467"/>
       <w:bookmarkEnd w:id="468"/>
@@ -31599,7 +30749,6 @@
       <w:bookmarkEnd w:id="494"/>
       <w:bookmarkEnd w:id="495"/>
       <w:bookmarkEnd w:id="496"/>
-      <w:bookmarkEnd w:id="497"/>
     </w:p>
     <w:p>
       <w:pPr>
@@ -31611,11 +30760,11 @@
         <w:spacing w:before="0" w:line="360" w:lineRule="auto"/>
         <w:ind w:left="567" w:hanging="567"/>
       </w:pPr>
-      <w:bookmarkStart w:id="498" w:name="_Toc421748871"/>
+      <w:bookmarkStart w:id="497" w:name="_Toc421748871"/>
       <w:r>
         <w:t>Những việc làm được</w:t>
       </w:r>
-      <w:bookmarkEnd w:id="498"/>
+      <w:bookmarkEnd w:id="497"/>
       <w:r>
         <w:t xml:space="preserve"> </w:t>
       </w:r>
@@ -31629,7 +30778,6 @@
       <w:r>
         <w:tab/>
       </w:r>
-      <w:proofErr w:type="gramStart"/>
       <w:r>
         <w:t>Với bản thân tôi, phát triển đề tài này</w:t>
       </w:r>
@@ -31652,15 +30800,7 @@
         <w:t xml:space="preserve"> trong tương lai</w:t>
       </w:r>
       <w:r>
-        <w:t>.</w:t>
-      </w:r>
-      <w:proofErr w:type="gramEnd"/>
-      <w:r>
-        <w:t xml:space="preserve"> </w:t>
-      </w:r>
-      <w:proofErr w:type="gramStart"/>
-      <w:r>
-        <w:t xml:space="preserve">Qua </w:t>
+        <w:t xml:space="preserve">. Qua </w:t>
       </w:r>
       <w:r>
         <w:t>hơn hai tháng thực hiện đề</w:t>
@@ -31675,15 +30815,7 @@
         <w:t>từ</w:t>
       </w:r>
       <w:r>
-        <w:t xml:space="preserve"> quá trình học tập tại trường.</w:t>
-      </w:r>
-      <w:proofErr w:type="gramEnd"/>
-      <w:r>
-        <w:t xml:space="preserve"> </w:t>
-      </w:r>
-      <w:proofErr w:type="gramStart"/>
-      <w:r>
-        <w:t>Về mặt nghiệp vụ, thông qua quá trình tìm hiể</w:t>
+        <w:t xml:space="preserve"> quá trình học tập tại trường. Về mặt nghiệp vụ, thông qua quá trình tìm hiể</w:t>
       </w:r>
       <w:r>
         <w:t xml:space="preserve">u và phân tích, </w:t>
@@ -31707,11 +30839,7 @@
         <w:t xml:space="preserve"> và cách thức hoạt động của studio</w:t>
       </w:r>
       <w:r>
-        <w:t>.</w:t>
-      </w:r>
-      <w:proofErr w:type="gramEnd"/>
-      <w:r>
-        <w:t xml:space="preserve"> Về mặt công nghệ, </w:t>
+        <w:t xml:space="preserve">. Về mặt công nghệ, </w:t>
       </w:r>
       <w:r>
         <w:t>v</w:t>
@@ -31768,7 +30896,6 @@
         </w:rPr>
         <w:tab/>
       </w:r>
-      <w:proofErr w:type="gramStart"/>
       <w:r>
         <w:rPr>
           <w:rFonts w:cs="Times New Roman"/>
@@ -31795,38 +30922,14 @@
           <w:rFonts w:cs="Times New Roman"/>
           <w:szCs w:val="24"/>
         </w:rPr>
-        <w:t>hoàn thành các chức năng chính, đúng với yêu cầu đặt ra trong đề tài, đảm bảo về kỹ thuật cũng như nghiệp vụ để có thể khai triển vào thực tế.</w:t>
-      </w:r>
-      <w:proofErr w:type="gramEnd"/>
+        <w:t xml:space="preserve">hoàn thành các chức năng chính, đúng với yêu cầu đặt ra trong đề tài, đảm bảo về kỹ thuật cũng như nghiệp vụ để có thể khai triển vào thực tế. Đưa ra </w:t>
+      </w:r>
       <w:r>
         <w:rPr>
           <w:rFonts w:cs="Times New Roman"/>
           <w:szCs w:val="24"/>
         </w:rPr>
-        <w:t xml:space="preserve"> </w:t>
-      </w:r>
-      <w:proofErr w:type="gramStart"/>
-      <w:r>
-        <w:rPr>
-          <w:rFonts w:cs="Times New Roman"/>
-          <w:szCs w:val="24"/>
-        </w:rPr>
-        <w:t xml:space="preserve">Đưa ra </w:t>
-      </w:r>
-      <w:r>
-        <w:rPr>
-          <w:rFonts w:cs="Times New Roman"/>
-          <w:szCs w:val="24"/>
-        </w:rPr>
-        <w:t>một hệ thống quản lý studio quản lý khách hàng, áo cưới địa điểm cũng như hợp đồng của studio.</w:t>
-      </w:r>
-      <w:proofErr w:type="gramEnd"/>
-      <w:r>
-        <w:rPr>
-          <w:rFonts w:cs="Times New Roman"/>
-          <w:szCs w:val="24"/>
-        </w:rPr>
-        <w:t xml:space="preserve"> Ngoài ra còn nắm bắt được thời gian rảnh của áo cưới, thợ chụp hình, thợ trang điểm, để đề xuất khi tạo hợp đồng cho khách hàng</w:t>
+        <w:t>một hệ thống quản lý studio quản lý khách hàng, áo cưới địa điểm cũng như hợp đồng của studio. Ngoài ra còn nắm bắt được thời gian rảnh của áo cưới, thợ chụp hình, thợ trang điểm, để đề xuất khi tạo hợp đồng cho khách hàng</w:t>
       </w:r>
     </w:p>
     <w:p>
@@ -31864,24 +30967,14 @@
         <w:t>hông có quá trình khảo sát để lấy dữ liệu thống kê thực tế, nên một số điểm hiện thực còn dựa trên kiến thức tìm hiểu và tự giả lập nghiệp vụ.</w:t>
       </w:r>
       <w:r>
-        <w:t xml:space="preserve"> </w:t>
-      </w:r>
-      <w:proofErr w:type="gramStart"/>
-      <w:r>
-        <w:t>Các dữ liệu trong hệ thống được xây dựng dựa trên quá trình tìm hiểu và giải lập nghiệp vụ.Hệ thống chưa đáp ứng hoàn toàn về tính bảo mật, không được ra đề xuất về thời điểm kết thúc của mỗi hợ</w:t>
+        <w:t xml:space="preserve"> Các dữ liệu trong hệ thống được xây dựng dựa trên quá trình tìm hiểu và giải lập nghiệp vụ.Hệ thống chưa đáp ứng hoàn toàn về tính bảo mật, không được ra đề xuất về thời điểm kết thúc của mỗi hợ</w:t>
       </w:r>
       <w:r>
         <w:t>p đồng.</w:t>
       </w:r>
-      <w:proofErr w:type="gramEnd"/>
-      <w:r>
-        <w:t xml:space="preserve"> </w:t>
-      </w:r>
-      <w:proofErr w:type="gramStart"/>
-      <w:r>
-        <w:t>Thời gian thực hiện đề tài không nhiều, nên chúng tôi chưa thể hoàn chỉnh được tất cả các chức năng của hệ thống.</w:t>
-      </w:r>
-      <w:proofErr w:type="gramEnd"/>
+      <w:r>
+        <w:t xml:space="preserve"> Thời gian thực hiện đề tài không nhiều, nên chúng tôi chưa thể hoàn chỉnh được tất cả các chức năng của hệ thống.</w:t>
+      </w:r>
     </w:p>
     <w:p>
       <w:pPr>
@@ -31893,11 +30986,11 @@
         <w:spacing w:line="360" w:lineRule="auto"/>
         <w:ind w:left="567" w:hanging="567"/>
       </w:pPr>
-      <w:bookmarkStart w:id="499" w:name="_Toc421748873"/>
+      <w:bookmarkStart w:id="498" w:name="_Toc421748873"/>
       <w:r>
         <w:t>Hướng phát triển</w:t>
       </w:r>
-      <w:bookmarkEnd w:id="499"/>
+      <w:bookmarkEnd w:id="498"/>
     </w:p>
     <w:p>
       <w:pPr>
@@ -31905,24 +30998,11 @@
         <w:ind w:firstLine="360"/>
         <w:jc w:val="both"/>
       </w:pPr>
-      <w:proofErr w:type="gramStart"/>
       <w:r>
         <w:t xml:space="preserve">Xây dựng </w:t>
       </w:r>
       <w:r>
-        <w:t>một ứng dụng quản lý là một để tài không mới mẻ, ngoài ra hệ thống hiện tại chỉ nhăm mục đích phục vụ cho người quản trị trị hệ thống, chưa hướng đển nhiều cho người sử dụng.</w:t>
-      </w:r>
-      <w:proofErr w:type="gramEnd"/>
-      <w:r>
-        <w:t xml:space="preserve"> Vì vậy, tôi sẽ tiếp tục phát triển đề tài </w:t>
-      </w:r>
-      <w:proofErr w:type="gramStart"/>
-      <w:r>
-        <w:t>theo</w:t>
-      </w:r>
-      <w:proofErr w:type="gramEnd"/>
-      <w:r>
-        <w:t xml:space="preserve"> các hướng sau</w:t>
+        <w:t>một ứng dụng quản lý là một để tài không mới mẻ, ngoài ra hệ thống hiện tại chỉ nhăm mục đích phục vụ cho người quản trị trị hệ thống, chưa hướng đển nhiều cho người sử dụng. Vì vậy, tôi sẽ tiếp tục phát triển đề tài theo các hướng sau</w:t>
       </w:r>
     </w:p>
     <w:p>
@@ -32029,8 +31109,16 @@
         <w:rPr>
           <w:rFonts w:cs="Times New Roman"/>
         </w:rPr>
-        <w:t>Xử lý khi dữ liệu của hệ thống đầy</w:t>
-      </w:r>
+        <w:t xml:space="preserve">Xử lý khi dữ liệu của hệ thống </w:t>
+      </w:r>
+      <w:r>
+        <w:rPr>
+          <w:rFonts w:cs="Times New Roman"/>
+        </w:rPr>
+        <w:t>khi dữ nhiều của hệ thống có nhiều dữ liệu</w:t>
+      </w:r>
+      <w:bookmarkStart w:id="499" w:name="_GoBack"/>
+      <w:bookmarkEnd w:id="499"/>
     </w:p>
     <w:p>
       <w:pPr>
@@ -32556,21 +31644,13 @@
         <w:t xml:space="preserve"> </w:t>
       </w:r>
       <w:r>
-        <w:t xml:space="preserve">INSIDE GROUPON: The Truth </w:t>
-      </w:r>
-      <w:proofErr w:type="gramStart"/>
-      <w:r>
-        <w:t>About</w:t>
+        <w:t>INSIDE GROUPON: The Truth About</w:t>
       </w:r>
       <w:r>
         <w:t xml:space="preserve"> </w:t>
       </w:r>
       <w:r>
-        <w:t>The</w:t>
-      </w:r>
-      <w:proofErr w:type="gramEnd"/>
-      <w:r>
-        <w:t xml:space="preserve"> World's Most Controversial Company </w:t>
+        <w:t xml:space="preserve">The World's Most Controversial Company </w:t>
       </w:r>
       <w:r>
         <w:rPr>
@@ -32734,23 +31814,7 @@
         <w:t>–</w:t>
       </w:r>
       <w:r>
-        <w:t xml:space="preserve"> Springer; 1st Edition. </w:t>
-      </w:r>
-      <w:proofErr w:type="gramStart"/>
-      <w:r>
-        <w:t>2nd Printing.</w:t>
-      </w:r>
-      <w:proofErr w:type="gramEnd"/>
-      <w:r>
-        <w:t xml:space="preserve"> </w:t>
-      </w:r>
-      <w:proofErr w:type="gramStart"/>
-      <w:r>
-        <w:t>edition</w:t>
-      </w:r>
-      <w:proofErr w:type="gramEnd"/>
-      <w:r>
-        <w:t xml:space="preserve"> (June 3, 2010): </w:t>
+        <w:t xml:space="preserve"> Springer; 1st Edition. 2nd Printing. edition (June 3, 2010): </w:t>
       </w:r>
       <w:r>
         <w:t>23</w:t>
@@ -33087,15 +32151,7 @@
         <w:t xml:space="preserve">] </w:t>
       </w:r>
       <w:r>
-        <w:t xml:space="preserve">Bùng nổ Groupon - Sự bắt mạch mô hình mua </w:t>
-      </w:r>
-      <w:proofErr w:type="gramStart"/>
-      <w:r>
-        <w:t>theo</w:t>
-      </w:r>
-      <w:proofErr w:type="gramEnd"/>
-      <w:r>
-        <w:t xml:space="preserve"> nhóm tại Việt Nam, EQVN- QuiTruong, </w:t>
+        <w:t xml:space="preserve">Bùng nổ Groupon - Sự bắt mạch mô hình mua theo nhóm tại Việt Nam, EQVN- QuiTruong, </w:t>
       </w:r>
       <w:hyperlink r:id="rId78" w:history="1">
         <w:r>
@@ -33142,15 +32198,7 @@
         <w:t xml:space="preserve">] </w:t>
       </w:r>
       <w:r>
-        <w:t xml:space="preserve">Đánh giá hình thức mua </w:t>
-      </w:r>
-      <w:proofErr w:type="gramStart"/>
-      <w:r>
-        <w:t>theo</w:t>
-      </w:r>
-      <w:proofErr w:type="gramEnd"/>
-      <w:r>
-        <w:t xml:space="preserve"> nhóm (groupon) tại Việt Nam, ThanhTan, </w:t>
+        <w:t xml:space="preserve">Đánh giá hình thức mua theo nhóm (groupon) tại Việt Nam, ThanhTan, </w:t>
       </w:r>
       <w:hyperlink r:id="rId79" w:history="1">
         <w:r>
@@ -33892,7 +32940,6 @@
           <w:i/>
         </w:rPr>
       </w:pPr>
-      <w:proofErr w:type="gramStart"/>
       <w:r>
         <w:rPr>
           <w:rFonts w:cs="Times New Roman"/>
@@ -33914,7 +32961,6 @@
         </w:rPr>
         <w:t>.</w:t>
       </w:r>
-      <w:proofErr w:type="gramEnd"/>
     </w:p>
     <w:p>
       <w:pPr>
@@ -33981,21 +33027,7 @@
         <w:rPr>
           <w:rFonts w:cs="Times New Roman"/>
         </w:rPr>
-        <w:t xml:space="preserve"> Hướng dẫn tiếp </w:t>
-      </w:r>
-      <w:proofErr w:type="gramStart"/>
-      <w:r>
-        <w:rPr>
-          <w:rFonts w:cs="Times New Roman"/>
-        </w:rPr>
-        <w:t>theo</w:t>
-      </w:r>
-      <w:proofErr w:type="gramEnd"/>
-      <w:r>
-        <w:rPr>
-          <w:rFonts w:cs="Times New Roman"/>
-        </w:rPr>
-        <w:t xml:space="preserve"> sau là dành cho cài đặt WAMP trong ổ đĩa C.</w:t>
+        <w:t xml:space="preserve"> Hướng dẫn tiếp theo sau là dành cho cài đặt WAMP trong ổ đĩa C.</w:t>
       </w:r>
     </w:p>
     <w:p>
@@ -34015,47 +33047,19 @@
         <w:rPr>
           <w:rFonts w:cs="Times New Roman"/>
         </w:rPr>
-        <w:t xml:space="preserve">Tạo một </w:t>
-      </w:r>
-      <w:proofErr w:type="gramStart"/>
+        <w:t>Tạo một thư mục trong “C:\wamp\www”</w:t>
+      </w:r>
       <w:r>
         <w:rPr>
           <w:rFonts w:cs="Times New Roman"/>
         </w:rPr>
-        <w:t>thư</w:t>
-      </w:r>
-      <w:proofErr w:type="gramEnd"/>
+        <w:t xml:space="preserve"> (ví dụ: thesis)</w:t>
+      </w:r>
       <w:r>
         <w:rPr>
           <w:rFonts w:cs="Times New Roman"/>
         </w:rPr>
-        <w:t xml:space="preserve"> mục trong “C:\wamp\www”</w:t>
-      </w:r>
-      <w:r>
-        <w:rPr>
-          <w:rFonts w:cs="Times New Roman"/>
-        </w:rPr>
-        <w:t xml:space="preserve"> (ví dụ: thesis)</w:t>
-      </w:r>
-      <w:r>
-        <w:rPr>
-          <w:rFonts w:cs="Times New Roman"/>
-        </w:rPr>
-        <w:t xml:space="preserve">. Chép toàn bộ mã nguồn được đính kèm với tài liệu này vào </w:t>
-      </w:r>
-      <w:proofErr w:type="gramStart"/>
-      <w:r>
-        <w:rPr>
-          <w:rFonts w:cs="Times New Roman"/>
-        </w:rPr>
-        <w:t>thư</w:t>
-      </w:r>
-      <w:proofErr w:type="gramEnd"/>
-      <w:r>
-        <w:rPr>
-          <w:rFonts w:cs="Times New Roman"/>
-        </w:rPr>
-        <w:t xml:space="preserve"> mục đó.</w:t>
+        <w:t>. Chép toàn bộ mã nguồn được đính kèm với tài liệu này vào thư mục đó.</w:t>
       </w:r>
     </w:p>
     <w:p>
@@ -34136,21 +33140,7 @@
         <w:rPr>
           <w:rFonts w:cs="Times New Roman"/>
         </w:rPr>
-        <w:t xml:space="preserve">database.php trong </w:t>
-      </w:r>
-      <w:proofErr w:type="gramStart"/>
-      <w:r>
-        <w:rPr>
-          <w:rFonts w:cs="Times New Roman"/>
-        </w:rPr>
-        <w:t>thư</w:t>
-      </w:r>
-      <w:proofErr w:type="gramEnd"/>
-      <w:r>
-        <w:rPr>
-          <w:rFonts w:cs="Times New Roman"/>
-        </w:rPr>
-        <w:t xml:space="preserve"> mục</w:t>
+        <w:t>database.php trong thư mục</w:t>
       </w:r>
       <w:r>
         <w:rPr>
@@ -35215,7 +34205,7 @@
           <w:rPr>
             <w:noProof/>
           </w:rPr>
-          <w:t>iv</w:t>
+          <w:t>x</w:t>
         </w:r>
         <w:r>
           <w:rPr>
@@ -35300,7 +34290,7 @@
             <w:noProof/>
             <w:sz w:val="20"/>
           </w:rPr>
-          <w:t>8</w:t>
+          <w:t>9</w:t>
         </w:r>
         <w:r>
           <w:rPr>
@@ -35489,7 +34479,7 @@
             <w:noProof/>
             <w:sz w:val="20"/>
           </w:rPr>
-          <w:t>33</w:t>
+          <w:t>22</w:t>
         </w:r>
         <w:r>
           <w:rPr>
@@ -35684,7 +34674,7 @@
             <w:rFonts w:cs="Times New Roman"/>
             <w:noProof/>
           </w:rPr>
-          <w:t>35</w:t>
+          <w:t>36</w:t>
         </w:r>
         <w:r>
           <w:rPr>
@@ -47447,7 +46437,7 @@
 </file>
 
 <file path=customXml/itemProps1.xml><?xml version="1.0" encoding="utf-8"?>
-<ds:datastoreItem xmlns:ds="http://schemas.openxmlformats.org/officeDocument/2006/customXml" ds:itemID="{569C083A-82FA-4663-9A27-F0918034BAC0}">
+<ds:datastoreItem xmlns:ds="http://schemas.openxmlformats.org/officeDocument/2006/customXml" ds:itemID="{5C3B7B62-9983-4EF3-85C3-AF82ADC4BEC9}">
   <ds:schemaRefs>
     <ds:schemaRef ds:uri="http://schemas.openxmlformats.org/officeDocument/2006/bibliography"/>
   </ds:schemaRefs>

</xml_diff>

<commit_message>
commit code and docs 17h 2015-06-12
</commit_message>
<xml_diff>
--- a/docs/docs .docx
+++ b/docs/docs .docx
@@ -535,6 +535,7 @@
           <w:i/>
         </w:rPr>
       </w:pPr>
+      <w:proofErr w:type="gramStart"/>
       <w:r>
         <w:rPr>
           <w:rFonts w:cs="Times New Roman"/>
@@ -577,6 +578,7 @@
         </w:rPr>
         <w:t xml:space="preserve"> thực hiện, không có bất kỳ sự sao chép từ các nguồn tài liệu cũng như các công trình nghiên cứu khác.</w:t>
       </w:r>
+      <w:proofErr w:type="gramEnd"/>
     </w:p>
     <w:p>
       <w:pPr>
@@ -600,14 +602,30 @@
           <w:rFonts w:cs="Times New Roman"/>
           <w:i/>
         </w:rPr>
-        <w:t>m nào,</w:t>
-      </w:r>
+        <w:t>m nào</w:t>
+      </w:r>
+      <w:proofErr w:type="gramStart"/>
       <w:r>
         <w:rPr>
           <w:rFonts w:cs="Times New Roman"/>
           <w:i/>
         </w:rPr>
-        <w:t>chúng</w:t>
+        <w:t>,</w:t>
+      </w:r>
+      <w:r>
+        <w:rPr>
+          <w:rFonts w:cs="Times New Roman"/>
+          <w:i/>
+        </w:rPr>
+        <w:t>chu</w:t>
+      </w:r>
+      <w:proofErr w:type="gramEnd"/>
+      <w:r>
+        <w:rPr>
+          <w:rFonts w:cs="Times New Roman"/>
+          <w:i/>
+        </w:rPr>
+        <w:t>́ng</w:t>
       </w:r>
       <w:r>
         <w:rPr>
@@ -863,6 +881,7 @@
           <w:szCs w:val="24"/>
         </w:rPr>
       </w:pPr>
+      <w:proofErr w:type="gramStart"/>
       <w:r>
         <w:rPr>
           <w:rFonts w:cs="Times New Roman"/>
@@ -893,58 +912,59 @@
           <w:i/>
           <w:szCs w:val="24"/>
         </w:rPr>
-        <w:t xml:space="preserve">viên hướng dẫn trực tiếp đề tài. Thầy cũng là người đã theo dõi, cũng như góp ý, sửa chữa những sai sót cho tôi. </w:t>
-      </w:r>
+        <w:t>viên hướng dẫn trực tiếp đề tài.</w:t>
+      </w:r>
+      <w:proofErr w:type="gramEnd"/>
       <w:r>
         <w:rPr>
           <w:rFonts w:cs="Times New Roman"/>
           <w:i/>
           <w:szCs w:val="24"/>
         </w:rPr>
-        <w:t xml:space="preserve">Sau mười hai tuần thực hiện đề tài, bên cạnh sự nỗ lực của các cá nhân, sự hỗ trợ nhiệt tình từ </w:t>
-      </w:r>
+        <w:t xml:space="preserve"> Thầy cũng là người đã </w:t>
+      </w:r>
+      <w:proofErr w:type="gramStart"/>
       <w:r>
         <w:rPr>
           <w:rFonts w:cs="Times New Roman"/>
           <w:i/>
           <w:szCs w:val="24"/>
         </w:rPr>
-        <w:t>thầy</w:t>
-      </w:r>
+        <w:t>theo</w:t>
+      </w:r>
+      <w:proofErr w:type="gramEnd"/>
       <w:r>
         <w:rPr>
           <w:rFonts w:cs="Times New Roman"/>
           <w:i/>
           <w:szCs w:val="24"/>
         </w:rPr>
-        <w:t xml:space="preserve"> đã giúp </w:t>
-      </w:r>
+        <w:t xml:space="preserve"> dõi, cũng như góp ý, sửa chữa những sai sót cho tôi. </w:t>
+      </w:r>
+      <w:proofErr w:type="gramStart"/>
       <w:r>
         <w:rPr>
           <w:rFonts w:cs="Times New Roman"/>
           <w:i/>
           <w:szCs w:val="24"/>
         </w:rPr>
-        <w:t>tôi rất nhiều trong việc bắt kịp tiến độ đã đề ra và hoàn thiện hơn đề tài của mình.</w:t>
-      </w:r>
-    </w:p>
-    <w:p>
-      <w:pPr>
-        <w:ind w:firstLine="540"/>
-        <w:jc w:val="both"/>
+        <w:t xml:space="preserve">Sau mười hai tuần thực hiện đề tài, bên cạnh sự nỗ lực của các cá nhân, sự hỗ trợ nhiệt tình từ </w:t>
+      </w:r>
+      <w:r>
         <w:rPr>
           <w:rFonts w:cs="Times New Roman"/>
           <w:i/>
           <w:szCs w:val="24"/>
         </w:rPr>
-      </w:pPr>
+        <w:t>thầy</w:t>
+      </w:r>
       <w:r>
         <w:rPr>
           <w:rFonts w:cs="Times New Roman"/>
           <w:i/>
           <w:szCs w:val="24"/>
         </w:rPr>
-        <w:t>Tôi xin gửi lời cảm ơn sâu sắc nhất đến bố mẹ, người đã sinh thành và dưỡng dục cũng như tạo mọi điều kiện thuận lợi</w:t>
+        <w:t xml:space="preserve"> đã giúp </w:t>
       </w:r>
       <w:r>
         <w:rPr>
@@ -952,34 +972,35 @@
           <w:i/>
           <w:szCs w:val="24"/>
         </w:rPr>
-        <w:t xml:space="preserve"> cả về vất chất và tinh thần để tôi có được ngày hôm nay.</w:t>
-      </w:r>
-      <w:r>
+        <w:t>tôi rất nhiều trong việc bắt kịp tiến độ đã đề ra và hoàn thiện hơn đề tài của mình.</w:t>
+      </w:r>
+      <w:proofErr w:type="gramEnd"/>
+    </w:p>
+    <w:p>
+      <w:pPr>
+        <w:ind w:firstLine="540"/>
+        <w:jc w:val="both"/>
         <w:rPr>
           <w:rFonts w:cs="Times New Roman"/>
           <w:i/>
           <w:szCs w:val="24"/>
         </w:rPr>
-        <w:t xml:space="preserve"> </w:t>
-      </w:r>
-    </w:p>
-    <w:p>
-      <w:pPr>
-        <w:ind w:firstLine="540"/>
-        <w:jc w:val="both"/>
+      </w:pPr>
+      <w:r>
         <w:rPr>
           <w:rFonts w:cs="Times New Roman"/>
           <w:i/>
           <w:szCs w:val="24"/>
         </w:rPr>
-      </w:pPr>
+        <w:t>Tôi xin gửi lời cảm ơn sâu sắc nhất đến bố mẹ, người đã sinh thành và dưỡng dục cũng như tạo mọi điều kiện thuận lợi</w:t>
+      </w:r>
       <w:r>
         <w:rPr>
           <w:rFonts w:cs="Times New Roman"/>
           <w:i/>
           <w:szCs w:val="24"/>
         </w:rPr>
-        <w:t>Ngoài ra,</w:t>
+        <w:t xml:space="preserve"> cả về vất chất và tinh thần để tôi có được ngày hôm nay.</w:t>
       </w:r>
       <w:r>
         <w:rPr>
@@ -987,23 +1008,27 @@
           <w:i/>
           <w:szCs w:val="24"/>
         </w:rPr>
-        <w:t xml:space="preserve"> tôi cũng không quên sự động viên, quan tâm </w:t>
-      </w:r>
-      <w:r>
+        <w:t xml:space="preserve"> </w:t>
+      </w:r>
+    </w:p>
+    <w:p>
+      <w:pPr>
+        <w:ind w:firstLine="540"/>
+        <w:jc w:val="both"/>
         <w:rPr>
           <w:rFonts w:cs="Times New Roman"/>
           <w:i/>
           <w:szCs w:val="24"/>
         </w:rPr>
-        <w:t>và giúp đỡ của</w:t>
-      </w:r>
+      </w:pPr>
+      <w:proofErr w:type="gramStart"/>
       <w:r>
         <w:rPr>
           <w:rFonts w:cs="Times New Roman"/>
           <w:i/>
           <w:szCs w:val="24"/>
         </w:rPr>
-        <w:t xml:space="preserve"> </w:t>
+        <w:t>Ngoài ra,</w:t>
       </w:r>
       <w:r>
         <w:rPr>
@@ -1011,7 +1036,7 @@
           <w:i/>
           <w:szCs w:val="24"/>
         </w:rPr>
-        <w:t>những người</w:t>
+        <w:t xml:space="preserve"> tôi cũng không quên sự động viên, quan tâm </w:t>
       </w:r>
       <w:r>
         <w:rPr>
@@ -1019,7 +1044,7 @@
           <w:i/>
           <w:szCs w:val="24"/>
         </w:rPr>
-        <w:t xml:space="preserve"> </w:t>
+        <w:t>và giúp đỡ của</w:t>
       </w:r>
       <w:r>
         <w:rPr>
@@ -1027,7 +1052,7 @@
           <w:i/>
           <w:szCs w:val="24"/>
         </w:rPr>
-        <w:t>bạn</w:t>
+        <w:t xml:space="preserve"> </w:t>
       </w:r>
       <w:r>
         <w:rPr>
@@ -1035,7 +1060,7 @@
           <w:i/>
           <w:szCs w:val="24"/>
         </w:rPr>
-        <w:t xml:space="preserve"> thân thiết</w:t>
+        <w:t>những người</w:t>
       </w:r>
       <w:r>
         <w:rPr>
@@ -1051,7 +1076,7 @@
           <w:i/>
           <w:szCs w:val="24"/>
         </w:rPr>
-        <w:t>trong suốt quá trình làm luận văn</w:t>
+        <w:t>bạn</w:t>
       </w:r>
       <w:r>
         <w:rPr>
@@ -1059,26 +1084,23 @@
           <w:i/>
           <w:szCs w:val="24"/>
         </w:rPr>
-        <w:t>.</w:t>
-      </w:r>
-    </w:p>
-    <w:p>
-      <w:pPr>
-        <w:ind w:firstLine="540"/>
-        <w:jc w:val="both"/>
+        <w:t xml:space="preserve"> thân thiết</w:t>
+      </w:r>
+      <w:r>
         <w:rPr>
           <w:rFonts w:cs="Times New Roman"/>
           <w:i/>
           <w:szCs w:val="24"/>
         </w:rPr>
-      </w:pPr>
+        <w:t xml:space="preserve"> </w:t>
+      </w:r>
       <w:r>
         <w:rPr>
           <w:rFonts w:cs="Times New Roman"/>
           <w:i/>
           <w:szCs w:val="24"/>
         </w:rPr>
-        <w:t>Mặc dù đã cố gắng hoàn thành luận văn trong phạm vi và khả năng cho phép, nhưng chắc chắn sẽ không tránh khỏi những thiếu sót</w:t>
+        <w:t>trong suốt quá trình làm luận văn</w:t>
       </w:r>
       <w:r>
         <w:rPr>
@@ -1086,8 +1108,9 @@
           <w:i/>
           <w:szCs w:val="24"/>
         </w:rPr>
-        <w:t>, rất mong nhận được sự góp ý và chỉ bảo của quý thầy cô và các bạn.</w:t>
-      </w:r>
+        <w:t>.</w:t>
+      </w:r>
+      <w:proofErr w:type="gramEnd"/>
     </w:p>
     <w:p>
       <w:pPr>
@@ -1105,7 +1128,7 @@
           <w:i/>
           <w:szCs w:val="24"/>
         </w:rPr>
-        <w:t>Cuối cùng</w:t>
+        <w:t>Mặc dù đã cố gắng hoàn thành luận văn trong phạm vi và khả năng cho phép, nhưng chắc chắn sẽ không tránh khỏi những thiếu sót</w:t>
       </w:r>
       <w:r>
         <w:rPr>
@@ -1113,24 +1136,53 @@
           <w:i/>
           <w:szCs w:val="24"/>
         </w:rPr>
-        <w:t xml:space="preserve">, tôi xin chân thành </w:t>
-      </w:r>
-      <w:r>
+        <w:t>, rất mong nhận được sự góp ý và chỉ bảo của quý thầy cô và các bạn.</w:t>
+      </w:r>
+    </w:p>
+    <w:p>
+      <w:pPr>
+        <w:ind w:firstLine="540"/>
+        <w:jc w:val="both"/>
         <w:rPr>
           <w:rFonts w:cs="Times New Roman"/>
           <w:i/>
           <w:szCs w:val="24"/>
         </w:rPr>
-        <w:t>cảm ơn các bạn đã d</w:t>
-      </w:r>
+      </w:pPr>
+      <w:proofErr w:type="gramStart"/>
       <w:r>
         <w:rPr>
           <w:rFonts w:cs="Times New Roman"/>
           <w:i/>
           <w:szCs w:val="24"/>
         </w:rPr>
+        <w:t>Cuối cùng</w:t>
+      </w:r>
+      <w:r>
+        <w:rPr>
+          <w:rFonts w:cs="Times New Roman"/>
+          <w:i/>
+          <w:szCs w:val="24"/>
+        </w:rPr>
+        <w:t xml:space="preserve">, tôi xin chân thành </w:t>
+      </w:r>
+      <w:r>
+        <w:rPr>
+          <w:rFonts w:cs="Times New Roman"/>
+          <w:i/>
+          <w:szCs w:val="24"/>
+        </w:rPr>
+        <w:t>cảm ơn các bạn đã d</w:t>
+      </w:r>
+      <w:r>
+        <w:rPr>
+          <w:rFonts w:cs="Times New Roman"/>
+          <w:i/>
+          <w:szCs w:val="24"/>
+        </w:rPr>
         <w:t>ành thời gian đọc tài liệu báo cáo này.</w:t>
       </w:r>
+      <w:proofErr w:type="gramEnd"/>
     </w:p>
     <w:p>
       <w:pPr>
@@ -1378,41 +1430,84 @@
         </w:rPr>
         <w:t xml:space="preserve"> </w:t>
       </w:r>
+      <w:proofErr w:type="gramStart"/>
       <w:r>
         <w:rPr>
           <w:rFonts w:cs="Times New Roman"/>
           <w:szCs w:val="24"/>
         </w:rPr>
-        <w:t xml:space="preserve">Trong giai đoạn này tôi chọn hiện thực phần chụp album và hình cưới và thực hiện chúng trong mười hai tuần. </w:t>
-      </w:r>
+        <w:t>Trong giai đoạn này tôi chọn hiện thực phần chụp album và hình cưới và thực hiện chúng trong mười hai tuần.</w:t>
+      </w:r>
+      <w:proofErr w:type="gramEnd"/>
       <w:r>
         <w:rPr>
           <w:rFonts w:cs="Times New Roman"/>
           <w:szCs w:val="24"/>
         </w:rPr>
-        <w:t>Trong quá trình thực hiện đề tài, tôi đã tìm hiểu kiến thức nghiệp vụ của các studio áo cưới và cũng tìm hiểu tình hình kinh doanh</w:t>
-      </w:r>
+        <w:t xml:space="preserve"> </w:t>
+      </w:r>
+      <w:proofErr w:type="gramStart"/>
       <w:r>
         <w:rPr>
           <w:rFonts w:cs="Times New Roman"/>
           <w:szCs w:val="24"/>
         </w:rPr>
-        <w:t xml:space="preserve"> và cách thực hoạt động của các studio. Cùng với đó, tôi đã tìm hiểu những vấn đề kỹ thuật như Yii2 Framework, MySQL… để làm kiến thức bổ trợ hoàn thành phần hiện thực đề </w:t>
+        <w:t>Trong quá trình thực hiện đề tài, tôi đã tìm hiểu kiến thức nghiệp vụ của các studio áo cưới và cũng tìm hiểu tình hình kinh doanh</w:t>
       </w:r>
       <w:r>
         <w:rPr>
           <w:rFonts w:cs="Times New Roman"/>
           <w:szCs w:val="24"/>
         </w:rPr>
-        <w:t xml:space="preserve"> </w:t>
-      </w:r>
+        <w:t xml:space="preserve"> và cách thực hoạt động của các studio.</w:t>
+      </w:r>
+      <w:proofErr w:type="gramEnd"/>
       <w:r>
         <w:rPr>
           <w:rFonts w:cs="Times New Roman"/>
           <w:szCs w:val="24"/>
         </w:rPr>
-        <w:t>tài. Sản phẩm của đề tài là một ứng dụng để studio quản lý các dịch vụ của chính studio, quản lý khách hàng và giới thiệu các dịch vụ của studio cho khách hàng.</w:t>
-      </w:r>
+        <w:t xml:space="preserve"> Cùng với đó, tôi đã tìm hiểu những vấn đề kỹ thuật như Yii2 Framework, MySQL… để làm kiến thức bổ trợ hoàn thành phần hiện thực </w:t>
+      </w:r>
+      <w:proofErr w:type="gramStart"/>
+      <w:r>
+        <w:rPr>
+          <w:rFonts w:cs="Times New Roman"/>
+          <w:szCs w:val="24"/>
+        </w:rPr>
+        <w:t xml:space="preserve">đề </w:t>
+      </w:r>
+      <w:r>
+        <w:rPr>
+          <w:rFonts w:cs="Times New Roman"/>
+          <w:szCs w:val="24"/>
+        </w:rPr>
+        <w:t xml:space="preserve"> </w:t>
+      </w:r>
+      <w:r>
+        <w:rPr>
+          <w:rFonts w:cs="Times New Roman"/>
+          <w:szCs w:val="24"/>
+        </w:rPr>
+        <w:t>tài</w:t>
+      </w:r>
+      <w:proofErr w:type="gramEnd"/>
+      <w:r>
+        <w:rPr>
+          <w:rFonts w:cs="Times New Roman"/>
+          <w:szCs w:val="24"/>
+        </w:rPr>
+        <w:t xml:space="preserve">. </w:t>
+      </w:r>
+      <w:proofErr w:type="gramStart"/>
+      <w:r>
+        <w:rPr>
+          <w:rFonts w:cs="Times New Roman"/>
+          <w:szCs w:val="24"/>
+        </w:rPr>
+        <w:t>Sản phẩm của đề tài là một ứng dụng để studio quản lý các dịch vụ của chính studio, quản lý khách hàng và giới thiệu các dịch vụ của studio cho khách hàng.</w:t>
+      </w:r>
+      <w:proofErr w:type="gramEnd"/>
     </w:p>
     <w:p>
       <w:pPr>
@@ -8552,7 +8647,46 @@
       </w:pPr>
       <w:r>
         <w:tab/>
-        <w:t>Trong đời sống tinh thần của người dân Việt Nam, việc hỏi cưới được xem là chuyện hệ trọng trong đời sống của mỗi con người. Vì vậy việc tổ chức một một lễ cưới thành một một phong tục không thể thiếu trong cuộc sống cộng đồng. Những làm thế nào để có thể có một lễ cưới hoàn  hảo, đây đủ lễ nghi và hạnh phúc? Làm sao có thế lựa chọn những áo cưới, kiểu dáng để tạo ra một album cưới thật đẹp? Năm bắt được vấn đề này, việc kinh doanh ảnh viện- áo cưới là một nghề mới và có sức hấp dẫn lớn. Các studio được thành lập nhiều hơn nhiều hơn kể cả số lượng và quy mô</w:t>
+      </w:r>
+      <w:proofErr w:type="gramStart"/>
+      <w:r>
+        <w:t>Trong đời sống tinh thần của người dân Việt Nam, việc hỏi cưới được xem là chuyện hệ trọng trong đời sống của mỗi con người.</w:t>
+      </w:r>
+      <w:proofErr w:type="gramEnd"/>
+      <w:r>
+        <w:t xml:space="preserve"> </w:t>
+      </w:r>
+      <w:proofErr w:type="gramStart"/>
+      <w:r>
+        <w:t>Vì vậy việc tổ chức một một lễ cưới thành một một phong tục không thể thiếu trong cuộc sống cộng đồng.</w:t>
+      </w:r>
+      <w:proofErr w:type="gramEnd"/>
+      <w:r>
+        <w:t xml:space="preserve"> Những làm thế nào để có thể có một lễ cưới </w:t>
+      </w:r>
+      <w:proofErr w:type="gramStart"/>
+      <w:r>
+        <w:t>hoàn  hảo</w:t>
+      </w:r>
+      <w:proofErr w:type="gramEnd"/>
+      <w:r>
+        <w:t xml:space="preserve">, đây đủ lễ nghi và hạnh phúc? </w:t>
+      </w:r>
+      <w:proofErr w:type="gramStart"/>
+      <w:r>
+        <w:t>Làm sao có thế lựa chọn những áo cưới, kiểu dáng để tạo ra một album cưới thật đẹp?</w:t>
+      </w:r>
+      <w:proofErr w:type="gramEnd"/>
+      <w:r>
+        <w:t xml:space="preserve"> </w:t>
+      </w:r>
+      <w:proofErr w:type="gramStart"/>
+      <w:r>
+        <w:t>Năm bắt được vấn đề này, việc kinh doanh ảnh viện- áo cưới là một nghề mới và có sức hấp dẫn lớn.</w:t>
+      </w:r>
+      <w:proofErr w:type="gramEnd"/>
+      <w:r>
+        <w:t xml:space="preserve"> Các studio được thành lập nhiều hơn nhiều hơn kể cả số lượng và quy mô</w:t>
       </w:r>
       <w:r>
         <w:tab/>
@@ -8568,7 +8702,15 @@
         <w:tab/>
       </w:r>
       <w:r>
-        <w:t>Với sự phát triển mạnh mẽ của ngành máy tính và cũng với đó nhu cầu về dịch vụ lễ cưới của xã hội ngày một tăng vì thế các studio cũng cần có các ứng dụng để quản lý dịch vụ của chính mình cũng như tìm hiểu được các nhu cầu và đáp ứng chúng cho khách hàng. Xây dựng ứng dụng quản lý thông tin dịch vụ cho studio nhằm mục đích trên. Studio có thể tin học hóa, quản lý các dịch vụ của mình một cách dễ dàng hơn, nắm bắt được các nhu cầu của khách hàng để đáp ứng một cách tốt nhất, ngoài ra ứng dụng</w:t>
+        <w:t xml:space="preserve">Với sự phát triển mạnh mẽ của ngành máy tính và cũng với đó nhu cầu về dịch vụ lễ cưới của xã hội ngày một tăng vì thế các studio cũng cần có các ứng dụng để quản lý dịch vụ của chính mình cũng như tìm hiểu được các nhu cầu và đáp ứng chúng cho khách hàng. </w:t>
+      </w:r>
+      <w:proofErr w:type="gramStart"/>
+      <w:r>
+        <w:t>Xây dựng ứng dụng quản lý thông tin dịch vụ cho studio nhằm mục đích trên.</w:t>
+      </w:r>
+      <w:proofErr w:type="gramEnd"/>
+      <w:r>
+        <w:t xml:space="preserve"> Studio có thể tin học hóa, quản lý các dịch vụ của mình một cách dễ dàng hơn, nắm bắt được các nhu cầu của khách hàng để đáp ứng một cách tốt nhất, ngoài ra ứng dụng</w:t>
       </w:r>
       <w:r>
         <w:rPr>
@@ -8666,12 +8808,14 @@
         <w:ind w:firstLine="360"/>
         <w:jc w:val="both"/>
       </w:pPr>
+      <w:proofErr w:type="gramStart"/>
       <w:r>
         <w:t xml:space="preserve">Tầm </w:t>
       </w:r>
       <w:r>
         <w:t>vực của luận văn sẽ tập trung xây dựng ứng dụng với các chức năng chính sau.</w:t>
       </w:r>
+      <w:proofErr w:type="gramEnd"/>
     </w:p>
     <w:p>
       <w:pPr>
@@ -8698,7 +8842,15 @@
         <w:jc w:val="both"/>
       </w:pPr>
       <w:r>
-        <w:t>Thứ hai : Tạo hợp đồng với khách hàng và quản lý các hợp đồng.</w:t>
+        <w:t xml:space="preserve">Thứ </w:t>
+      </w:r>
+      <w:proofErr w:type="gramStart"/>
+      <w:r>
+        <w:t>hai :</w:t>
+      </w:r>
+      <w:proofErr w:type="gramEnd"/>
+      <w:r>
+        <w:t xml:space="preserve"> Tạo hợp đồng với khách hàng và quản lý các hợp đồng.</w:t>
       </w:r>
     </w:p>
     <w:p>
@@ -8934,7 +9086,14 @@
       </w:pPr>
       <w:r>
         <w:tab/>
-        <w:t>Khi khách hàng có nhu cầu về dịch vụ của studio, họ có thể tham khảo giá cả, hình ảnh giá cưới địa điểm và cũng như thợ chụp ảnh, thợ trang điểm. Nếu khách hàng chấp nhận dịch vụ của studio khách hàng để tới studio để tạo hợp đồng</w:t>
+      </w:r>
+      <w:proofErr w:type="gramStart"/>
+      <w:r>
+        <w:t>Khi khách hàng có nhu cầu về dịch vụ của studio, họ có thể tham khảo giá cả, hình ảnh giá cưới địa điểm và cũng như thợ chụp ảnh, thợ trang điểm.</w:t>
+      </w:r>
+      <w:proofErr w:type="gramEnd"/>
+      <w:r>
+        <w:t xml:space="preserve"> Nếu khách hàng chấp nhận dịch vụ của studio khách hàng để tới studio để tạo hợp đồng</w:t>
       </w:r>
     </w:p>
     <w:p>
@@ -8947,7 +9106,15 @@
         <w:jc w:val="both"/>
       </w:pPr>
       <w:r>
-        <w:t>Khi chấp nhận hợp tác với studio, khách hàng sẽ được tạo một tài khoản để theo dõi các thông tin dịch vụ của mình cũng như theo dõi trạng thái của album và nhận thông báo từ studio.</w:t>
+        <w:t xml:space="preserve">Khi chấp nhận hợp tác với studio, khách hàng sẽ được tạo một tài khoản để </w:t>
+      </w:r>
+      <w:proofErr w:type="gramStart"/>
+      <w:r>
+        <w:t>theo</w:t>
+      </w:r>
+      <w:proofErr w:type="gramEnd"/>
+      <w:r>
+        <w:t xml:space="preserve"> dõi các thông tin dịch vụ của mình cũng như theo dõi trạng thái của album và nhận thông báo từ studio.</w:t>
       </w:r>
     </w:p>
     <w:p>
@@ -9012,7 +9179,15 @@
         <w:jc w:val="both"/>
       </w:pPr>
       <w:r>
-        <w:t>Trang phục: Khách hàng có thể chọn số lượng trang phục tùy thích, mỗi áo cưới sẽ có giá riêng của nó,giá được tính theo từng ngày.</w:t>
+        <w:t>Trang phục: Khách hàng có thể chọn số lượng trang phục tùy thích, mỗi áo cưới sẽ có giá riêng của nó</w:t>
+      </w:r>
+      <w:proofErr w:type="gramStart"/>
+      <w:r>
+        <w:t>,giá</w:t>
+      </w:r>
+      <w:proofErr w:type="gramEnd"/>
+      <w:r>
+        <w:t xml:space="preserve"> được tính theo từng ngày.</w:t>
       </w:r>
     </w:p>
     <w:p>
@@ -9025,7 +9200,15 @@
         <w:jc w:val="both"/>
       </w:pPr>
       <w:r>
-        <w:t>Thợ trang điểm và chụp ảnh: Khách hàng có thể lựa chọn thợ chụp ảnh và thợ trang điểm, mỗi thợ sẽ có giá tiền thuê khác nhau và cũng được tính theo ngày.</w:t>
+        <w:t xml:space="preserve">Thợ trang điểm và chụp ảnh: Khách hàng có thể lựa chọn thợ chụp ảnh và thợ trang điểm, mỗi thợ sẽ có giá tiền thuê khác nhau và cũng được tính </w:t>
+      </w:r>
+      <w:proofErr w:type="gramStart"/>
+      <w:r>
+        <w:t>theo</w:t>
+      </w:r>
+      <w:proofErr w:type="gramEnd"/>
+      <w:r>
+        <w:t xml:space="preserve"> ngày.</w:t>
       </w:r>
     </w:p>
     <w:p>
@@ -9135,8 +9318,13 @@
         <w:tab/>
       </w:r>
       <w:bookmarkStart w:id="30" w:name="_Toc421408381"/>
-      <w:r>
-        <w:t>MVC là viết tắt của Model – View – Controller. Là một kiến trúc phần mềm hay mô hình thiết kế được sử dụng trong kỹ thuật phần mềm. Nói cho dễ hiểu, nó là mô hình phân bố source code thành 3 phần, mỗi thành phần có một nhiệm vụ riêng biệt và độc lập với các thành phần khác.</w:t>
+      <w:proofErr w:type="gramStart"/>
+      <w:r>
+        <w:t>MVC là viết tắt của Model – View – Controller.</w:t>
+      </w:r>
+      <w:proofErr w:type="gramEnd"/>
+      <w:r>
+        <w:t xml:space="preserve"> Là một kiến trúc phần mềm hay mô hình thiết kế được sử dụng trong kỹ thuật phần mềm. Nói cho dễ hiểu, nó là mô hình phân bố source code thành 3 phần, mỗi thành phần có một nhiệm vụ riêng biệt và độc lập với các thành phần khác.</w:t>
       </w:r>
       <w:bookmarkEnd w:id="30"/>
     </w:p>
@@ -9152,14 +9340,30 @@
         <w:lastRenderedPageBreak/>
         <w:tab/>
       </w:r>
+      <w:proofErr w:type="gramStart"/>
       <w:r>
         <w:rPr>
           <w:spacing w:val="-5"/>
         </w:rPr>
-        <w:t xml:space="preserve">Controller : </w:t>
-      </w:r>
-      <w:r>
-        <w:t>Giữ nhiệm vụ nhận điều hướng các yêu cầu từ người dùng và gọi đúng những phương thức xử lý chúng… Chẳng hạn thành phần này sẽ nhận request từ url và form để thao tác trực tiếp với Model.</w:t>
+        <w:t>Controller :</w:t>
+      </w:r>
+      <w:proofErr w:type="gramEnd"/>
+      <w:r>
+        <w:rPr>
+          <w:spacing w:val="-5"/>
+        </w:rPr>
+        <w:t xml:space="preserve"> </w:t>
+      </w:r>
+      <w:r>
+        <w:t xml:space="preserve">Giữ nhiệm vụ nhận điều hướng các yêu cầu từ người dùng và gọi đúng những phương thức xử lý chúng… Chẳng hạn thành phần này sẽ nhận request từ </w:t>
+      </w:r>
+      <w:proofErr w:type="gramStart"/>
+      <w:r>
+        <w:t>url</w:t>
+      </w:r>
+      <w:proofErr w:type="gramEnd"/>
+      <w:r>
+        <w:t xml:space="preserve"> và form để thao tác trực tiếp với Model.</w:t>
       </w:r>
       <w:bookmarkEnd w:id="31"/>
     </w:p>
@@ -9299,9 +9503,19 @@
       <w:r>
         <w:tab/>
       </w:r>
-      <w:r>
-        <w:t>Khi có một yêu cầu từ phía client gửi đến server, Bộ phận controller có nhiệm vụ nhận yêu cầu, xử lý yêu cầu đó. Và nếu cần, nó sẽ gọi đến phần model, vốn là bộ phần làm việc với Database.</w:t>
-      </w:r>
+      <w:proofErr w:type="gramStart"/>
+      <w:r>
+        <w:t>Khi có một yêu cầu từ phía client gửi đến server, Bộ phận controller có nhiệm vụ nhận yêu cầu, xử lý yêu cầu đó.</w:t>
+      </w:r>
+      <w:proofErr w:type="gramEnd"/>
+      <w:r>
+        <w:t xml:space="preserve"> </w:t>
+      </w:r>
+      <w:proofErr w:type="gramStart"/>
+      <w:r>
+        <w:t>Và nếu cần, nó sẽ gọi đến phần model, vốn là bộ phần làm việc với Database.</w:t>
+      </w:r>
+      <w:proofErr w:type="gramEnd"/>
     </w:p>
     <w:p>
       <w:pPr>
@@ -9316,11 +9530,19 @@
       <w:r>
         <w:tab/>
       </w:r>
+      <w:proofErr w:type="gramStart"/>
       <w:r>
         <w:rPr>
           <w:rFonts w:eastAsia="Times New Roman" w:cs="Times New Roman"/>
         </w:rPr>
-        <w:t>Sau khi xử lý xong, toàn bộ kết quả được đẩy về phần View. Tại View, sẽ gen ra mã Html tạo nên giao diện, và trả toàn bộ html về trình duyệt để hiển thị.</w:t>
+        <w:t>Sau khi xử lý xong, toàn bộ kết quả được đẩy về phần View.</w:t>
+      </w:r>
+      <w:proofErr w:type="gramEnd"/>
+      <w:r>
+        <w:rPr>
+          <w:rFonts w:eastAsia="Times New Roman" w:cs="Times New Roman"/>
+        </w:rPr>
+        <w:t xml:space="preserve"> Tại View, sẽ gen ra mã Html tạo nên giao diện, và trả toàn bộ html về trình duyệt để hiển thị.</w:t>
       </w:r>
     </w:p>
     <w:p>
@@ -9356,8 +9578,21 @@
         <w:tab/>
       </w:r>
       <w:r>
-        <w:t>Nhược điểm: Đối với dự án nhỏ việc áp dụng mô hình MC gây cồng kềnh, tốn thời gian trong quá trình phát triển. Tốn thời gian trung chuyển dữ liệu của các thành phần.</w:t>
-      </w:r>
+        <w:t xml:space="preserve">Nhược điểm: Đối với dự </w:t>
+      </w:r>
+      <w:proofErr w:type="gramStart"/>
+      <w:r>
+        <w:t>án</w:t>
+      </w:r>
+      <w:proofErr w:type="gramEnd"/>
+      <w:r>
+        <w:t xml:space="preserve"> nhỏ việc áp dụng mô hình MC gây cồng kềnh, tốn thời gian trong quá trình phát triển. </w:t>
+      </w:r>
+      <w:proofErr w:type="gramStart"/>
+      <w:r>
+        <w:t>Tốn thời gian trung chuyển dữ liệu của các thành phần.</w:t>
+      </w:r>
+      <w:proofErr w:type="gramEnd"/>
     </w:p>
     <w:p>
       <w:pPr>
@@ -9399,6 +9634,7 @@
       <w:r>
         <w:tab/>
       </w:r>
+      <w:proofErr w:type="gramStart"/>
       <w:r>
         <w:t xml:space="preserve">Yii được viết bởi </w:t>
       </w:r>
@@ -9406,20 +9642,49 @@
         <w:rPr>
           <w:shd w:val="clear" w:color="auto" w:fill="FFFFFF"/>
         </w:rPr>
-        <w:t>Qiang Xue, một người Trung Quốc, bắt đầu xây dựng vào năm 2008. Yii2 được Qiang Xue</w:t>
-      </w:r>
+        <w:t>Qiang Xue, một người Trung Quốc, bắt đầu xây dựng vào năm 2008.</w:t>
+      </w:r>
+      <w:proofErr w:type="gramEnd"/>
       <w:r>
         <w:rPr>
           <w:shd w:val="clear" w:color="auto" w:fill="FFFFFF"/>
         </w:rPr>
-        <w:t xml:space="preserve"> phát triển từ Prado, cũng là một sản phẩm của Qiang Xue. Yii2 là phiên bản mới nhất của Yii được phát hành vào tháng 10 năm 2014.</w:t>
-      </w:r>
-    </w:p>
-    <w:p>
+        <w:t xml:space="preserve"> </w:t>
+      </w:r>
+      <w:proofErr w:type="gramStart"/>
       <w:r>
         <w:rPr>
           <w:shd w:val="clear" w:color="auto" w:fill="FFFFFF"/>
         </w:rPr>
+        <w:t>Yii2 được Qiang Xue</w:t>
+      </w:r>
+      <w:r>
+        <w:rPr>
+          <w:shd w:val="clear" w:color="auto" w:fill="FFFFFF"/>
+        </w:rPr>
+        <w:t xml:space="preserve"> phát triển từ Prado, cũng là một sản phẩm của Qiang Xue.</w:t>
+      </w:r>
+      <w:proofErr w:type="gramEnd"/>
+      <w:r>
+        <w:rPr>
+          <w:shd w:val="clear" w:color="auto" w:fill="FFFFFF"/>
+        </w:rPr>
+        <w:t xml:space="preserve"> </w:t>
+      </w:r>
+      <w:proofErr w:type="gramStart"/>
+      <w:r>
+        <w:rPr>
+          <w:shd w:val="clear" w:color="auto" w:fill="FFFFFF"/>
+        </w:rPr>
+        <w:t>Yii2 là phiên bản mới nhất của Yii được phát hành vào tháng 10 năm 2014.</w:t>
+      </w:r>
+      <w:proofErr w:type="gramEnd"/>
+    </w:p>
+    <w:p>
+      <w:r>
+        <w:rPr>
+          <w:shd w:val="clear" w:color="auto" w:fill="FFFFFF"/>
+        </w:rPr>
         <w:tab/>
       </w:r>
       <w:r>
@@ -9432,14 +9697,42 @@
         <w:rPr>
           <w:shd w:val="clear" w:color="auto" w:fill="FFFFFF"/>
         </w:rPr>
-        <w:t>Yii2 là một framework phát triển theo mô hình MVC được viết trên PHP5. Yii2 là tập hợp các thư viện của PHP và ngoài ra Yii2 còn tích hợp sẵn jquery, bootstrap…giúp người dùng có thể sử dụng một cách dễ dàng. Ngoài ra, Yii2 được phát triển trên mô hình MVC, do đó cũng dễ dàng trong việc quản lý code</w:t>
-      </w:r>
-    </w:p>
-    <w:p>
+        <w:t xml:space="preserve">Yii2 là một framework phát triển </w:t>
+      </w:r>
+      <w:proofErr w:type="gramStart"/>
       <w:r>
         <w:rPr>
           <w:shd w:val="clear" w:color="auto" w:fill="FFFFFF"/>
         </w:rPr>
+        <w:t>theo</w:t>
+      </w:r>
+      <w:proofErr w:type="gramEnd"/>
+      <w:r>
+        <w:rPr>
+          <w:shd w:val="clear" w:color="auto" w:fill="FFFFFF"/>
+        </w:rPr>
+        <w:t xml:space="preserve"> mô hình MVC được viết trên PHP5. Yii2 là tập hợp các </w:t>
+      </w:r>
+      <w:proofErr w:type="gramStart"/>
+      <w:r>
+        <w:rPr>
+          <w:shd w:val="clear" w:color="auto" w:fill="FFFFFF"/>
+        </w:rPr>
+        <w:t>thư</w:t>
+      </w:r>
+      <w:proofErr w:type="gramEnd"/>
+      <w:r>
+        <w:rPr>
+          <w:shd w:val="clear" w:color="auto" w:fill="FFFFFF"/>
+        </w:rPr>
+        <w:t xml:space="preserve"> viện của PHP và ngoài ra Yii2 còn tích hợp sẵn jquery, bootstrap…giúp người dùng có thể sử dụng một cách dễ dàng. Ngoài ra, Yii2 được phát triển trên mô hình MVC, do đó cũng dễ dàng trong việc quản lý code</w:t>
+      </w:r>
+    </w:p>
+    <w:p>
+      <w:r>
+        <w:rPr>
+          <w:shd w:val="clear" w:color="auto" w:fill="FFFFFF"/>
+        </w:rPr>
         <w:tab/>
       </w:r>
       <w:r>
@@ -9448,18 +9741,26 @@
         </w:rPr>
         <w:tab/>
       </w:r>
+      <w:proofErr w:type="gramStart"/>
       <w:r>
         <w:rPr>
           <w:shd w:val="clear" w:color="auto" w:fill="FFFFFF"/>
         </w:rPr>
-        <w:t>Yii là một PHP MVC Framework mã nguồn mở hoàn toàn miễn phí, có hiệu năng cao, giúp bạn phát triển tốt các ứng dụng Web. Yii cho phép tái sử dụng tối đa các thành phần (components) của ứng dụng để tăng tốc độ viết ứng dụng.</w:t>
-      </w:r>
-    </w:p>
-    <w:p>
+        <w:t>Yii là một PHP MVC Framework mã nguồn mở hoàn toàn miễn phí, có hiệu năng cao, giúp bạn phát triển tốt các ứng dụng Web.</w:t>
+      </w:r>
+      <w:proofErr w:type="gramEnd"/>
       <w:r>
         <w:rPr>
           <w:shd w:val="clear" w:color="auto" w:fill="FFFFFF"/>
         </w:rPr>
+        <w:t xml:space="preserve"> Yii cho phép tái sử dụng tối đa các thành phần (components) của ứng dụng để tăng tốc độ viết ứng dụng.</w:t>
+      </w:r>
+    </w:p>
+    <w:p>
+      <w:r>
+        <w:rPr>
+          <w:shd w:val="clear" w:color="auto" w:fill="FFFFFF"/>
+        </w:rPr>
         <w:tab/>
       </w:r>
       <w:r>
@@ -9472,14 +9773,28 @@
         <w:rPr>
           <w:shd w:val="clear" w:color="auto" w:fill="FFFFFF"/>
         </w:rPr>
-        <w:t>Yii là một MVC framework  nhưng có kiến trúc OOP rất tốt và định hướng theo component nên mức độ tái sử dụng giữa các project rất cao</w:t>
-      </w:r>
-    </w:p>
-    <w:p>
+        <w:t>Yii là một MVC </w:t>
+      </w:r>
+      <w:proofErr w:type="gramStart"/>
       <w:r>
         <w:rPr>
           <w:shd w:val="clear" w:color="auto" w:fill="FFFFFF"/>
         </w:rPr>
+        <w:t>framework  nhưng</w:t>
+      </w:r>
+      <w:proofErr w:type="gramEnd"/>
+      <w:r>
+        <w:rPr>
+          <w:shd w:val="clear" w:color="auto" w:fill="FFFFFF"/>
+        </w:rPr>
+        <w:t xml:space="preserve"> có kiến trúc OOP rất tốt và định hướng theo component nên mức độ tái sử dụng giữa các project rất cao</w:t>
+      </w:r>
+    </w:p>
+    <w:p>
+      <w:r>
+        <w:rPr>
+          <w:shd w:val="clear" w:color="auto" w:fill="FFFFFF"/>
+        </w:rPr>
         <w:tab/>
       </w:r>
       <w:r>
@@ -9488,18 +9803,34 @@
         </w:rPr>
         <w:tab/>
       </w:r>
+      <w:proofErr w:type="gramStart"/>
       <w:r>
         <w:rPr>
           <w:shd w:val="clear" w:color="auto" w:fill="FFFFFF"/>
         </w:rPr>
-        <w:t>Các framework và cms đều có những ưu điểm và nhược điểm riêng, tùy thuộc hệ thống mà chọn cho phù hợp. Trong quá trình phân tích và phân tích nghiệp vụ, tôi nhận thấy Yii2 phù hợp cho việc phát triển hệ thống của mình.</w:t>
-      </w:r>
-    </w:p>
-    <w:p>
+        <w:t>Các framework và cms đều có những ưu điểm và nhược điểm riêng, tùy thuộc hệ thống mà chọn cho phù hợp.</w:t>
+      </w:r>
+      <w:proofErr w:type="gramEnd"/>
       <w:r>
         <w:rPr>
           <w:shd w:val="clear" w:color="auto" w:fill="FFFFFF"/>
         </w:rPr>
+        <w:t xml:space="preserve"> </w:t>
+      </w:r>
+      <w:proofErr w:type="gramStart"/>
+      <w:r>
+        <w:rPr>
+          <w:shd w:val="clear" w:color="auto" w:fill="FFFFFF"/>
+        </w:rPr>
+        <w:t>Trong quá trình phân tích và phân tích nghiệp vụ, tôi nhận thấy Yii2 phù hợp cho việc phát triển hệ thống của mình.</w:t>
+      </w:r>
+      <w:proofErr w:type="gramEnd"/>
+    </w:p>
+    <w:p>
+      <w:r>
+        <w:rPr>
+          <w:shd w:val="clear" w:color="auto" w:fill="FFFFFF"/>
+        </w:rPr>
         <w:tab/>
       </w:r>
       <w:r>
@@ -9529,7 +9860,21 @@
         <w:rPr>
           <w:shd w:val="clear" w:color="auto" w:fill="FFFFFF"/>
         </w:rPr>
-        <w:t>Gii code generator: Gii có thể sinh ra các template, model, control, viewer, forms. Đó là CRUD (Create, Read, Update, Delete). Bạn chỉ cần cung cấp DB Table Name và yii2 sẽ sinh ra model và tất cả các thuộc tính</w:t>
+        <w:t xml:space="preserve">Gii code generator: Gii có thể sinh ra các template, model, control, viewer, forms. </w:t>
+      </w:r>
+      <w:proofErr w:type="gramStart"/>
+      <w:r>
+        <w:rPr>
+          <w:shd w:val="clear" w:color="auto" w:fill="FFFFFF"/>
+        </w:rPr>
+        <w:t>Đó là CRUD (Create, Read, Update, Delete).</w:t>
+      </w:r>
+      <w:proofErr w:type="gramEnd"/>
+      <w:r>
+        <w:rPr>
+          <w:shd w:val="clear" w:color="auto" w:fill="FFFFFF"/>
+        </w:rPr>
+        <w:t xml:space="preserve"> Bạn chỉ cần cung cấp DB Table Name và yii2 sẽ sinh ra model và tất cả các thuộc tính</w:t>
       </w:r>
       <w:r>
         <w:tab/>
@@ -9562,11 +9907,19 @@
       <w:r>
         <w:tab/>
       </w:r>
+      <w:proofErr w:type="gramStart"/>
       <w:r>
         <w:rPr>
           <w:shd w:val="clear" w:color="auto" w:fill="FFFFFF"/>
         </w:rPr>
-        <w:t xml:space="preserve">jQuery integration: tích hợp sẵn jquery như là date-picker, auto-data-input box… </w:t>
+        <w:t>jQuery</w:t>
+      </w:r>
+      <w:proofErr w:type="gramEnd"/>
+      <w:r>
+        <w:rPr>
+          <w:shd w:val="clear" w:color="auto" w:fill="FFFFFF"/>
+        </w:rPr>
+        <w:t xml:space="preserve"> integration: tích hợp sẵn jquery như là date-picker, auto-data-input box… </w:t>
       </w:r>
     </w:p>
     <w:p>
@@ -9766,7 +10119,15 @@
           <w:szCs w:val="24"/>
           <w:shd w:val="clear" w:color="auto" w:fill="FFFFFF"/>
         </w:rPr>
-        <w:t>, dùng cho mục đích tổng quát. Nó rất thích hợp với</w:t>
+        <w:t xml:space="preserve">, dùng cho mục đích tổng quát. </w:t>
+      </w:r>
+      <w:proofErr w:type="gramStart"/>
+      <w:r>
+        <w:rPr>
+          <w:szCs w:val="24"/>
+          <w:shd w:val="clear" w:color="auto" w:fill="FFFFFF"/>
+        </w:rPr>
+        <w:t>Nó rất thích hợp với</w:t>
       </w:r>
       <w:r>
         <w:rPr>
@@ -9828,7 +10189,15 @@
           <w:szCs w:val="24"/>
           <w:shd w:val="clear" w:color="auto" w:fill="FFFFFF"/>
         </w:rPr>
-        <w:t>. Do được tối ưu hóa cho các</w:t>
+        <w:t>.</w:t>
+      </w:r>
+      <w:proofErr w:type="gramEnd"/>
+      <w:r>
+        <w:rPr>
+          <w:szCs w:val="24"/>
+          <w:shd w:val="clear" w:color="auto" w:fill="FFFFFF"/>
+        </w:rPr>
+        <w:t xml:space="preserve"> Do được tối ưu hóa cho các</w:t>
       </w:r>
       <w:r>
         <w:rPr>
@@ -9956,6 +10325,7 @@
       <w:pPr>
         <w:jc w:val="both"/>
       </w:pPr>
+      <w:proofErr w:type="gramStart"/>
       <w:r>
         <w:rPr>
           <w:szCs w:val="24"/>
@@ -9989,7 +10359,15 @@
           <w:szCs w:val="24"/>
           <w:shd w:val="clear" w:color="auto" w:fill="FFFFFF"/>
         </w:rPr>
-        <w:t>. PHP/FI do</w:t>
+        <w:t>.</w:t>
+      </w:r>
+      <w:proofErr w:type="gramEnd"/>
+      <w:r>
+        <w:rPr>
+          <w:szCs w:val="24"/>
+          <w:shd w:val="clear" w:color="auto" w:fill="FFFFFF"/>
+        </w:rPr>
+        <w:t xml:space="preserve"> PHP/FI do</w:t>
       </w:r>
       <w:r>
         <w:rPr>
@@ -10106,7 +10484,31 @@
           <w:szCs w:val="24"/>
           <w:shd w:val="clear" w:color="auto" w:fill="FFFFFF"/>
         </w:rPr>
-        <w:t>để theo dõi tình hình truy cập đến bản sơ yếu lý lịch của ông trên mạng. Ông đã đặt tên cho bộ mã kịch bản này là 'Personal Home Page Tools'. Khi cần đến các chức năng rộng hơn, Rasmus đã viết ra một bộ thực thi bằng C lớn hơn để có thể truy vấn tới các</w:t>
+        <w:t xml:space="preserve">để theo dõi tình hình truy cập đến bản sơ yếu lý lịch của ông trên mạng. </w:t>
+      </w:r>
+      <w:proofErr w:type="gramStart"/>
+      <w:r>
+        <w:rPr>
+          <w:szCs w:val="24"/>
+          <w:shd w:val="clear" w:color="auto" w:fill="FFFFFF"/>
+        </w:rPr>
+        <w:t>Ông đã đặt tên cho bộ mã kịch bản này là 'Personal Home Page Tools'.</w:t>
+      </w:r>
+      <w:proofErr w:type="gramEnd"/>
+      <w:r>
+        <w:rPr>
+          <w:szCs w:val="24"/>
+          <w:shd w:val="clear" w:color="auto" w:fill="FFFFFF"/>
+        </w:rPr>
+        <w:t xml:space="preserve"> </w:t>
+      </w:r>
+      <w:proofErr w:type="gramStart"/>
+      <w:r>
+        <w:rPr>
+          <w:szCs w:val="24"/>
+          <w:shd w:val="clear" w:color="auto" w:fill="FFFFFF"/>
+        </w:rPr>
+        <w:t>Khi cần đến các chức năng rộng hơn, Rasmus đã viết ra một bộ thực thi bằng C lớn hơn để có thể truy vấn tới các</w:t>
       </w:r>
       <w:r>
         <w:rPr>
@@ -10141,25 +10543,51 @@
           <w:szCs w:val="24"/>
           <w:shd w:val="clear" w:color="auto" w:fill="FFFFFF"/>
         </w:rPr>
-        <w:t>và giúp cho người sử dụng phát triển các ứng dụng web đơn giản. Rasmus đã quyết định công bố mã nguồn của PHP/FI cho mọi người xem, sử dụng cũng như sửa các lỗi có trong nó đồng thời cải tiến mã nguồn.</w:t>
-      </w:r>
-    </w:p>
-    <w:p>
-      <w:pPr>
-        <w:jc w:val="both"/>
-      </w:pPr>
-    </w:p>
-    <w:p>
-      <w:pPr>
-        <w:jc w:val="both"/>
-      </w:pPr>
+        <w:t>và giúp cho người sử dụng phát triển các ứng dụng web đơn giản.</w:t>
+      </w:r>
+      <w:proofErr w:type="gramEnd"/>
       <w:r>
         <w:rPr>
           <w:szCs w:val="24"/>
           <w:shd w:val="clear" w:color="auto" w:fill="FFFFFF"/>
         </w:rPr>
-        <w:t>Rất nhiều framework được xây dựng trên nền PHP ví dụ như Zend framework, CodeIgniter Framework, Laverel… Yii2 cũng được xây dựng trên nền PHP.</w:t>
-      </w:r>
+        <w:t xml:space="preserve"> </w:t>
+      </w:r>
+      <w:proofErr w:type="gramStart"/>
+      <w:r>
+        <w:rPr>
+          <w:szCs w:val="24"/>
+          <w:shd w:val="clear" w:color="auto" w:fill="FFFFFF"/>
+        </w:rPr>
+        <w:t>Rasmus đã quyết định công bố mã nguồn của PHP/FI cho mọi người xem, sử dụng cũng như sửa các lỗi có trong nó đồng thời cải tiến mã nguồn.</w:t>
+      </w:r>
+      <w:proofErr w:type="gramEnd"/>
+    </w:p>
+    <w:p>
+      <w:pPr>
+        <w:jc w:val="both"/>
+      </w:pPr>
+    </w:p>
+    <w:p>
+      <w:pPr>
+        <w:jc w:val="both"/>
+      </w:pPr>
+      <w:r>
+        <w:rPr>
+          <w:szCs w:val="24"/>
+          <w:shd w:val="clear" w:color="auto" w:fill="FFFFFF"/>
+        </w:rPr>
+        <w:t xml:space="preserve">Rất nhiều framework được xây dựng trên nền PHP ví dụ như Zend framework, CodeIgniter Framework, Laverel… </w:t>
+      </w:r>
+      <w:proofErr w:type="gramStart"/>
+      <w:r>
+        <w:rPr>
+          <w:szCs w:val="24"/>
+          <w:shd w:val="clear" w:color="auto" w:fill="FFFFFF"/>
+        </w:rPr>
+        <w:t>Yii2 cũng được xây dựng trên nền PHP.</w:t>
+      </w:r>
+      <w:proofErr w:type="gramEnd"/>
     </w:p>
     <w:p>
       <w:pPr>
@@ -10292,21 +10720,69 @@
           <w:szCs w:val="24"/>
           <w:shd w:val="clear" w:color="auto" w:fill="FFFFFF"/>
         </w:rPr>
-        <w:t xml:space="preserve">phổ biến nhất thế giới và được các nhà phát triển rất ưa chuộng trong quá trình phát triển ứng dụng. Vì MySQL là cơ sở dữ liệu tốc độ cao, ổn định và dễ sử dụng, có tính khả chuyển, hoạt động trên nhiều hệ điều hành cung cấp một hệ thống lớn các hàm tiện ích rất mạnh. Với tốc độ và tính bảo mật cao, MySQL rất thích hợp cho các ứng dụng có truy cập </w:t>
-      </w:r>
+        <w:t xml:space="preserve">phổ biến nhất thế giới và được các nhà phát triển rất ưa chuộng trong quá trình phát triển ứng dụng. </w:t>
+      </w:r>
+      <w:proofErr w:type="gramStart"/>
       <w:r>
         <w:rPr>
           <w:szCs w:val="24"/>
           <w:shd w:val="clear" w:color="auto" w:fill="FFFFFF"/>
         </w:rPr>
-        <w:t>cơ sở dữ liệu</w:t>
-      </w:r>
+        <w:t>Vì MySQL là cơ sở dữ liệu tốc độ cao, ổn định và dễ sử dụng, có tính khả chuyển, hoạt động trên nhiều hệ điều hành cung cấp một hệ thống lớn các hàm tiện ích rất mạnh.</w:t>
+      </w:r>
+      <w:proofErr w:type="gramEnd"/>
       <w:r>
         <w:rPr>
           <w:szCs w:val="24"/>
           <w:shd w:val="clear" w:color="auto" w:fill="FFFFFF"/>
         </w:rPr>
-        <w:t xml:space="preserve"> trên internet. MySQL miễn phí hoàn toàn cho nên bạn có thể tải về MySQL từ trang chủ. </w:t>
+        <w:t xml:space="preserve"> </w:t>
+      </w:r>
+      <w:proofErr w:type="gramStart"/>
+      <w:r>
+        <w:rPr>
+          <w:szCs w:val="24"/>
+          <w:shd w:val="clear" w:color="auto" w:fill="FFFFFF"/>
+        </w:rPr>
+        <w:t xml:space="preserve">Với tốc độ và tính bảo mật cao, MySQL rất thích hợp cho các ứng dụng có truy cập </w:t>
+      </w:r>
+      <w:r>
+        <w:rPr>
+          <w:szCs w:val="24"/>
+          <w:shd w:val="clear" w:color="auto" w:fill="FFFFFF"/>
+        </w:rPr>
+        <w:t>cơ sở dữ liệu</w:t>
+      </w:r>
+      <w:r>
+        <w:rPr>
+          <w:szCs w:val="24"/>
+          <w:shd w:val="clear" w:color="auto" w:fill="FFFFFF"/>
+        </w:rPr>
+        <w:t xml:space="preserve"> trên internet.</w:t>
+      </w:r>
+      <w:proofErr w:type="gramEnd"/>
+      <w:r>
+        <w:rPr>
+          <w:szCs w:val="24"/>
+          <w:shd w:val="clear" w:color="auto" w:fill="FFFFFF"/>
+        </w:rPr>
+        <w:t xml:space="preserve"> </w:t>
+      </w:r>
+      <w:proofErr w:type="gramStart"/>
+      <w:r>
+        <w:rPr>
+          <w:szCs w:val="24"/>
+          <w:shd w:val="clear" w:color="auto" w:fill="FFFFFF"/>
+        </w:rPr>
+        <w:t>MySQL miễn phí hoàn toàn cho nên bạn có thể tải về MySQL từ trang chủ.</w:t>
+      </w:r>
+      <w:proofErr w:type="gramEnd"/>
+      <w:r>
+        <w:rPr>
+          <w:szCs w:val="24"/>
+          <w:shd w:val="clear" w:color="auto" w:fill="FFFFFF"/>
+        </w:rPr>
+        <w:t xml:space="preserve"> </w:t>
       </w:r>
     </w:p>
     <w:p>
@@ -10379,6 +10855,7 @@
         </w:rPr>
         <w:tab/>
       </w:r>
+      <w:proofErr w:type="gramStart"/>
       <w:r>
         <w:rPr>
           <w:bCs/>
@@ -10387,6 +10864,7 @@
         </w:rPr>
         <w:t>phpMyAdmin</w:t>
       </w:r>
+      <w:proofErr w:type="gramEnd"/>
       <w:r>
         <w:rPr>
           <w:rStyle w:val="apple-converted-space"/>
@@ -10683,7 +11161,15 @@
       </w:pPr>
       <w:r>
         <w:tab/>
-        <w:t>Web Server (máy phục vụ Web): máy tính mà trên đó được cài phần mềm phục vụ Web, đôi khi người ta cũng gọi chính phần mềm đó là Web Server. Tất cả các máy chủ đều  hiểu và chạy được file *.htm và  *.html, tuy nhiên mỗi Web Server lại phục vụ một số kiểu file riêng biệt chẳng hạn như ISS  Microsoft dành cho *.asp, *.aspx ..; Apache dùng cho *.php …; Sun Java Server  của Sun dùng cho *.jsp…</w:t>
+        <w:t xml:space="preserve">Web Server (máy phục vụ Web): máy tính mà trên đó được cài phần mềm phục vụ Web, đôi khi người ta cũng gọi chính phần mềm đó là Web Server. Tất cả các máy chủ </w:t>
+      </w:r>
+      <w:proofErr w:type="gramStart"/>
+      <w:r>
+        <w:t>đều  hiểu</w:t>
+      </w:r>
+      <w:proofErr w:type="gramEnd"/>
+      <w:r>
+        <w:t xml:space="preserve"> và chạy được file *.htm và  *.html, tuy nhiên mỗi Web Server lại phục vụ một số kiểu file riêng biệt chẳng hạn như ISS  Microsoft dành cho *.asp, *.aspx ..; Apache dùng cho *.php …; Sun Java Server  của Sun dùng cho *.jsp…</w:t>
       </w:r>
     </w:p>
     <w:p>
@@ -10861,7 +11347,21 @@
           <w:lang w:val="en-US"/>
         </w:rPr>
         <w:tab/>
-        <w:t>Xampp là chương trình tạo Web Server(máy chủ web) có tích hợp  sãn Apache, PHP , MySQL và có sẵn công cụ phpmyadmin.</w:t>
+        <w:t xml:space="preserve">Xampp là chương trình tạo Web </w:t>
+      </w:r>
+      <w:proofErr w:type="gramStart"/>
+      <w:r>
+        <w:rPr>
+          <w:lang w:val="en-US"/>
+        </w:rPr>
+        <w:t>Server(</w:t>
+      </w:r>
+      <w:proofErr w:type="gramEnd"/>
+      <w:r>
+        <w:rPr>
+          <w:lang w:val="en-US"/>
+        </w:rPr>
+        <w:t>máy chủ web) có tích hợp  sãn Apache, PHP , MySQL và có sẵn công cụ phpmyadmin.</w:t>
       </w:r>
     </w:p>
     <w:p>
@@ -10899,47 +11399,94 @@
         <w:tab/>
       </w:r>
       <w:r>
-        <w:t>Jquery là một thư viện kiểu mới của Javascript giúp đơn g</w:t>
+        <w:t xml:space="preserve">Jquery là một </w:t>
+      </w:r>
+      <w:proofErr w:type="gramStart"/>
+      <w:r>
+        <w:t>thư</w:t>
+      </w:r>
+      <w:proofErr w:type="gramEnd"/>
+      <w:r>
+        <w:t xml:space="preserve"> viện kiểu mới của Javascript giúp đơn g</w:t>
       </w:r>
       <w:r>
         <w:t xml:space="preserve">iản hóa cách viết Javascript và </w:t>
       </w:r>
       <w:r>
-        <w:t>tăng tốc độ xử lý các sự kiện trên trang web. JQuery thêm tương tác Ajax vào trong trang web của bạn.</w:t>
-      </w:r>
+        <w:t xml:space="preserve">tăng tốc độ xử lý các sự kiện trên trang web. </w:t>
+      </w:r>
+      <w:proofErr w:type="gramStart"/>
+      <w:r>
+        <w:t>JQuery thêm tương tác Ajax vào trong trang web của bạn.</w:t>
+      </w:r>
+      <w:proofErr w:type="gramEnd"/>
       <w:r>
         <w:t xml:space="preserve"> </w:t>
       </w:r>
+      <w:proofErr w:type="gramStart"/>
       <w:r>
         <w:rPr>
           <w:rFonts w:eastAsia="Times New Roman"/>
           <w:szCs w:val="24"/>
         </w:rPr>
-        <w:t xml:space="preserve">JQuery được thiết kế để thay đổi cách viết Javascript của bạn. Chỉ với 10 dòng lệnh </w:t>
-      </w:r>
+        <w:t>JQuery được thiết kế để thay đổi cách viết Javascript của bạn.</w:t>
+      </w:r>
+      <w:proofErr w:type="gramEnd"/>
       <w:r>
         <w:rPr>
           <w:rFonts w:eastAsia="Times New Roman"/>
           <w:szCs w:val="24"/>
         </w:rPr>
-        <w:t>JQuery bạn có thể thay thế cả hai</w:t>
-      </w:r>
+        <w:t xml:space="preserve"> </w:t>
+      </w:r>
+      <w:proofErr w:type="gramStart"/>
       <w:r>
         <w:rPr>
           <w:rFonts w:eastAsia="Times New Roman"/>
           <w:szCs w:val="24"/>
         </w:rPr>
-        <w:t xml:space="preserve"> chục dòng lệnh DOM JavaScript.</w:t>
-      </w:r>
-      <w:r>
-        <w:t xml:space="preserve"> </w:t>
+        <w:t xml:space="preserve">Chỉ với 10 dòng lệnh </w:t>
       </w:r>
       <w:r>
         <w:rPr>
           <w:rFonts w:eastAsia="Times New Roman"/>
           <w:szCs w:val="24"/>
         </w:rPr>
-        <w:t>JQuery là 1 bộ thư viện khổng lồ hỗ trợ cho mọi ngôn ngữ lập trình mà người lập trình chỉ cần có kiến thức về HTML đều có thể học được. Một lập trình viên sử dụng jquery để lập trình sẽ tiết kiệm được nhiều thời gian của người lập trình web</w:t>
+        <w:t>JQuery bạn có thể thay thế cả hai</w:t>
+      </w:r>
+      <w:r>
+        <w:rPr>
+          <w:rFonts w:eastAsia="Times New Roman"/>
+          <w:szCs w:val="24"/>
+        </w:rPr>
+        <w:t xml:space="preserve"> chục dòng lệnh DOM JavaScript.</w:t>
+      </w:r>
+      <w:proofErr w:type="gramEnd"/>
+      <w:r>
+        <w:t xml:space="preserve"> </w:t>
+      </w:r>
+      <w:r>
+        <w:rPr>
+          <w:rFonts w:eastAsia="Times New Roman"/>
+          <w:szCs w:val="24"/>
+        </w:rPr>
+        <w:t xml:space="preserve">JQuery là 1 bộ </w:t>
+      </w:r>
+      <w:proofErr w:type="gramStart"/>
+      <w:r>
+        <w:rPr>
+          <w:rFonts w:eastAsia="Times New Roman"/>
+          <w:szCs w:val="24"/>
+        </w:rPr>
+        <w:t>thư</w:t>
+      </w:r>
+      <w:proofErr w:type="gramEnd"/>
+      <w:r>
+        <w:rPr>
+          <w:rFonts w:eastAsia="Times New Roman"/>
+          <w:szCs w:val="24"/>
+        </w:rPr>
+        <w:t xml:space="preserve"> viện khổng lồ hỗ trợ cho mọi ngôn ngữ lập trình mà người lập trình chỉ cần có kiến thức về HTML đều có thể học được. Một lập trình viên sử dụng jquery để lập trình sẽ tiết kiệm được nhiều thời gian của người lập trình web</w:t>
       </w:r>
     </w:p>
     <w:p>
@@ -11046,7 +11593,15 @@
         </w:numPr>
       </w:pPr>
       <w:r>
-        <w:t>Thay đổi nội dung trang web:jQuery không chỉ có thể thay đổi bề ngoài của trang web, nó cũng có thể thay đổi nội dung của chính tài liệu đó chỉ với vài dòng code. Nó có thể thêm hoặc bớt nội dung trên trang, hình ảnh có thể được thêm vào hoặc đổi sang hình khác, danh sách có thể được sắp xếp lại hoặc thậm chí cả cấu trúc HTML của một trang web cũng có thể được viết lại và mở rộng</w:t>
+        <w:t>Thay đổi nội dung trang web</w:t>
+      </w:r>
+      <w:proofErr w:type="gramStart"/>
+      <w:r>
+        <w:t>:jQuery</w:t>
+      </w:r>
+      <w:proofErr w:type="gramEnd"/>
+      <w:r>
+        <w:t xml:space="preserve"> không chỉ có thể thay đổi bề ngoài của trang web, nó cũng có thể thay đổi nội dung của chính tài liệu đó chỉ với vài dòng code. Nó có thể thêm hoặc bớt nội dung trên trang, hình ảnh có thể được thêm vào hoặc đổi sang hình khác, danh sách có thể được sắp xếp lại hoặc thậm chí cả cấu trúc HTML của một trang web cũng có thể được viết lại và mở rộng</w:t>
       </w:r>
     </w:p>
     <w:p>
@@ -11548,7 +12103,22 @@
     <w:p>
       <w:r>
         <w:tab/>
-        <w:t>Github được viết bằng Ruby on Rails. GitHub cung cấp dịch vụ thương mại và cả tài khoản miễn phí cho các dự án nguồn mở. Theo khảo sát của người sử dụng Git vào năm 2009, Github hiện đang là server Git lưu trữ source code phổ biến nhất hiện nay.</w:t>
+      </w:r>
+      <w:proofErr w:type="gramStart"/>
+      <w:r>
+        <w:t>Github được viết bằng Ruby on Rails.</w:t>
+      </w:r>
+      <w:proofErr w:type="gramEnd"/>
+      <w:r>
+        <w:t xml:space="preserve"> GitHub cung cấp dịch vụ thương mại và cả tài khoản miễn phí cho các dự </w:t>
+      </w:r>
+      <w:proofErr w:type="gramStart"/>
+      <w:r>
+        <w:t>án</w:t>
+      </w:r>
+      <w:proofErr w:type="gramEnd"/>
+      <w:r>
+        <w:t xml:space="preserve"> nguồn mở. Theo khảo sát của người sử dụng Git vào năm 2009, Github hiện đang là server Git lưu trữ source code phổ biến nhất hiện nay.</w:t>
       </w:r>
     </w:p>
     <w:p>
@@ -11971,8 +12541,20 @@
       </w:pPr>
       <w:r>
         <w:tab/>
-        <w:t>Là những người chưa đăng nhập hệ thống. Nhóm người này có thể tham khảo các dịch vụ của studio, tham khảo áo cưới, địa điểm cũng như các nhân viên của studio.</w:t>
-      </w:r>
+      </w:r>
+      <w:proofErr w:type="gramStart"/>
+      <w:r>
+        <w:t>Là những người chưa đăng nhập hệ thống.</w:t>
+      </w:r>
+      <w:proofErr w:type="gramEnd"/>
+      <w:r>
+        <w:t xml:space="preserve"> </w:t>
+      </w:r>
+      <w:proofErr w:type="gramStart"/>
+      <w:r>
+        <w:t>Nhóm người này có thể tham khảo các dịch vụ của studio, tham khảo áo cưới, địa điểm cũng như các nhân viên của studio.</w:t>
+      </w:r>
+      <w:proofErr w:type="gramEnd"/>
     </w:p>
     <w:p>
       <w:pPr>
@@ -12000,7 +12582,15 @@
         <w:jc w:val="both"/>
       </w:pPr>
       <w:r>
-        <w:t xml:space="preserve">Khách hàng: Khi đăng nhập, khách hàng có thể quản lý được thông tin cá nhân của bản thân, xem và theo dõi các trạng thái của hợp đồng, album. </w:t>
+        <w:t xml:space="preserve">Khách hàng: Khi đăng nhập, khách hàng có thể quản lý được thông tin cá nhân của bản thân, xem và </w:t>
+      </w:r>
+      <w:proofErr w:type="gramStart"/>
+      <w:r>
+        <w:t>theo</w:t>
+      </w:r>
+      <w:proofErr w:type="gramEnd"/>
+      <w:r>
+        <w:t xml:space="preserve"> dõi các trạng thái của hợp đồng, album. </w:t>
       </w:r>
     </w:p>
     <w:p>
@@ -12013,7 +12603,15 @@
         <w:jc w:val="both"/>
       </w:pPr>
       <w:r>
-        <w:t>Nhân viên của studio: Khi đăng nhập, nhóm người này sẽ theo dõi công việc của mình theo tháng, đánh dấu các công việc đã hoàn thành.</w:t>
+        <w:t xml:space="preserve">Nhân viên của studio: Khi đăng nhập, nhóm người này sẽ </w:t>
+      </w:r>
+      <w:proofErr w:type="gramStart"/>
+      <w:r>
+        <w:t>theo</w:t>
+      </w:r>
+      <w:proofErr w:type="gramEnd"/>
+      <w:r>
+        <w:t xml:space="preserve"> dõi công việc của mình theo tháng, đánh dấu các công việc đã hoàn thành.</w:t>
       </w:r>
     </w:p>
     <w:p>
@@ -24329,19 +24927,45 @@
       </w:pPr>
       <w:r>
         <w:tab/>
-        <w:t>Yii2 sử dụng mô hình MVC trong việc thiết kế hệ thống. MVC hướng đến việc phân chia các login đặc thù trong việc giao tiếp với người dùng. Trong mô hình này, model đại diện cho thông tin và các phương thức sử dụng của các thông tin đó. View chứa các đối tượng tương tác trực tiếp với người dùng như button, textbox…Controller có sẽ giúp tương tác giữa phần View và Model, tức là thu thập thông tin từ View hoặc đưa dữ liệu từ Model ra View.</w:t>
-      </w:r>
-    </w:p>
-    <w:p>
-      <w:pPr>
-        <w:pStyle w:val="Mucluchinh"/>
-      </w:pPr>
+      </w:r>
+      <w:proofErr w:type="gramStart"/>
+      <w:r>
+        <w:t>Yii2 sử dụng mô hình MVC trong việc thiết kế hệ thống.</w:t>
+      </w:r>
+      <w:proofErr w:type="gramEnd"/>
+      <w:r>
+        <w:t xml:space="preserve"> </w:t>
+      </w:r>
+      <w:proofErr w:type="gramStart"/>
+      <w:r>
+        <w:t>MVC hướng đến việc phân chia các login đặc thù trong việc giao tiếp với người dùng.</w:t>
+      </w:r>
+      <w:proofErr w:type="gramEnd"/>
+      <w:r>
+        <w:t xml:space="preserve"> </w:t>
+      </w:r>
+      <w:proofErr w:type="gramStart"/>
+      <w:r>
+        <w:t>Trong mô hình này, model đại diện cho thông tin và các phương thức sử dụng của các thông tin đó.</w:t>
+      </w:r>
+      <w:proofErr w:type="gramEnd"/>
+      <w:r>
+        <w:t xml:space="preserve"> View chứa các đối tượng tương tác trực tiếp với người dùng như button, textbox…Controller có sẽ giúp tương tác giữa phần View và Model, tức là </w:t>
+      </w:r>
+      <w:proofErr w:type="gramStart"/>
+      <w:r>
+        <w:t>thu</w:t>
+      </w:r>
+      <w:proofErr w:type="gramEnd"/>
+      <w:r>
+        <w:t xml:space="preserve"> thập thông tin từ View hoặc đưa dữ liệu từ Model ra View.</w:t>
+      </w:r>
       <w:r>
         <w:rPr>
           <w:noProof/>
         </w:rPr>
         <w:drawing>
-          <wp:inline distT="0" distB="0" distL="0" distR="0" wp14:anchorId="03825727" wp14:editId="3A562811">
+          <wp:inline distT="0" distB="0" distL="0" distR="0" wp14:anchorId="3735E9FF" wp14:editId="2A5E9ABB">
             <wp:extent cx="3808730" cy="2854325"/>
             <wp:effectExtent l="0" t="0" r="0" b="0"/>
             <wp:docPr id="16" name="Picture 16" descr="C:\Users\znhan\Desktop\image.png"/>
@@ -24392,21 +25016,16 @@
     </w:p>
     <w:p>
       <w:r>
+        <w:lastRenderedPageBreak/>
         <w:tab/>
         <w:t>Phương thức hoạt động của Yii2 Framework</w:t>
       </w:r>
-    </w:p>
-    <w:p>
-      <w:pPr>
-        <w:pStyle w:val="Mucluchinh"/>
-      </w:pPr>
       <w:r>
         <w:rPr>
           <w:noProof/>
         </w:rPr>
-        <w:lastRenderedPageBreak/>
         <w:drawing>
-          <wp:inline distT="0" distB="0" distL="0" distR="0" wp14:anchorId="59841EC8" wp14:editId="3C9DCE26">
+          <wp:inline distT="0" distB="0" distL="0" distR="0" wp14:anchorId="0A62B4A1" wp14:editId="07B83CEA">
             <wp:extent cx="3999230" cy="4953635"/>
             <wp:effectExtent l="0" t="0" r="0" b="0"/>
             <wp:docPr id="17" name="Picture 17" descr="C:\Users\znhan\Desktop\image (1).png"/>
@@ -24538,7 +25157,15 @@
         <w:t>Ứng dụng</w:t>
       </w:r>
       <w:r>
-        <w:t xml:space="preserve"> tạo một controller tương ứng để tiếp tục xử lý yêu cầu của người dùng. Controller nhận biết được yêu cầu show tham chiếu tới phương thức tên là actionShow() trong controller class. Rồi nó thực thi bộ lọc củ</w:t>
+        <w:t xml:space="preserve"> tạo một controller tương ứng để tiếp tục xử lý yêu cầu của người dùng. Controller nhận biết được yêu cầu show tham chiếu tới phương thức tên là </w:t>
+      </w:r>
+      <w:proofErr w:type="gramStart"/>
+      <w:r>
+        <w:t>actionShow(</w:t>
+      </w:r>
+      <w:proofErr w:type="gramEnd"/>
+      <w:r>
+        <w:t>) trong controller class. Rồi nó thực thi bộ lọc củ</w:t>
       </w:r>
       <w:r>
         <w:t>a chính nó</w:t>
@@ -24607,6 +25234,7 @@
         </w:numPr>
       </w:pPr>
       <w:r>
+        <w:lastRenderedPageBreak/>
         <w:t>V</w:t>
       </w:r>
       <w:r>
@@ -24625,7 +25253,6 @@
         </w:numPr>
       </w:pPr>
       <w:r>
-        <w:lastRenderedPageBreak/>
         <w:t>A</w:t>
       </w:r>
       <w:r>
@@ -24663,13 +25290,29 @@
         <w:t xml:space="preserve"> từng thành phần của hệ thống</w:t>
       </w:r>
       <w:r>
-        <w:t xml:space="preserve">. Người dùng truy cập vào hệ thống thông qua trình duyệt. </w:t>
+        <w:t xml:space="preserve">. </w:t>
+      </w:r>
+      <w:proofErr w:type="gramStart"/>
+      <w:r>
+        <w:t>Người dùng truy cập vào hệ thống thông qua trình duyệt.</w:t>
+      </w:r>
+      <w:proofErr w:type="gramEnd"/>
+      <w:r>
+        <w:t xml:space="preserve"> </w:t>
       </w:r>
       <w:r>
         <w:t>Hệ</w:t>
       </w:r>
       <w:r>
-        <w:t xml:space="preserve"> thống được xây dựng theo mô hình MVC</w:t>
+        <w:t xml:space="preserve"> thống được xây dựng </w:t>
+      </w:r>
+      <w:proofErr w:type="gramStart"/>
+      <w:r>
+        <w:t>theo</w:t>
+      </w:r>
+      <w:proofErr w:type="gramEnd"/>
+      <w:r>
+        <w:t xml:space="preserve"> mô hình MVC</w:t>
       </w:r>
       <w:r>
         <w:t xml:space="preserve"> trên nền tảng </w:t>
@@ -24716,7 +25359,15 @@
         <w:t>JavaScript,</w:t>
       </w:r>
       <w:r>
-        <w:t xml:space="preserve"> các thư viện như </w:t>
+        <w:t xml:space="preserve"> các </w:t>
+      </w:r>
+      <w:proofErr w:type="gramStart"/>
+      <w:r>
+        <w:t>thư</w:t>
+      </w:r>
+      <w:proofErr w:type="gramEnd"/>
+      <w:r>
+        <w:t xml:space="preserve"> viện như </w:t>
       </w:r>
       <w:r>
         <w:t>Bootstrap</w:t>
@@ -24787,7 +25438,15 @@
         <w:t xml:space="preserve"> những </w:t>
       </w:r>
       <w:r>
-        <w:t xml:space="preserve">chức năng chính: chức năng chung của người dùng, </w:t>
+        <w:t xml:space="preserve">chức năng chính: chức năng </w:t>
+      </w:r>
+      <w:proofErr w:type="gramStart"/>
+      <w:r>
+        <w:t>chung</w:t>
+      </w:r>
+      <w:proofErr w:type="gramEnd"/>
+      <w:r>
+        <w:t xml:space="preserve"> của người dùng, </w:t>
       </w:r>
       <w:r>
         <w:t>chức năng quản lý của người quản trị</w:t>
@@ -25156,7 +25815,15 @@
         <w:jc w:val="both"/>
       </w:pPr>
       <w:r>
-        <w:t>Người dùng trong hệ thống(Admin, staff, customer) đều sẽ lưu thông tin tên đăng nhâp, mật khẩu, email, quyền truy cập vào hệ thống. Hệ thống cũng lưu lại profile của người dùng: địa chỉ, họ tên….</w:t>
+        <w:t xml:space="preserve">Người dùng trong hệ </w:t>
+      </w:r>
+      <w:proofErr w:type="gramStart"/>
+      <w:r>
+        <w:t>thống(</w:t>
+      </w:r>
+      <w:proofErr w:type="gramEnd"/>
+      <w:r>
+        <w:t>Admin, staff, customer) đều sẽ lưu thông tin tên đăng nhâp, mật khẩu, email, quyền truy cập vào hệ thống. Hệ thống cũng lưu lại profile của người dùng: địa chỉ, họ tên….</w:t>
       </w:r>
     </w:p>
     <w:p>
@@ -25172,7 +25839,15 @@
         <w:t>Hệ thống tạo áo cưới. Mỗi áo cưới đều có nhữ</w:t>
       </w:r>
       <w:r>
-        <w:t xml:space="preserve">ng thông tin như tên áo cưới, hình ảnh đại diện áo cưới, giá thuê áo cưới,hình ảnh của áo cưới… </w:t>
+        <w:t>ng thông tin như tên áo cưới, hình ảnh đại diện áo cưới, giá thuê áo cưới</w:t>
+      </w:r>
+      <w:proofErr w:type="gramStart"/>
+      <w:r>
+        <w:t>,hình</w:t>
+      </w:r>
+      <w:proofErr w:type="gramEnd"/>
+      <w:r>
+        <w:t xml:space="preserve"> ảnh của áo cưới… </w:t>
       </w:r>
     </w:p>
     <w:p>
@@ -25318,7 +25993,21 @@
         <w:rPr>
           <w:color w:val="4F81BD" w:themeColor="accent1"/>
         </w:rPr>
-        <w:t xml:space="preserve"> 4.1:Bảng User</w:t>
+        <w:t xml:space="preserve"> 4.1</w:t>
+      </w:r>
+      <w:proofErr w:type="gramStart"/>
+      <w:r>
+        <w:rPr>
+          <w:color w:val="4F81BD" w:themeColor="accent1"/>
+        </w:rPr>
+        <w:t>:Bảng</w:t>
+      </w:r>
+      <w:proofErr w:type="gramEnd"/>
+      <w:r>
+        <w:rPr>
+          <w:color w:val="4F81BD" w:themeColor="accent1"/>
+        </w:rPr>
+        <w:t xml:space="preserve"> User</w:t>
       </w:r>
     </w:p>
     <w:p>
@@ -25817,7 +26506,15 @@
         <w:jc w:val="both"/>
       </w:pPr>
       <w:r>
-        <w:t>id_local : khóa ngoại tham khảo đến id_local của bảng Localtion</w:t>
+        <w:t>id_</w:t>
+      </w:r>
+      <w:proofErr w:type="gramStart"/>
+      <w:r>
+        <w:t>local :</w:t>
+      </w:r>
+      <w:proofErr w:type="gramEnd"/>
+      <w:r>
+        <w:t xml:space="preserve"> khóa ngoại tham khảo đến id_local của bảng Localtion</w:t>
       </w:r>
       <w:r>
         <w:t>.</w:t>
@@ -26921,7 +27618,15 @@
         <w:t xml:space="preserve">Phần này tôi xin đưa các </w:t>
       </w:r>
       <w:r>
-        <w:t>một số controller,  model và các hàm của nó</w:t>
+        <w:t>một số controller</w:t>
+      </w:r>
+      <w:proofErr w:type="gramStart"/>
+      <w:r>
+        <w:t>,  model</w:t>
+      </w:r>
+      <w:proofErr w:type="gramEnd"/>
+      <w:r>
+        <w:t xml:space="preserve"> và các hàm của nó</w:t>
       </w:r>
     </w:p>
     <w:p>
@@ -27157,7 +27862,15 @@
       <w:r>
         <w:lastRenderedPageBreak/>
         <w:tab/>
-        <w:t>Chức năng: dùng để hiển thị toàn bộ khách hàng của hệ thống theo admin.</w:t>
+        <w:t xml:space="preserve">Chức năng: dùng để hiển thị toàn bộ khách hàng của hệ thống </w:t>
+      </w:r>
+      <w:proofErr w:type="gramStart"/>
+      <w:r>
+        <w:t>theo</w:t>
+      </w:r>
+      <w:proofErr w:type="gramEnd"/>
+      <w:r>
+        <w:t xml:space="preserve"> admin.</w:t>
       </w:r>
     </w:p>
     <w:p>
@@ -27195,7 +27908,15 @@
       </w:pPr>
       <w:r>
         <w:tab/>
-        <w:t>Chức năng: dùng để hiện thị toàn bộ thợ chụp ảnh của hệ thống theo admin.</w:t>
+        <w:t xml:space="preserve">Chức năng: dùng để hiện thị toàn bộ thợ chụp ảnh của hệ thống </w:t>
+      </w:r>
+      <w:proofErr w:type="gramStart"/>
+      <w:r>
+        <w:t>theo</w:t>
+      </w:r>
+      <w:proofErr w:type="gramEnd"/>
+      <w:r>
+        <w:t xml:space="preserve"> admin.</w:t>
       </w:r>
     </w:p>
     <w:p>
@@ -27233,7 +27954,15 @@
       </w:pPr>
       <w:r>
         <w:tab/>
-        <w:t>Chức năng: dùng để hiện thị toàn bộ thợ trang điểm của hệ thống theo admin.</w:t>
+        <w:t xml:space="preserve">Chức năng: dùng để hiện thị toàn bộ thợ trang điểm của hệ thống </w:t>
+      </w:r>
+      <w:proofErr w:type="gramStart"/>
+      <w:r>
+        <w:t>theo</w:t>
+      </w:r>
+      <w:proofErr w:type="gramEnd"/>
+      <w:r>
+        <w:t xml:space="preserve"> admin.</w:t>
       </w:r>
     </w:p>
     <w:p>
@@ -27391,7 +28120,15 @@
       </w:pPr>
       <w:r>
         <w:tab/>
-        <w:t>Input:id của tài khoản</w:t>
+        <w:t>Input</w:t>
+      </w:r>
+      <w:proofErr w:type="gramStart"/>
+      <w:r>
+        <w:t>:id</w:t>
+      </w:r>
+      <w:proofErr w:type="gramEnd"/>
+      <w:r>
+        <w:t xml:space="preserve"> của tài khoản</w:t>
       </w:r>
     </w:p>
     <w:p>
@@ -27434,7 +28171,15 @@
       </w:pPr>
       <w:r>
         <w:tab/>
-        <w:t>Input:id của tài khoản</w:t>
+        <w:t>Input</w:t>
+      </w:r>
+      <w:proofErr w:type="gramStart"/>
+      <w:r>
+        <w:t>:id</w:t>
+      </w:r>
+      <w:proofErr w:type="gramEnd"/>
+      <w:r>
+        <w:t xml:space="preserve"> của tài khoản</w:t>
       </w:r>
     </w:p>
     <w:p>
@@ -27451,7 +28196,15 @@
         <w:t>c năng</w:t>
       </w:r>
       <w:r>
-        <w:t>: dùng để hiện thị thợ chụp ảnh,thợ trang điểm của khách hàng</w:t>
+        <w:t>: dùng để hiện thị thợ chụp ảnh</w:t>
+      </w:r>
+      <w:proofErr w:type="gramStart"/>
+      <w:r>
+        <w:t>,thợ</w:t>
+      </w:r>
+      <w:proofErr w:type="gramEnd"/>
+      <w:r>
+        <w:t xml:space="preserve"> trang điểm của khách hàng</w:t>
       </w:r>
     </w:p>
     <w:p>
@@ -27478,7 +28231,15 @@
       </w:pPr>
       <w:r>
         <w:tab/>
-        <w:t>Input:id của tài khoản</w:t>
+        <w:t>Input</w:t>
+      </w:r>
+      <w:proofErr w:type="gramStart"/>
+      <w:r>
+        <w:t>:id</w:t>
+      </w:r>
+      <w:proofErr w:type="gramEnd"/>
+      <w:r>
+        <w:t xml:space="preserve"> của tài khoản</w:t>
       </w:r>
     </w:p>
     <w:p>
@@ -27907,7 +28668,15 @@
         <w:t>n thị toàn bộ</w:t>
       </w:r>
       <w:r>
-        <w:t xml:space="preserve"> áo cưới của hệ thống theo admin</w:t>
+        <w:t xml:space="preserve"> áo cưới của hệ thống </w:t>
+      </w:r>
+      <w:proofErr w:type="gramStart"/>
+      <w:r>
+        <w:t>theo</w:t>
+      </w:r>
+      <w:proofErr w:type="gramEnd"/>
+      <w:r>
+        <w:t xml:space="preserve"> admin</w:t>
       </w:r>
     </w:p>
     <w:p>
@@ -28251,7 +29020,15 @@
       </w:pPr>
       <w:r>
         <w:tab/>
-        <w:t>Chức năng: hiển thị toàn bộ album theo admin</w:t>
+        <w:t xml:space="preserve">Chức năng: hiển thị toàn bộ album </w:t>
+      </w:r>
+      <w:proofErr w:type="gramStart"/>
+      <w:r>
+        <w:t>theo</w:t>
+      </w:r>
+      <w:proofErr w:type="gramEnd"/>
+      <w:r>
+        <w:t xml:space="preserve"> admin</w:t>
       </w:r>
     </w:p>
     <w:p>
@@ -28286,7 +29063,15 @@
       </w:pPr>
       <w:r>
         <w:tab/>
-        <w:t>Chức năng: hiển thị thông tin chi tiết của album theo admin</w:t>
+        <w:t xml:space="preserve">Chức năng: hiển thị thông tin chi tiết của album </w:t>
+      </w:r>
+      <w:proofErr w:type="gramStart"/>
+      <w:r>
+        <w:t>theo</w:t>
+      </w:r>
+      <w:proofErr w:type="gramEnd"/>
+      <w:r>
+        <w:t xml:space="preserve"> admin</w:t>
       </w:r>
     </w:p>
     <w:p>
@@ -28339,7 +29124,15 @@
         <w:t>chỉnh sửa</w:t>
       </w:r>
       <w:r>
-        <w:t xml:space="preserve"> thông tin chi tiết của album theo admin</w:t>
+        <w:t xml:space="preserve"> thông tin chi tiết của album </w:t>
+      </w:r>
+      <w:proofErr w:type="gramStart"/>
+      <w:r>
+        <w:t>theo</w:t>
+      </w:r>
+      <w:proofErr w:type="gramEnd"/>
+      <w:r>
+        <w:t xml:space="preserve"> admin</w:t>
       </w:r>
     </w:p>
     <w:p>
@@ -28552,7 +29345,15 @@
       </w:pPr>
       <w:r>
         <w:tab/>
-        <w:t>Chức năng: hiển thị toàn bộ hợp đồng theo admin</w:t>
+        <w:t xml:space="preserve">Chức năng: hiển thị toàn bộ hợp đồng </w:t>
+      </w:r>
+      <w:proofErr w:type="gramStart"/>
+      <w:r>
+        <w:t>theo</w:t>
+      </w:r>
+      <w:proofErr w:type="gramEnd"/>
+      <w:r>
+        <w:t xml:space="preserve"> admin</w:t>
       </w:r>
     </w:p>
     <w:p>
@@ -28593,7 +29394,15 @@
         <w:t>hợp đồng</w:t>
       </w:r>
       <w:r>
-        <w:t xml:space="preserve"> theo admin</w:t>
+        <w:t xml:space="preserve"> </w:t>
+      </w:r>
+      <w:proofErr w:type="gramStart"/>
+      <w:r>
+        <w:t>theo</w:t>
+      </w:r>
+      <w:proofErr w:type="gramEnd"/>
+      <w:r>
+        <w:t xml:space="preserve"> admin</w:t>
       </w:r>
     </w:p>
     <w:p>
@@ -28649,7 +29458,15 @@
         <w:t>hợp đồng</w:t>
       </w:r>
       <w:r>
-        <w:t xml:space="preserve"> theo admin</w:t>
+        <w:t xml:space="preserve"> </w:t>
+      </w:r>
+      <w:proofErr w:type="gramStart"/>
+      <w:r>
+        <w:t>theo</w:t>
+      </w:r>
+      <w:proofErr w:type="gramEnd"/>
+      <w:r>
+        <w:t xml:space="preserve"> admin</w:t>
       </w:r>
     </w:p>
     <w:p>
@@ -29401,24 +30218,6 @@
       <w:r>
         <w:tab/>
       </w:r>
-    </w:p>
-    <w:p/>
-    <w:p/>
-    <w:p>
-      <w:pPr>
-        <w:pStyle w:val="ListParagraph"/>
-        <w:ind w:left="1446"/>
-      </w:pPr>
-    </w:p>
-    <w:p>
-      <w:pPr>
-        <w:pStyle w:val="Style11"/>
-        <w:spacing w:before="0" w:line="360" w:lineRule="auto"/>
-        <w:ind w:left="1287"/>
-        <w:rPr>
-          <w:b w:val="0"/>
-        </w:rPr>
-      </w:pPr>
     </w:p>
     <w:p>
       <w:pPr>
@@ -30268,51 +31067,6 @@
     </w:p>
     <w:p>
       <w:pPr>
-        <w:spacing w:after="0" w:line="360" w:lineRule="auto"/>
-        <w:ind w:firstLine="284"/>
-        <w:rPr>
-          <w:i/>
-        </w:rPr>
-      </w:pPr>
-      <w:r>
-        <w:rPr>
-          <w:i/>
-        </w:rPr>
-        <w:t>Một số phiên bản mẫu</w:t>
-      </w:r>
-      <w:r>
-        <w:rPr>
-          <w:i/>
-        </w:rPr>
-        <w:t xml:space="preserve"> </w:t>
-      </w:r>
-      <w:r>
-        <w:rPr>
-          <w:i/>
-        </w:rPr>
-        <w:t xml:space="preserve">(phần còn lại vui lòng xem ở phụ lục </w:t>
-      </w:r>
-      <w:r>
-        <w:rPr>
-          <w:i/>
-        </w:rPr>
-        <w:t xml:space="preserve">phần </w:t>
-      </w:r>
-      <w:r>
-        <w:rPr>
-          <w:i/>
-        </w:rPr>
-        <w:t>C)</w:t>
-      </w:r>
-      <w:r>
-        <w:rPr>
-          <w:i/>
-        </w:rPr>
-        <w:t>:</w:t>
-      </w:r>
-    </w:p>
-    <w:p>
-      <w:pPr>
         <w:pStyle w:val="Style7"/>
         <w:numPr>
           <w:ilvl w:val="2"/>
@@ -30324,13 +31078,33 @@
           <w:rFonts w:ascii="Times New Roman" w:hAnsi="Times New Roman" w:cs="Times New Roman"/>
         </w:rPr>
       </w:pPr>
-      <w:bookmarkStart w:id="359" w:name="_Toc421748864"/>
       <w:r>
         <w:rPr>
           <w:rFonts w:ascii="Times New Roman" w:hAnsi="Times New Roman" w:cs="Times New Roman"/>
         </w:rPr>
-        <w:t>Trang chủ của hệ thống</w:t>
-      </w:r>
+        <w:t>Giao diện trên desktop</w:t>
+      </w:r>
+    </w:p>
+    <w:p>
+      <w:pPr>
+        <w:pStyle w:val="Style7"/>
+        <w:numPr>
+          <w:ilvl w:val="0"/>
+          <w:numId w:val="0"/>
+        </w:numPr>
+        <w:spacing w:before="0" w:line="360" w:lineRule="auto"/>
+        <w:ind w:left="567"/>
+        <w:rPr>
+          <w:rFonts w:ascii="Times New Roman" w:hAnsi="Times New Roman" w:cs="Times New Roman"/>
+        </w:rPr>
+      </w:pPr>
+      <w:r>
+        <w:rPr>
+          <w:rFonts w:ascii="Times New Roman" w:hAnsi="Times New Roman" w:cs="Times New Roman"/>
+        </w:rPr>
+        <w:t>5.2.1.1 Giao diện cho khách viếng thăm</w:t>
+      </w:r>
+      <w:bookmarkStart w:id="359" w:name="_GoBack"/>
       <w:bookmarkEnd w:id="359"/>
     </w:p>
     <w:p>
@@ -30778,6 +31552,7 @@
       <w:r>
         <w:tab/>
       </w:r>
+      <w:proofErr w:type="gramStart"/>
       <w:r>
         <w:t>Với bản thân tôi, phát triển đề tài này</w:t>
       </w:r>
@@ -30800,7 +31575,15 @@
         <w:t xml:space="preserve"> trong tương lai</w:t>
       </w:r>
       <w:r>
-        <w:t xml:space="preserve">. Qua </w:t>
+        <w:t>.</w:t>
+      </w:r>
+      <w:proofErr w:type="gramEnd"/>
+      <w:r>
+        <w:t xml:space="preserve"> </w:t>
+      </w:r>
+      <w:proofErr w:type="gramStart"/>
+      <w:r>
+        <w:t xml:space="preserve">Qua </w:t>
       </w:r>
       <w:r>
         <w:t>hơn hai tháng thực hiện đề</w:t>
@@ -30815,7 +31598,15 @@
         <w:t>từ</w:t>
       </w:r>
       <w:r>
-        <w:t xml:space="preserve"> quá trình học tập tại trường. Về mặt nghiệp vụ, thông qua quá trình tìm hiể</w:t>
+        <w:t xml:space="preserve"> quá trình học tập tại trường.</w:t>
+      </w:r>
+      <w:proofErr w:type="gramEnd"/>
+      <w:r>
+        <w:t xml:space="preserve"> </w:t>
+      </w:r>
+      <w:proofErr w:type="gramStart"/>
+      <w:r>
+        <w:t>Về mặt nghiệp vụ, thông qua quá trình tìm hiể</w:t>
       </w:r>
       <w:r>
         <w:t xml:space="preserve">u và phân tích, </w:t>
@@ -30839,7 +31630,11 @@
         <w:t xml:space="preserve"> và cách thức hoạt động của studio</w:t>
       </w:r>
       <w:r>
-        <w:t xml:space="preserve">. Về mặt công nghệ, </w:t>
+        <w:t>.</w:t>
+      </w:r>
+      <w:proofErr w:type="gramEnd"/>
+      <w:r>
+        <w:t xml:space="preserve"> Về mặt công nghệ, </w:t>
       </w:r>
       <w:r>
         <w:t>v</w:t>
@@ -30896,6 +31691,7 @@
         </w:rPr>
         <w:tab/>
       </w:r>
+      <w:proofErr w:type="gramStart"/>
       <w:r>
         <w:rPr>
           <w:rFonts w:cs="Times New Roman"/>
@@ -30922,14 +31718,38 @@
           <w:rFonts w:cs="Times New Roman"/>
           <w:szCs w:val="24"/>
         </w:rPr>
-        <w:t xml:space="preserve">hoàn thành các chức năng chính, đúng với yêu cầu đặt ra trong đề tài, đảm bảo về kỹ thuật cũng như nghiệp vụ để có thể khai triển vào thực tế. Đưa ra </w:t>
-      </w:r>
+        <w:t>hoàn thành các chức năng chính, đúng với yêu cầu đặt ra trong đề tài, đảm bảo về kỹ thuật cũng như nghiệp vụ để có thể khai triển vào thực tế.</w:t>
+      </w:r>
+      <w:proofErr w:type="gramEnd"/>
       <w:r>
         <w:rPr>
           <w:rFonts w:cs="Times New Roman"/>
           <w:szCs w:val="24"/>
         </w:rPr>
-        <w:t>một hệ thống quản lý studio quản lý khách hàng, áo cưới địa điểm cũng như hợp đồng của studio. Ngoài ra còn nắm bắt được thời gian rảnh của áo cưới, thợ chụp hình, thợ trang điểm, để đề xuất khi tạo hợp đồng cho khách hàng</w:t>
+        <w:t xml:space="preserve"> </w:t>
+      </w:r>
+      <w:proofErr w:type="gramStart"/>
+      <w:r>
+        <w:rPr>
+          <w:rFonts w:cs="Times New Roman"/>
+          <w:szCs w:val="24"/>
+        </w:rPr>
+        <w:t xml:space="preserve">Đưa ra </w:t>
+      </w:r>
+      <w:r>
+        <w:rPr>
+          <w:rFonts w:cs="Times New Roman"/>
+          <w:szCs w:val="24"/>
+        </w:rPr>
+        <w:t>một hệ thống quản lý studio quản lý khách hàng, áo cưới địa điểm cũng như hợp đồng của studio.</w:t>
+      </w:r>
+      <w:proofErr w:type="gramEnd"/>
+      <w:r>
+        <w:rPr>
+          <w:rFonts w:cs="Times New Roman"/>
+          <w:szCs w:val="24"/>
+        </w:rPr>
+        <w:t xml:space="preserve"> Ngoài ra còn nắm bắt được thời gian rảnh của áo cưới, thợ chụp hình, thợ trang điểm, để đề xuất khi tạo hợp đồng cho khách hàng</w:t>
       </w:r>
     </w:p>
     <w:p>
@@ -30967,14 +31787,24 @@
         <w:t>hông có quá trình khảo sát để lấy dữ liệu thống kê thực tế, nên một số điểm hiện thực còn dựa trên kiến thức tìm hiểu và tự giả lập nghiệp vụ.</w:t>
       </w:r>
       <w:r>
-        <w:t xml:space="preserve"> Các dữ liệu trong hệ thống được xây dựng dựa trên quá trình tìm hiểu và giải lập nghiệp vụ.Hệ thống chưa đáp ứng hoàn toàn về tính bảo mật, không được ra đề xuất về thời điểm kết thúc của mỗi hợ</w:t>
+        <w:t xml:space="preserve"> </w:t>
+      </w:r>
+      <w:proofErr w:type="gramStart"/>
+      <w:r>
+        <w:t>Các dữ liệu trong hệ thống được xây dựng dựa trên quá trình tìm hiểu và giải lập nghiệp vụ.Hệ thống chưa đáp ứng hoàn toàn về tính bảo mật, không được ra đề xuất về thời điểm kết thúc của mỗi hợ</w:t>
       </w:r>
       <w:r>
         <w:t>p đồng.</w:t>
       </w:r>
-      <w:r>
-        <w:t xml:space="preserve"> Thời gian thực hiện đề tài không nhiều, nên chúng tôi chưa thể hoàn chỉnh được tất cả các chức năng của hệ thống.</w:t>
-      </w:r>
+      <w:proofErr w:type="gramEnd"/>
+      <w:r>
+        <w:t xml:space="preserve"> </w:t>
+      </w:r>
+      <w:proofErr w:type="gramStart"/>
+      <w:r>
+        <w:t>Thời gian thực hiện đề tài không nhiều, nên chúng tôi chưa thể hoàn chỉnh được tất cả các chức năng của hệ thống.</w:t>
+      </w:r>
+      <w:proofErr w:type="gramEnd"/>
     </w:p>
     <w:p>
       <w:pPr>
@@ -30998,11 +31828,24 @@
         <w:ind w:firstLine="360"/>
         <w:jc w:val="both"/>
       </w:pPr>
+      <w:proofErr w:type="gramStart"/>
       <w:r>
         <w:t xml:space="preserve">Xây dựng </w:t>
       </w:r>
       <w:r>
-        <w:t>một ứng dụng quản lý là một để tài không mới mẻ, ngoài ra hệ thống hiện tại chỉ nhăm mục đích phục vụ cho người quản trị trị hệ thống, chưa hướng đển nhiều cho người sử dụng. Vì vậy, tôi sẽ tiếp tục phát triển đề tài theo các hướng sau</w:t>
+        <w:t>một ứng dụng quản lý là một để tài không mới mẻ, ngoài ra hệ thống hiện tại chỉ nhăm mục đích phục vụ cho người quản trị trị hệ thống, chưa hướng đển nhiều cho người sử dụng.</w:t>
+      </w:r>
+      <w:proofErr w:type="gramEnd"/>
+      <w:r>
+        <w:t xml:space="preserve"> Vì vậy, tôi sẽ tiếp tục phát triển đề tài </w:t>
+      </w:r>
+      <w:proofErr w:type="gramStart"/>
+      <w:r>
+        <w:t>theo</w:t>
+      </w:r>
+      <w:proofErr w:type="gramEnd"/>
+      <w:r>
+        <w:t xml:space="preserve"> các hướng sau</w:t>
       </w:r>
     </w:p>
     <w:p>
@@ -31117,8 +31960,6 @@
         </w:rPr>
         <w:t>khi dữ nhiều của hệ thống có nhiều dữ liệu</w:t>
       </w:r>
-      <w:bookmarkStart w:id="499" w:name="_GoBack"/>
-      <w:bookmarkEnd w:id="499"/>
     </w:p>
     <w:p>
       <w:pPr>
@@ -31210,7 +32051,7 @@
           <w:rFonts w:cs="Times New Roman"/>
         </w:rPr>
       </w:pPr>
-      <w:bookmarkStart w:id="500" w:name="_Toc421748874"/>
+      <w:bookmarkStart w:id="499" w:name="_Toc421748874"/>
       <w:r>
         <w:rPr>
           <w:rFonts w:cs="Times New Roman"/>
@@ -31218,7 +32059,7 @@
         <w:lastRenderedPageBreak/>
         <w:t>DANH MỤC TÀI LIỆU THAM KHẢO</w:t>
       </w:r>
-      <w:bookmarkEnd w:id="500"/>
+      <w:bookmarkEnd w:id="499"/>
     </w:p>
     <w:p>
       <w:pPr>
@@ -31242,44 +32083,45 @@
           <w:vertAlign w:val="superscript"/>
         </w:rPr>
       </w:pPr>
-      <w:bookmarkStart w:id="501" w:name="_Toc311143076"/>
-      <w:bookmarkStart w:id="502" w:name="_Toc311143164"/>
-      <w:bookmarkStart w:id="503" w:name="_Toc311802784"/>
-      <w:bookmarkStart w:id="504" w:name="_Toc311802873"/>
-      <w:bookmarkStart w:id="505" w:name="_Toc311818676"/>
-      <w:bookmarkStart w:id="506" w:name="_Toc311818823"/>
-      <w:bookmarkStart w:id="507" w:name="_Toc311885596"/>
-      <w:bookmarkStart w:id="508" w:name="_Toc311904653"/>
-      <w:bookmarkStart w:id="509" w:name="_Toc311930722"/>
-      <w:bookmarkStart w:id="510" w:name="_Toc312086017"/>
-      <w:bookmarkStart w:id="511" w:name="_Toc312086106"/>
-      <w:bookmarkStart w:id="512" w:name="_Toc312088405"/>
-      <w:bookmarkStart w:id="513" w:name="_Toc312089920"/>
-      <w:bookmarkStart w:id="514" w:name="_Toc312090101"/>
-      <w:bookmarkStart w:id="515" w:name="_Toc312090189"/>
-      <w:bookmarkStart w:id="516" w:name="_Toc312197775"/>
-      <w:bookmarkStart w:id="517" w:name="_Toc312197864"/>
-      <w:bookmarkStart w:id="518" w:name="_Toc312522398"/>
-      <w:bookmarkStart w:id="519" w:name="_Toc312522479"/>
-      <w:bookmarkStart w:id="520" w:name="_Toc312522827"/>
-      <w:bookmarkStart w:id="521" w:name="_Toc312522917"/>
-      <w:bookmarkStart w:id="522" w:name="_Toc421395726"/>
-      <w:bookmarkStart w:id="523" w:name="_Toc421407925"/>
-      <w:bookmarkStart w:id="524" w:name="_Toc421408030"/>
-      <w:bookmarkStart w:id="525" w:name="_Toc421408243"/>
-      <w:bookmarkStart w:id="526" w:name="_Toc421408346"/>
-      <w:bookmarkStart w:id="527" w:name="_Toc421408449"/>
-      <w:bookmarkStart w:id="528" w:name="_Toc421434191"/>
-      <w:bookmarkStart w:id="529" w:name="_Toc421439922"/>
-      <w:bookmarkStart w:id="530" w:name="_Toc421440215"/>
-      <w:bookmarkStart w:id="531" w:name="_Toc421443438"/>
-      <w:bookmarkStart w:id="532" w:name="_Toc421447562"/>
-      <w:bookmarkStart w:id="533" w:name="_Toc421485633"/>
-      <w:bookmarkStart w:id="534" w:name="_Toc421544123"/>
-      <w:bookmarkStart w:id="535" w:name="_Toc421562143"/>
-      <w:bookmarkStart w:id="536" w:name="_Toc421567268"/>
-      <w:bookmarkStart w:id="537" w:name="_Toc421653689"/>
-      <w:bookmarkStart w:id="538" w:name="_Toc421748875"/>
+      <w:bookmarkStart w:id="500" w:name="_Toc311143076"/>
+      <w:bookmarkStart w:id="501" w:name="_Toc311143164"/>
+      <w:bookmarkStart w:id="502" w:name="_Toc311802784"/>
+      <w:bookmarkStart w:id="503" w:name="_Toc311802873"/>
+      <w:bookmarkStart w:id="504" w:name="_Toc311818676"/>
+      <w:bookmarkStart w:id="505" w:name="_Toc311818823"/>
+      <w:bookmarkStart w:id="506" w:name="_Toc311885596"/>
+      <w:bookmarkStart w:id="507" w:name="_Toc311904653"/>
+      <w:bookmarkStart w:id="508" w:name="_Toc311930722"/>
+      <w:bookmarkStart w:id="509" w:name="_Toc312086017"/>
+      <w:bookmarkStart w:id="510" w:name="_Toc312086106"/>
+      <w:bookmarkStart w:id="511" w:name="_Toc312088405"/>
+      <w:bookmarkStart w:id="512" w:name="_Toc312089920"/>
+      <w:bookmarkStart w:id="513" w:name="_Toc312090101"/>
+      <w:bookmarkStart w:id="514" w:name="_Toc312090189"/>
+      <w:bookmarkStart w:id="515" w:name="_Toc312197775"/>
+      <w:bookmarkStart w:id="516" w:name="_Toc312197864"/>
+      <w:bookmarkStart w:id="517" w:name="_Toc312522398"/>
+      <w:bookmarkStart w:id="518" w:name="_Toc312522479"/>
+      <w:bookmarkStart w:id="519" w:name="_Toc312522827"/>
+      <w:bookmarkStart w:id="520" w:name="_Toc312522917"/>
+      <w:bookmarkStart w:id="521" w:name="_Toc421395726"/>
+      <w:bookmarkStart w:id="522" w:name="_Toc421407925"/>
+      <w:bookmarkStart w:id="523" w:name="_Toc421408030"/>
+      <w:bookmarkStart w:id="524" w:name="_Toc421408243"/>
+      <w:bookmarkStart w:id="525" w:name="_Toc421408346"/>
+      <w:bookmarkStart w:id="526" w:name="_Toc421408449"/>
+      <w:bookmarkStart w:id="527" w:name="_Toc421434191"/>
+      <w:bookmarkStart w:id="528" w:name="_Toc421439922"/>
+      <w:bookmarkStart w:id="529" w:name="_Toc421440215"/>
+      <w:bookmarkStart w:id="530" w:name="_Toc421443438"/>
+      <w:bookmarkStart w:id="531" w:name="_Toc421447562"/>
+      <w:bookmarkStart w:id="532" w:name="_Toc421485633"/>
+      <w:bookmarkStart w:id="533" w:name="_Toc421544123"/>
+      <w:bookmarkStart w:id="534" w:name="_Toc421562143"/>
+      <w:bookmarkStart w:id="535" w:name="_Toc421567268"/>
+      <w:bookmarkStart w:id="536" w:name="_Toc421653689"/>
+      <w:bookmarkStart w:id="537" w:name="_Toc421748875"/>
+      <w:bookmarkEnd w:id="500"/>
       <w:bookmarkEnd w:id="501"/>
       <w:bookmarkEnd w:id="502"/>
       <w:bookmarkEnd w:id="503"/>
@@ -31317,7 +32159,6 @@
       <w:bookmarkEnd w:id="535"/>
       <w:bookmarkEnd w:id="536"/>
       <w:bookmarkEnd w:id="537"/>
-      <w:bookmarkEnd w:id="538"/>
     </w:p>
     <w:p/>
     <w:p>
@@ -31644,13 +32485,21 @@
         <w:t xml:space="preserve"> </w:t>
       </w:r>
       <w:r>
-        <w:t>INSIDE GROUPON: The Truth About</w:t>
+        <w:t xml:space="preserve">INSIDE GROUPON: The Truth </w:t>
+      </w:r>
+      <w:proofErr w:type="gramStart"/>
+      <w:r>
+        <w:t>About</w:t>
       </w:r>
       <w:r>
         <w:t xml:space="preserve"> </w:t>
       </w:r>
       <w:r>
-        <w:t xml:space="preserve">The World's Most Controversial Company </w:t>
+        <w:t>The</w:t>
+      </w:r>
+      <w:proofErr w:type="gramEnd"/>
+      <w:r>
+        <w:t xml:space="preserve"> World's Most Controversial Company </w:t>
       </w:r>
       <w:r>
         <w:rPr>
@@ -31814,7 +32663,23 @@
         <w:t>–</w:t>
       </w:r>
       <w:r>
-        <w:t xml:space="preserve"> Springer; 1st Edition. 2nd Printing. edition (June 3, 2010): </w:t>
+        <w:t xml:space="preserve"> Springer; 1st Edition. </w:t>
+      </w:r>
+      <w:proofErr w:type="gramStart"/>
+      <w:r>
+        <w:t>2nd Printing.</w:t>
+      </w:r>
+      <w:proofErr w:type="gramEnd"/>
+      <w:r>
+        <w:t xml:space="preserve"> </w:t>
+      </w:r>
+      <w:proofErr w:type="gramStart"/>
+      <w:r>
+        <w:t>edition</w:t>
+      </w:r>
+      <w:proofErr w:type="gramEnd"/>
+      <w:r>
+        <w:t xml:space="preserve"> (June 3, 2010): </w:t>
       </w:r>
       <w:r>
         <w:t>23</w:t>
@@ -32151,7 +33016,15 @@
         <w:t xml:space="preserve">] </w:t>
       </w:r>
       <w:r>
-        <w:t xml:space="preserve">Bùng nổ Groupon - Sự bắt mạch mô hình mua theo nhóm tại Việt Nam, EQVN- QuiTruong, </w:t>
+        <w:t xml:space="preserve">Bùng nổ Groupon - Sự bắt mạch mô hình mua </w:t>
+      </w:r>
+      <w:proofErr w:type="gramStart"/>
+      <w:r>
+        <w:t>theo</w:t>
+      </w:r>
+      <w:proofErr w:type="gramEnd"/>
+      <w:r>
+        <w:t xml:space="preserve"> nhóm tại Việt Nam, EQVN- QuiTruong, </w:t>
       </w:r>
       <w:hyperlink r:id="rId78" w:history="1">
         <w:r>
@@ -32177,8 +33050,8 @@
         <w:spacing w:after="0" w:line="360" w:lineRule="auto"/>
         <w:ind w:left="709" w:firstLine="11"/>
       </w:pPr>
-      <w:bookmarkStart w:id="539" w:name="post-top"/>
-      <w:bookmarkEnd w:id="539"/>
+      <w:bookmarkStart w:id="538" w:name="post-top"/>
+      <w:bookmarkEnd w:id="538"/>
       <w:r>
         <w:rPr>
           <w:vertAlign w:val="superscript"/>
@@ -32198,7 +33071,15 @@
         <w:t xml:space="preserve">] </w:t>
       </w:r>
       <w:r>
-        <w:t xml:space="preserve">Đánh giá hình thức mua theo nhóm (groupon) tại Việt Nam, ThanhTan, </w:t>
+        <w:t xml:space="preserve">Đánh giá hình thức mua </w:t>
+      </w:r>
+      <w:proofErr w:type="gramStart"/>
+      <w:r>
+        <w:t>theo</w:t>
+      </w:r>
+      <w:proofErr w:type="gramEnd"/>
+      <w:r>
+        <w:t xml:space="preserve"> nhóm (groupon) tại Việt Nam, ThanhTan, </w:t>
       </w:r>
       <w:hyperlink r:id="rId79" w:history="1">
         <w:r>
@@ -32263,7 +33144,7 @@
           <w:lang w:val="fr-FR"/>
         </w:rPr>
       </w:pPr>
-      <w:bookmarkStart w:id="540" w:name="_Toc421748876"/>
+      <w:bookmarkStart w:id="539" w:name="_Toc421748876"/>
       <w:r>
         <w:rPr>
           <w:rFonts w:cs="Times New Roman"/>
@@ -32272,7 +33153,7 @@
         <w:lastRenderedPageBreak/>
         <w:t>PHỤ LỤC</w:t>
       </w:r>
-      <w:bookmarkEnd w:id="540"/>
+      <w:bookmarkEnd w:id="539"/>
     </w:p>
     <w:p>
       <w:pPr>
@@ -32290,27 +33171,28 @@
           <w:szCs w:val="26"/>
         </w:rPr>
       </w:pPr>
-      <w:bookmarkStart w:id="541" w:name="_Toc312522400"/>
-      <w:bookmarkStart w:id="542" w:name="_Toc312522481"/>
-      <w:bookmarkStart w:id="543" w:name="_Toc312522829"/>
-      <w:bookmarkStart w:id="544" w:name="_Toc312522919"/>
-      <w:bookmarkStart w:id="545" w:name="_Toc421395728"/>
-      <w:bookmarkStart w:id="546" w:name="_Toc421407927"/>
-      <w:bookmarkStart w:id="547" w:name="_Toc421408032"/>
-      <w:bookmarkStart w:id="548" w:name="_Toc421408245"/>
-      <w:bookmarkStart w:id="549" w:name="_Toc421408348"/>
-      <w:bookmarkStart w:id="550" w:name="_Toc421408451"/>
-      <w:bookmarkStart w:id="551" w:name="_Toc421434193"/>
-      <w:bookmarkStart w:id="552" w:name="_Toc421439924"/>
-      <w:bookmarkStart w:id="553" w:name="_Toc421440217"/>
-      <w:bookmarkStart w:id="554" w:name="_Toc421443440"/>
-      <w:bookmarkStart w:id="555" w:name="_Toc421447564"/>
-      <w:bookmarkStart w:id="556" w:name="_Toc421485635"/>
-      <w:bookmarkStart w:id="557" w:name="_Toc421544125"/>
-      <w:bookmarkStart w:id="558" w:name="_Toc421562145"/>
-      <w:bookmarkStart w:id="559" w:name="_Toc421567270"/>
-      <w:bookmarkStart w:id="560" w:name="_Toc421653691"/>
-      <w:bookmarkStart w:id="561" w:name="_Toc421748877"/>
+      <w:bookmarkStart w:id="540" w:name="_Toc312522400"/>
+      <w:bookmarkStart w:id="541" w:name="_Toc312522481"/>
+      <w:bookmarkStart w:id="542" w:name="_Toc312522829"/>
+      <w:bookmarkStart w:id="543" w:name="_Toc312522919"/>
+      <w:bookmarkStart w:id="544" w:name="_Toc421395728"/>
+      <w:bookmarkStart w:id="545" w:name="_Toc421407927"/>
+      <w:bookmarkStart w:id="546" w:name="_Toc421408032"/>
+      <w:bookmarkStart w:id="547" w:name="_Toc421408245"/>
+      <w:bookmarkStart w:id="548" w:name="_Toc421408348"/>
+      <w:bookmarkStart w:id="549" w:name="_Toc421408451"/>
+      <w:bookmarkStart w:id="550" w:name="_Toc421434193"/>
+      <w:bookmarkStart w:id="551" w:name="_Toc421439924"/>
+      <w:bookmarkStart w:id="552" w:name="_Toc421440217"/>
+      <w:bookmarkStart w:id="553" w:name="_Toc421443440"/>
+      <w:bookmarkStart w:id="554" w:name="_Toc421447564"/>
+      <w:bookmarkStart w:id="555" w:name="_Toc421485635"/>
+      <w:bookmarkStart w:id="556" w:name="_Toc421544125"/>
+      <w:bookmarkStart w:id="557" w:name="_Toc421562145"/>
+      <w:bookmarkStart w:id="558" w:name="_Toc421567270"/>
+      <w:bookmarkStart w:id="559" w:name="_Toc421653691"/>
+      <w:bookmarkStart w:id="560" w:name="_Toc421748877"/>
+      <w:bookmarkEnd w:id="540"/>
       <w:bookmarkEnd w:id="541"/>
       <w:bookmarkEnd w:id="542"/>
       <w:bookmarkEnd w:id="543"/>
@@ -32331,7 +33213,6 @@
       <w:bookmarkEnd w:id="558"/>
       <w:bookmarkEnd w:id="559"/>
       <w:bookmarkEnd w:id="560"/>
-      <w:bookmarkEnd w:id="561"/>
     </w:p>
     <w:p>
       <w:pPr>
@@ -32354,44 +33235,45 @@
           <w:szCs w:val="26"/>
         </w:rPr>
       </w:pPr>
-      <w:bookmarkStart w:id="562" w:name="_Toc311143079"/>
-      <w:bookmarkStart w:id="563" w:name="_Toc311143167"/>
-      <w:bookmarkStart w:id="564" w:name="_Toc311802786"/>
-      <w:bookmarkStart w:id="565" w:name="_Toc311802875"/>
-      <w:bookmarkStart w:id="566" w:name="_Toc311818678"/>
-      <w:bookmarkStart w:id="567" w:name="_Toc311818825"/>
-      <w:bookmarkStart w:id="568" w:name="_Toc311885598"/>
-      <w:bookmarkStart w:id="569" w:name="_Toc311904655"/>
-      <w:bookmarkStart w:id="570" w:name="_Toc311930724"/>
-      <w:bookmarkStart w:id="571" w:name="_Toc312086019"/>
-      <w:bookmarkStart w:id="572" w:name="_Toc312086108"/>
-      <w:bookmarkStart w:id="573" w:name="_Toc312088407"/>
-      <w:bookmarkStart w:id="574" w:name="_Toc312089922"/>
-      <w:bookmarkStart w:id="575" w:name="_Toc312090103"/>
-      <w:bookmarkStart w:id="576" w:name="_Toc312090191"/>
-      <w:bookmarkStart w:id="577" w:name="_Toc312197777"/>
-      <w:bookmarkStart w:id="578" w:name="_Toc312197866"/>
-      <w:bookmarkStart w:id="579" w:name="_Toc312522401"/>
-      <w:bookmarkStart w:id="580" w:name="_Toc312522482"/>
-      <w:bookmarkStart w:id="581" w:name="_Toc312522830"/>
-      <w:bookmarkStart w:id="582" w:name="_Toc312522920"/>
-      <w:bookmarkStart w:id="583" w:name="_Toc421395729"/>
-      <w:bookmarkStart w:id="584" w:name="_Toc421407928"/>
-      <w:bookmarkStart w:id="585" w:name="_Toc421408033"/>
-      <w:bookmarkStart w:id="586" w:name="_Toc421408246"/>
-      <w:bookmarkStart w:id="587" w:name="_Toc421408349"/>
-      <w:bookmarkStart w:id="588" w:name="_Toc421408452"/>
-      <w:bookmarkStart w:id="589" w:name="_Toc421434194"/>
-      <w:bookmarkStart w:id="590" w:name="_Toc421439925"/>
-      <w:bookmarkStart w:id="591" w:name="_Toc421440218"/>
-      <w:bookmarkStart w:id="592" w:name="_Toc421443441"/>
-      <w:bookmarkStart w:id="593" w:name="_Toc421447565"/>
-      <w:bookmarkStart w:id="594" w:name="_Toc421485636"/>
-      <w:bookmarkStart w:id="595" w:name="_Toc421544126"/>
-      <w:bookmarkStart w:id="596" w:name="_Toc421562146"/>
-      <w:bookmarkStart w:id="597" w:name="_Toc421567271"/>
-      <w:bookmarkStart w:id="598" w:name="_Toc421653692"/>
-      <w:bookmarkStart w:id="599" w:name="_Toc421748878"/>
+      <w:bookmarkStart w:id="561" w:name="_Toc311143079"/>
+      <w:bookmarkStart w:id="562" w:name="_Toc311143167"/>
+      <w:bookmarkStart w:id="563" w:name="_Toc311802786"/>
+      <w:bookmarkStart w:id="564" w:name="_Toc311802875"/>
+      <w:bookmarkStart w:id="565" w:name="_Toc311818678"/>
+      <w:bookmarkStart w:id="566" w:name="_Toc311818825"/>
+      <w:bookmarkStart w:id="567" w:name="_Toc311885598"/>
+      <w:bookmarkStart w:id="568" w:name="_Toc311904655"/>
+      <w:bookmarkStart w:id="569" w:name="_Toc311930724"/>
+      <w:bookmarkStart w:id="570" w:name="_Toc312086019"/>
+      <w:bookmarkStart w:id="571" w:name="_Toc312086108"/>
+      <w:bookmarkStart w:id="572" w:name="_Toc312088407"/>
+      <w:bookmarkStart w:id="573" w:name="_Toc312089922"/>
+      <w:bookmarkStart w:id="574" w:name="_Toc312090103"/>
+      <w:bookmarkStart w:id="575" w:name="_Toc312090191"/>
+      <w:bookmarkStart w:id="576" w:name="_Toc312197777"/>
+      <w:bookmarkStart w:id="577" w:name="_Toc312197866"/>
+      <w:bookmarkStart w:id="578" w:name="_Toc312522401"/>
+      <w:bookmarkStart w:id="579" w:name="_Toc312522482"/>
+      <w:bookmarkStart w:id="580" w:name="_Toc312522830"/>
+      <w:bookmarkStart w:id="581" w:name="_Toc312522920"/>
+      <w:bookmarkStart w:id="582" w:name="_Toc421395729"/>
+      <w:bookmarkStart w:id="583" w:name="_Toc421407928"/>
+      <w:bookmarkStart w:id="584" w:name="_Toc421408033"/>
+      <w:bookmarkStart w:id="585" w:name="_Toc421408246"/>
+      <w:bookmarkStart w:id="586" w:name="_Toc421408349"/>
+      <w:bookmarkStart w:id="587" w:name="_Toc421408452"/>
+      <w:bookmarkStart w:id="588" w:name="_Toc421434194"/>
+      <w:bookmarkStart w:id="589" w:name="_Toc421439925"/>
+      <w:bookmarkStart w:id="590" w:name="_Toc421440218"/>
+      <w:bookmarkStart w:id="591" w:name="_Toc421443441"/>
+      <w:bookmarkStart w:id="592" w:name="_Toc421447565"/>
+      <w:bookmarkStart w:id="593" w:name="_Toc421485636"/>
+      <w:bookmarkStart w:id="594" w:name="_Toc421544126"/>
+      <w:bookmarkStart w:id="595" w:name="_Toc421562146"/>
+      <w:bookmarkStart w:id="596" w:name="_Toc421567271"/>
+      <w:bookmarkStart w:id="597" w:name="_Toc421653692"/>
+      <w:bookmarkStart w:id="598" w:name="_Toc421748878"/>
+      <w:bookmarkEnd w:id="561"/>
       <w:bookmarkEnd w:id="562"/>
       <w:bookmarkEnd w:id="563"/>
       <w:bookmarkEnd w:id="564"/>
@@ -32429,7 +33311,6 @@
       <w:bookmarkEnd w:id="596"/>
       <w:bookmarkEnd w:id="597"/>
       <w:bookmarkEnd w:id="598"/>
-      <w:bookmarkEnd w:id="599"/>
     </w:p>
     <w:p>
       <w:pPr>
@@ -32442,7 +33323,7 @@
           <w:szCs w:val="26"/>
         </w:rPr>
       </w:pPr>
-      <w:bookmarkStart w:id="600" w:name="_Toc421748879"/>
+      <w:bookmarkStart w:id="599" w:name="_Toc421748879"/>
       <w:r>
         <w:rPr>
           <w:rFonts w:ascii="Times New Roman" w:hAnsi="Times New Roman" w:cs="Times New Roman"/>
@@ -32488,13 +33369,13 @@
         </w:rPr>
         <w:t>iao diện</w:t>
       </w:r>
-      <w:bookmarkStart w:id="601" w:name="_Toc311818827"/>
-      <w:bookmarkStart w:id="602" w:name="_Toc311818828"/>
-      <w:bookmarkStart w:id="603" w:name="_Toc311818831"/>
+      <w:bookmarkStart w:id="600" w:name="_Toc311818827"/>
+      <w:bookmarkStart w:id="601" w:name="_Toc311818828"/>
+      <w:bookmarkStart w:id="602" w:name="_Toc311818831"/>
+      <w:bookmarkEnd w:id="599"/>
       <w:bookmarkEnd w:id="600"/>
       <w:bookmarkEnd w:id="601"/>
       <w:bookmarkEnd w:id="602"/>
-      <w:bookmarkEnd w:id="603"/>
     </w:p>
     <w:p>
       <w:pPr>
@@ -32517,38 +33398,39 @@
           <w:szCs w:val="26"/>
         </w:rPr>
       </w:pPr>
-      <w:bookmarkStart w:id="604" w:name="_Toc311885600"/>
-      <w:bookmarkStart w:id="605" w:name="_Toc311904657"/>
-      <w:bookmarkStart w:id="606" w:name="_Toc311930726"/>
-      <w:bookmarkStart w:id="607" w:name="_Toc312086021"/>
-      <w:bookmarkStart w:id="608" w:name="_Toc312086110"/>
-      <w:bookmarkStart w:id="609" w:name="_Toc312088409"/>
-      <w:bookmarkStart w:id="610" w:name="_Toc312089924"/>
-      <w:bookmarkStart w:id="611" w:name="_Toc312090105"/>
-      <w:bookmarkStart w:id="612" w:name="_Toc312090193"/>
-      <w:bookmarkStart w:id="613" w:name="_Toc312197779"/>
-      <w:bookmarkStart w:id="614" w:name="_Toc312197868"/>
-      <w:bookmarkStart w:id="615" w:name="_Toc312522402"/>
-      <w:bookmarkStart w:id="616" w:name="_Toc312522483"/>
-      <w:bookmarkStart w:id="617" w:name="_Toc312522832"/>
-      <w:bookmarkStart w:id="618" w:name="_Toc312522922"/>
-      <w:bookmarkStart w:id="619" w:name="_Toc421395731"/>
-      <w:bookmarkStart w:id="620" w:name="_Toc421407930"/>
-      <w:bookmarkStart w:id="621" w:name="_Toc421408035"/>
-      <w:bookmarkStart w:id="622" w:name="_Toc421408248"/>
-      <w:bookmarkStart w:id="623" w:name="_Toc421408351"/>
-      <w:bookmarkStart w:id="624" w:name="_Toc421408454"/>
-      <w:bookmarkStart w:id="625" w:name="_Toc421434196"/>
-      <w:bookmarkStart w:id="626" w:name="_Toc421439927"/>
-      <w:bookmarkStart w:id="627" w:name="_Toc421440220"/>
-      <w:bookmarkStart w:id="628" w:name="_Toc421443443"/>
-      <w:bookmarkStart w:id="629" w:name="_Toc421447567"/>
-      <w:bookmarkStart w:id="630" w:name="_Toc421485638"/>
-      <w:bookmarkStart w:id="631" w:name="_Toc421544128"/>
-      <w:bookmarkStart w:id="632" w:name="_Toc421562148"/>
-      <w:bookmarkStart w:id="633" w:name="_Toc421567273"/>
-      <w:bookmarkStart w:id="634" w:name="_Toc421653694"/>
-      <w:bookmarkStart w:id="635" w:name="_Toc421748880"/>
+      <w:bookmarkStart w:id="603" w:name="_Toc311885600"/>
+      <w:bookmarkStart w:id="604" w:name="_Toc311904657"/>
+      <w:bookmarkStart w:id="605" w:name="_Toc311930726"/>
+      <w:bookmarkStart w:id="606" w:name="_Toc312086021"/>
+      <w:bookmarkStart w:id="607" w:name="_Toc312086110"/>
+      <w:bookmarkStart w:id="608" w:name="_Toc312088409"/>
+      <w:bookmarkStart w:id="609" w:name="_Toc312089924"/>
+      <w:bookmarkStart w:id="610" w:name="_Toc312090105"/>
+      <w:bookmarkStart w:id="611" w:name="_Toc312090193"/>
+      <w:bookmarkStart w:id="612" w:name="_Toc312197779"/>
+      <w:bookmarkStart w:id="613" w:name="_Toc312197868"/>
+      <w:bookmarkStart w:id="614" w:name="_Toc312522402"/>
+      <w:bookmarkStart w:id="615" w:name="_Toc312522483"/>
+      <w:bookmarkStart w:id="616" w:name="_Toc312522832"/>
+      <w:bookmarkStart w:id="617" w:name="_Toc312522922"/>
+      <w:bookmarkStart w:id="618" w:name="_Toc421395731"/>
+      <w:bookmarkStart w:id="619" w:name="_Toc421407930"/>
+      <w:bookmarkStart w:id="620" w:name="_Toc421408035"/>
+      <w:bookmarkStart w:id="621" w:name="_Toc421408248"/>
+      <w:bookmarkStart w:id="622" w:name="_Toc421408351"/>
+      <w:bookmarkStart w:id="623" w:name="_Toc421408454"/>
+      <w:bookmarkStart w:id="624" w:name="_Toc421434196"/>
+      <w:bookmarkStart w:id="625" w:name="_Toc421439927"/>
+      <w:bookmarkStart w:id="626" w:name="_Toc421440220"/>
+      <w:bookmarkStart w:id="627" w:name="_Toc421443443"/>
+      <w:bookmarkStart w:id="628" w:name="_Toc421447567"/>
+      <w:bookmarkStart w:id="629" w:name="_Toc421485638"/>
+      <w:bookmarkStart w:id="630" w:name="_Toc421544128"/>
+      <w:bookmarkStart w:id="631" w:name="_Toc421562148"/>
+      <w:bookmarkStart w:id="632" w:name="_Toc421567273"/>
+      <w:bookmarkStart w:id="633" w:name="_Toc421653694"/>
+      <w:bookmarkStart w:id="634" w:name="_Toc421748880"/>
+      <w:bookmarkEnd w:id="603"/>
       <w:bookmarkEnd w:id="604"/>
       <w:bookmarkEnd w:id="605"/>
       <w:bookmarkEnd w:id="606"/>
@@ -32580,7 +33462,6 @@
       <w:bookmarkEnd w:id="632"/>
       <w:bookmarkEnd w:id="633"/>
       <w:bookmarkEnd w:id="634"/>
-      <w:bookmarkEnd w:id="635"/>
     </w:p>
     <w:p>
       <w:pPr>
@@ -32603,38 +33484,39 @@
           <w:szCs w:val="26"/>
         </w:rPr>
       </w:pPr>
-      <w:bookmarkStart w:id="636" w:name="_Toc311885601"/>
-      <w:bookmarkStart w:id="637" w:name="_Toc311904658"/>
-      <w:bookmarkStart w:id="638" w:name="_Toc311930727"/>
-      <w:bookmarkStart w:id="639" w:name="_Toc312086022"/>
-      <w:bookmarkStart w:id="640" w:name="_Toc312086111"/>
-      <w:bookmarkStart w:id="641" w:name="_Toc312088410"/>
-      <w:bookmarkStart w:id="642" w:name="_Toc312089925"/>
-      <w:bookmarkStart w:id="643" w:name="_Toc312090106"/>
-      <w:bookmarkStart w:id="644" w:name="_Toc312090194"/>
-      <w:bookmarkStart w:id="645" w:name="_Toc312197780"/>
-      <w:bookmarkStart w:id="646" w:name="_Toc312197869"/>
-      <w:bookmarkStart w:id="647" w:name="_Toc312522403"/>
-      <w:bookmarkStart w:id="648" w:name="_Toc312522484"/>
-      <w:bookmarkStart w:id="649" w:name="_Toc312522833"/>
-      <w:bookmarkStart w:id="650" w:name="_Toc312522923"/>
-      <w:bookmarkStart w:id="651" w:name="_Toc421395732"/>
-      <w:bookmarkStart w:id="652" w:name="_Toc421407931"/>
-      <w:bookmarkStart w:id="653" w:name="_Toc421408036"/>
-      <w:bookmarkStart w:id="654" w:name="_Toc421408249"/>
-      <w:bookmarkStart w:id="655" w:name="_Toc421408352"/>
-      <w:bookmarkStart w:id="656" w:name="_Toc421408455"/>
-      <w:bookmarkStart w:id="657" w:name="_Toc421434197"/>
-      <w:bookmarkStart w:id="658" w:name="_Toc421439928"/>
-      <w:bookmarkStart w:id="659" w:name="_Toc421440221"/>
-      <w:bookmarkStart w:id="660" w:name="_Toc421443444"/>
-      <w:bookmarkStart w:id="661" w:name="_Toc421447568"/>
-      <w:bookmarkStart w:id="662" w:name="_Toc421485639"/>
-      <w:bookmarkStart w:id="663" w:name="_Toc421544129"/>
-      <w:bookmarkStart w:id="664" w:name="_Toc421562149"/>
-      <w:bookmarkStart w:id="665" w:name="_Toc421567274"/>
-      <w:bookmarkStart w:id="666" w:name="_Toc421653695"/>
-      <w:bookmarkStart w:id="667" w:name="_Toc421748881"/>
+      <w:bookmarkStart w:id="635" w:name="_Toc311885601"/>
+      <w:bookmarkStart w:id="636" w:name="_Toc311904658"/>
+      <w:bookmarkStart w:id="637" w:name="_Toc311930727"/>
+      <w:bookmarkStart w:id="638" w:name="_Toc312086022"/>
+      <w:bookmarkStart w:id="639" w:name="_Toc312086111"/>
+      <w:bookmarkStart w:id="640" w:name="_Toc312088410"/>
+      <w:bookmarkStart w:id="641" w:name="_Toc312089925"/>
+      <w:bookmarkStart w:id="642" w:name="_Toc312090106"/>
+      <w:bookmarkStart w:id="643" w:name="_Toc312090194"/>
+      <w:bookmarkStart w:id="644" w:name="_Toc312197780"/>
+      <w:bookmarkStart w:id="645" w:name="_Toc312197869"/>
+      <w:bookmarkStart w:id="646" w:name="_Toc312522403"/>
+      <w:bookmarkStart w:id="647" w:name="_Toc312522484"/>
+      <w:bookmarkStart w:id="648" w:name="_Toc312522833"/>
+      <w:bookmarkStart w:id="649" w:name="_Toc312522923"/>
+      <w:bookmarkStart w:id="650" w:name="_Toc421395732"/>
+      <w:bookmarkStart w:id="651" w:name="_Toc421407931"/>
+      <w:bookmarkStart w:id="652" w:name="_Toc421408036"/>
+      <w:bookmarkStart w:id="653" w:name="_Toc421408249"/>
+      <w:bookmarkStart w:id="654" w:name="_Toc421408352"/>
+      <w:bookmarkStart w:id="655" w:name="_Toc421408455"/>
+      <w:bookmarkStart w:id="656" w:name="_Toc421434197"/>
+      <w:bookmarkStart w:id="657" w:name="_Toc421439928"/>
+      <w:bookmarkStart w:id="658" w:name="_Toc421440221"/>
+      <w:bookmarkStart w:id="659" w:name="_Toc421443444"/>
+      <w:bookmarkStart w:id="660" w:name="_Toc421447568"/>
+      <w:bookmarkStart w:id="661" w:name="_Toc421485639"/>
+      <w:bookmarkStart w:id="662" w:name="_Toc421544129"/>
+      <w:bookmarkStart w:id="663" w:name="_Toc421562149"/>
+      <w:bookmarkStart w:id="664" w:name="_Toc421567274"/>
+      <w:bookmarkStart w:id="665" w:name="_Toc421653695"/>
+      <w:bookmarkStart w:id="666" w:name="_Toc421748881"/>
+      <w:bookmarkEnd w:id="635"/>
       <w:bookmarkEnd w:id="636"/>
       <w:bookmarkEnd w:id="637"/>
       <w:bookmarkEnd w:id="638"/>
@@ -32666,7 +33548,6 @@
       <w:bookmarkEnd w:id="664"/>
       <w:bookmarkEnd w:id="665"/>
       <w:bookmarkEnd w:id="666"/>
-      <w:bookmarkEnd w:id="667"/>
     </w:p>
     <w:p>
       <w:pPr>
@@ -32689,38 +33570,39 @@
           <w:szCs w:val="26"/>
         </w:rPr>
       </w:pPr>
-      <w:bookmarkStart w:id="668" w:name="_Toc311885602"/>
-      <w:bookmarkStart w:id="669" w:name="_Toc311904659"/>
-      <w:bookmarkStart w:id="670" w:name="_Toc311930728"/>
-      <w:bookmarkStart w:id="671" w:name="_Toc312086023"/>
-      <w:bookmarkStart w:id="672" w:name="_Toc312086112"/>
-      <w:bookmarkStart w:id="673" w:name="_Toc312088411"/>
-      <w:bookmarkStart w:id="674" w:name="_Toc312089926"/>
-      <w:bookmarkStart w:id="675" w:name="_Toc312090107"/>
-      <w:bookmarkStart w:id="676" w:name="_Toc312090195"/>
-      <w:bookmarkStart w:id="677" w:name="_Toc312197781"/>
-      <w:bookmarkStart w:id="678" w:name="_Toc312197870"/>
-      <w:bookmarkStart w:id="679" w:name="_Toc312522404"/>
-      <w:bookmarkStart w:id="680" w:name="_Toc312522485"/>
-      <w:bookmarkStart w:id="681" w:name="_Toc312522834"/>
-      <w:bookmarkStart w:id="682" w:name="_Toc312522924"/>
-      <w:bookmarkStart w:id="683" w:name="_Toc421395733"/>
-      <w:bookmarkStart w:id="684" w:name="_Toc421407932"/>
-      <w:bookmarkStart w:id="685" w:name="_Toc421408037"/>
-      <w:bookmarkStart w:id="686" w:name="_Toc421408250"/>
-      <w:bookmarkStart w:id="687" w:name="_Toc421408353"/>
-      <w:bookmarkStart w:id="688" w:name="_Toc421408456"/>
-      <w:bookmarkStart w:id="689" w:name="_Toc421434198"/>
-      <w:bookmarkStart w:id="690" w:name="_Toc421439929"/>
-      <w:bookmarkStart w:id="691" w:name="_Toc421440222"/>
-      <w:bookmarkStart w:id="692" w:name="_Toc421443445"/>
-      <w:bookmarkStart w:id="693" w:name="_Toc421447569"/>
-      <w:bookmarkStart w:id="694" w:name="_Toc421485640"/>
-      <w:bookmarkStart w:id="695" w:name="_Toc421544130"/>
-      <w:bookmarkStart w:id="696" w:name="_Toc421562150"/>
-      <w:bookmarkStart w:id="697" w:name="_Toc421567275"/>
-      <w:bookmarkStart w:id="698" w:name="_Toc421653696"/>
-      <w:bookmarkStart w:id="699" w:name="_Toc421748882"/>
+      <w:bookmarkStart w:id="667" w:name="_Toc311885602"/>
+      <w:bookmarkStart w:id="668" w:name="_Toc311904659"/>
+      <w:bookmarkStart w:id="669" w:name="_Toc311930728"/>
+      <w:bookmarkStart w:id="670" w:name="_Toc312086023"/>
+      <w:bookmarkStart w:id="671" w:name="_Toc312086112"/>
+      <w:bookmarkStart w:id="672" w:name="_Toc312088411"/>
+      <w:bookmarkStart w:id="673" w:name="_Toc312089926"/>
+      <w:bookmarkStart w:id="674" w:name="_Toc312090107"/>
+      <w:bookmarkStart w:id="675" w:name="_Toc312090195"/>
+      <w:bookmarkStart w:id="676" w:name="_Toc312197781"/>
+      <w:bookmarkStart w:id="677" w:name="_Toc312197870"/>
+      <w:bookmarkStart w:id="678" w:name="_Toc312522404"/>
+      <w:bookmarkStart w:id="679" w:name="_Toc312522485"/>
+      <w:bookmarkStart w:id="680" w:name="_Toc312522834"/>
+      <w:bookmarkStart w:id="681" w:name="_Toc312522924"/>
+      <w:bookmarkStart w:id="682" w:name="_Toc421395733"/>
+      <w:bookmarkStart w:id="683" w:name="_Toc421407932"/>
+      <w:bookmarkStart w:id="684" w:name="_Toc421408037"/>
+      <w:bookmarkStart w:id="685" w:name="_Toc421408250"/>
+      <w:bookmarkStart w:id="686" w:name="_Toc421408353"/>
+      <w:bookmarkStart w:id="687" w:name="_Toc421408456"/>
+      <w:bookmarkStart w:id="688" w:name="_Toc421434198"/>
+      <w:bookmarkStart w:id="689" w:name="_Toc421439929"/>
+      <w:bookmarkStart w:id="690" w:name="_Toc421440222"/>
+      <w:bookmarkStart w:id="691" w:name="_Toc421443445"/>
+      <w:bookmarkStart w:id="692" w:name="_Toc421447569"/>
+      <w:bookmarkStart w:id="693" w:name="_Toc421485640"/>
+      <w:bookmarkStart w:id="694" w:name="_Toc421544130"/>
+      <w:bookmarkStart w:id="695" w:name="_Toc421562150"/>
+      <w:bookmarkStart w:id="696" w:name="_Toc421567275"/>
+      <w:bookmarkStart w:id="697" w:name="_Toc421653696"/>
+      <w:bookmarkStart w:id="698" w:name="_Toc421748882"/>
+      <w:bookmarkEnd w:id="667"/>
       <w:bookmarkEnd w:id="668"/>
       <w:bookmarkEnd w:id="669"/>
       <w:bookmarkEnd w:id="670"/>
@@ -32752,7 +33634,6 @@
       <w:bookmarkEnd w:id="696"/>
       <w:bookmarkEnd w:id="697"/>
       <w:bookmarkEnd w:id="698"/>
-      <w:bookmarkEnd w:id="699"/>
     </w:p>
     <w:p>
       <w:pPr>
@@ -32765,7 +33646,7 @@
           <w:szCs w:val="26"/>
         </w:rPr>
       </w:pPr>
-      <w:bookmarkStart w:id="700" w:name="_Toc421748883"/>
+      <w:bookmarkStart w:id="699" w:name="_Toc421748883"/>
       <w:r>
         <w:rPr>
           <w:rFonts w:ascii="Times New Roman" w:hAnsi="Times New Roman" w:cs="Times New Roman"/>
@@ -32784,7 +33665,7 @@
         </w:rPr>
         <w:t>Giao diện quản trị hệ thống</w:t>
       </w:r>
-      <w:bookmarkEnd w:id="700"/>
+      <w:bookmarkEnd w:id="699"/>
     </w:p>
     <w:p>
       <w:pPr>
@@ -32797,7 +33678,7 @@
           <w:szCs w:val="26"/>
         </w:rPr>
       </w:pPr>
-      <w:bookmarkStart w:id="701" w:name="_Toc421748884"/>
+      <w:bookmarkStart w:id="700" w:name="_Toc421748884"/>
       <w:r>
         <w:rPr>
           <w:rFonts w:ascii="Times New Roman" w:hAnsi="Times New Roman" w:cs="Times New Roman"/>
@@ -32834,7 +33715,7 @@
         </w:rPr>
         <w:t>Hướng dẫn cài đặt</w:t>
       </w:r>
-      <w:bookmarkEnd w:id="701"/>
+      <w:bookmarkEnd w:id="700"/>
       <w:r>
         <w:rPr>
           <w:rFonts w:ascii="Times New Roman" w:hAnsi="Times New Roman" w:cs="Times New Roman"/>
@@ -32844,10 +33725,10 @@
         </w:rPr>
         <w:t xml:space="preserve"> </w:t>
       </w:r>
-      <w:bookmarkStart w:id="702" w:name="_Toc310722350"/>
-      <w:bookmarkStart w:id="703" w:name="_Toc310722358"/>
+      <w:bookmarkStart w:id="701" w:name="_Toc310722350"/>
+      <w:bookmarkStart w:id="702" w:name="_Toc310722358"/>
+      <w:bookmarkEnd w:id="701"/>
       <w:bookmarkEnd w:id="702"/>
-      <w:bookmarkEnd w:id="703"/>
     </w:p>
     <w:p>
       <w:pPr>
@@ -32896,7 +33777,7 @@
           <w:sz w:val="24"/>
         </w:rPr>
       </w:pPr>
-      <w:bookmarkStart w:id="704" w:name="_Toc421748885"/>
+      <w:bookmarkStart w:id="703" w:name="_Toc421748885"/>
       <w:r>
         <w:rPr>
           <w:rFonts w:ascii="Times New Roman" w:hAnsi="Times New Roman" w:cs="Times New Roman"/>
@@ -32929,7 +33810,7 @@
         </w:rPr>
         <w:t xml:space="preserve"> thống</w:t>
       </w:r>
-      <w:bookmarkEnd w:id="704"/>
+      <w:bookmarkEnd w:id="703"/>
     </w:p>
     <w:p>
       <w:pPr>
@@ -32940,6 +33821,7 @@
           <w:i/>
         </w:rPr>
       </w:pPr>
+      <w:proofErr w:type="gramStart"/>
       <w:r>
         <w:rPr>
           <w:rFonts w:cs="Times New Roman"/>
@@ -32961,6 +33843,7 @@
         </w:rPr>
         <w:t>.</w:t>
       </w:r>
+      <w:proofErr w:type="gramEnd"/>
     </w:p>
     <w:p>
       <w:pPr>
@@ -33027,7 +33910,21 @@
         <w:rPr>
           <w:rFonts w:cs="Times New Roman"/>
         </w:rPr>
-        <w:t xml:space="preserve"> Hướng dẫn tiếp theo sau là dành cho cài đặt WAMP trong ổ đĩa C.</w:t>
+        <w:t xml:space="preserve"> Hướng dẫn tiếp </w:t>
+      </w:r>
+      <w:proofErr w:type="gramStart"/>
+      <w:r>
+        <w:rPr>
+          <w:rFonts w:cs="Times New Roman"/>
+        </w:rPr>
+        <w:t>theo</w:t>
+      </w:r>
+      <w:proofErr w:type="gramEnd"/>
+      <w:r>
+        <w:rPr>
+          <w:rFonts w:cs="Times New Roman"/>
+        </w:rPr>
+        <w:t xml:space="preserve"> sau là dành cho cài đặt WAMP trong ổ đĩa C.</w:t>
       </w:r>
     </w:p>
     <w:p>
@@ -33047,19 +33944,47 @@
         <w:rPr>
           <w:rFonts w:cs="Times New Roman"/>
         </w:rPr>
-        <w:t>Tạo một thư mục trong “C:\wamp\www”</w:t>
-      </w:r>
+        <w:t xml:space="preserve">Tạo một </w:t>
+      </w:r>
+      <w:proofErr w:type="gramStart"/>
       <w:r>
         <w:rPr>
           <w:rFonts w:cs="Times New Roman"/>
         </w:rPr>
+        <w:t>thư</w:t>
+      </w:r>
+      <w:proofErr w:type="gramEnd"/>
+      <w:r>
+        <w:rPr>
+          <w:rFonts w:cs="Times New Roman"/>
+        </w:rPr>
+        <w:t xml:space="preserve"> mục trong “C:\wamp\www”</w:t>
+      </w:r>
+      <w:r>
+        <w:rPr>
+          <w:rFonts w:cs="Times New Roman"/>
+        </w:rPr>
         <w:t xml:space="preserve"> (ví dụ: thesis)</w:t>
       </w:r>
       <w:r>
         <w:rPr>
           <w:rFonts w:cs="Times New Roman"/>
         </w:rPr>
-        <w:t>. Chép toàn bộ mã nguồn được đính kèm với tài liệu này vào thư mục đó.</w:t>
+        <w:t xml:space="preserve">. Chép toàn bộ mã nguồn được đính kèm với tài liệu này vào </w:t>
+      </w:r>
+      <w:proofErr w:type="gramStart"/>
+      <w:r>
+        <w:rPr>
+          <w:rFonts w:cs="Times New Roman"/>
+        </w:rPr>
+        <w:t>thư</w:t>
+      </w:r>
+      <w:proofErr w:type="gramEnd"/>
+      <w:r>
+        <w:rPr>
+          <w:rFonts w:cs="Times New Roman"/>
+        </w:rPr>
+        <w:t xml:space="preserve"> mục đó.</w:t>
       </w:r>
     </w:p>
     <w:p>
@@ -33140,7 +34065,21 @@
         <w:rPr>
           <w:rFonts w:cs="Times New Roman"/>
         </w:rPr>
-        <w:t>database.php trong thư mục</w:t>
+        <w:t xml:space="preserve">database.php trong </w:t>
+      </w:r>
+      <w:proofErr w:type="gramStart"/>
+      <w:r>
+        <w:rPr>
+          <w:rFonts w:cs="Times New Roman"/>
+        </w:rPr>
+        <w:t>thư</w:t>
+      </w:r>
+      <w:proofErr w:type="gramEnd"/>
+      <w:r>
+        <w:rPr>
+          <w:rFonts w:cs="Times New Roman"/>
+        </w:rPr>
+        <w:t xml:space="preserve"> mục</w:t>
       </w:r>
       <w:r>
         <w:rPr>
@@ -33228,7 +34167,7 @@
           <w:szCs w:val="26"/>
         </w:rPr>
       </w:pPr>
-      <w:bookmarkStart w:id="705" w:name="_Toc421748886"/>
+      <w:bookmarkStart w:id="704" w:name="_Toc421748886"/>
       <w:r>
         <w:rPr>
           <w:rFonts w:ascii="Times New Roman" w:hAnsi="Times New Roman" w:cs="Times New Roman"/>
@@ -33256,7 +34195,7 @@
         </w:rPr>
         <w:t>thống vào sử dụng thực tế</w:t>
       </w:r>
-      <w:bookmarkEnd w:id="705"/>
+      <w:bookmarkEnd w:id="704"/>
     </w:p>
     <w:p>
       <w:pPr>
@@ -33536,7 +34475,7 @@
           <w:szCs w:val="26"/>
         </w:rPr>
       </w:pPr>
-      <w:bookmarkStart w:id="706" w:name="_Toc421748887"/>
+      <w:bookmarkStart w:id="705" w:name="_Toc421748887"/>
       <w:r>
         <w:rPr>
           <w:rFonts w:ascii="Times New Roman" w:hAnsi="Times New Roman" w:cs="Times New Roman"/>
@@ -33556,11 +34495,11 @@
         </w:rPr>
         <w:t>Hướng dẫn sử dụng</w:t>
       </w:r>
-      <w:bookmarkStart w:id="707" w:name="_Toc311818838"/>
-      <w:bookmarkStart w:id="708" w:name="_Toc311818839"/>
+      <w:bookmarkStart w:id="706" w:name="_Toc311818838"/>
+      <w:bookmarkStart w:id="707" w:name="_Toc311818839"/>
+      <w:bookmarkEnd w:id="705"/>
       <w:bookmarkEnd w:id="706"/>
       <w:bookmarkEnd w:id="707"/>
-      <w:bookmarkEnd w:id="708"/>
     </w:p>
     <w:p>
       <w:pPr>
@@ -33583,16 +34522,17 @@
           <w:szCs w:val="26"/>
         </w:rPr>
       </w:pPr>
-      <w:bookmarkStart w:id="709" w:name="_Toc311885609"/>
-      <w:bookmarkStart w:id="710" w:name="_Toc311904666"/>
-      <w:bookmarkStart w:id="711" w:name="_Toc311930735"/>
-      <w:bookmarkStart w:id="712" w:name="_Toc312086119"/>
-      <w:bookmarkStart w:id="713" w:name="_Toc312089933"/>
-      <w:bookmarkStart w:id="714" w:name="_Toc312090202"/>
-      <w:bookmarkStart w:id="715" w:name="_Toc312197877"/>
-      <w:bookmarkStart w:id="716" w:name="_Toc312522486"/>
-      <w:bookmarkStart w:id="717" w:name="_Toc312522931"/>
-      <w:bookmarkStart w:id="718" w:name="_Toc421748888"/>
+      <w:bookmarkStart w:id="708" w:name="_Toc311885609"/>
+      <w:bookmarkStart w:id="709" w:name="_Toc311904666"/>
+      <w:bookmarkStart w:id="710" w:name="_Toc311930735"/>
+      <w:bookmarkStart w:id="711" w:name="_Toc312086119"/>
+      <w:bookmarkStart w:id="712" w:name="_Toc312089933"/>
+      <w:bookmarkStart w:id="713" w:name="_Toc312090202"/>
+      <w:bookmarkStart w:id="714" w:name="_Toc312197877"/>
+      <w:bookmarkStart w:id="715" w:name="_Toc312522486"/>
+      <w:bookmarkStart w:id="716" w:name="_Toc312522931"/>
+      <w:bookmarkStart w:id="717" w:name="_Toc421748888"/>
+      <w:bookmarkEnd w:id="708"/>
       <w:bookmarkEnd w:id="709"/>
       <w:bookmarkEnd w:id="710"/>
       <w:bookmarkEnd w:id="711"/>
@@ -33602,7 +34542,6 @@
       <w:bookmarkEnd w:id="715"/>
       <w:bookmarkEnd w:id="716"/>
       <w:bookmarkEnd w:id="717"/>
-      <w:bookmarkEnd w:id="718"/>
     </w:p>
     <w:p>
       <w:pPr>
@@ -33615,7 +34554,7 @@
           <w:szCs w:val="26"/>
         </w:rPr>
       </w:pPr>
-      <w:bookmarkStart w:id="719" w:name="_Toc421748889"/>
+      <w:bookmarkStart w:id="718" w:name="_Toc421748889"/>
       <w:r>
         <w:rPr>
           <w:rFonts w:ascii="Times New Roman" w:hAnsi="Times New Roman" w:cs="Times New Roman"/>
@@ -33643,7 +34582,7 @@
         </w:rPr>
         <w:t>khách</w:t>
       </w:r>
-      <w:bookmarkEnd w:id="719"/>
+      <w:bookmarkEnd w:id="718"/>
     </w:p>
     <w:p>
       <w:pPr>
@@ -33653,7 +34592,7 @@
           <w:color w:val="auto"/>
         </w:rPr>
       </w:pPr>
-      <w:bookmarkStart w:id="720" w:name="_Toc421748890"/>
+      <w:bookmarkStart w:id="719" w:name="_Toc421748890"/>
       <w:r>
         <w:rPr>
           <w:rFonts w:ascii="Times New Roman" w:hAnsi="Times New Roman" w:cs="Times New Roman"/>
@@ -33690,7 +34629,7 @@
         </w:rPr>
         <w:t>hành viên</w:t>
       </w:r>
-      <w:bookmarkEnd w:id="720"/>
+      <w:bookmarkEnd w:id="719"/>
     </w:p>
     <w:p>
       <w:pPr>
@@ -33703,7 +34642,7 @@
           <w:szCs w:val="26"/>
         </w:rPr>
       </w:pPr>
-      <w:bookmarkStart w:id="721" w:name="_Toc421748891"/>
+      <w:bookmarkStart w:id="720" w:name="_Toc421748891"/>
       <w:r>
         <w:rPr>
           <w:rFonts w:ascii="Times New Roman" w:hAnsi="Times New Roman" w:cs="Times New Roman"/>
@@ -33731,7 +34670,7 @@
         </w:rPr>
         <w:t>gười quản trị hệ thống</w:t>
       </w:r>
-      <w:bookmarkEnd w:id="721"/>
+      <w:bookmarkEnd w:id="720"/>
     </w:p>
     <w:p>
       <w:pPr>
@@ -33990,7 +34929,7 @@
         <w:rFonts w:cs="Times New Roman"/>
         <w:noProof/>
       </w:rPr>
-      <w:t>38</w:t>
+      <w:t>39</w:t>
     </w:r>
     <w:r>
       <w:rPr>
@@ -34479,7 +35418,7 @@
             <w:noProof/>
             <w:sz w:val="20"/>
           </w:rPr>
-          <w:t>22</w:t>
+          <w:t>33</w:t>
         </w:r>
         <w:r>
           <w:rPr>
@@ -46437,7 +47376,7 @@
 </file>
 
 <file path=customXml/itemProps1.xml><?xml version="1.0" encoding="utf-8"?>
-<ds:datastoreItem xmlns:ds="http://schemas.openxmlformats.org/officeDocument/2006/customXml" ds:itemID="{5C3B7B62-9983-4EF3-85C3-AF82ADC4BEC9}">
+<ds:datastoreItem xmlns:ds="http://schemas.openxmlformats.org/officeDocument/2006/customXml" ds:itemID="{3E027F1C-F6F1-4F62-867B-102F2DD5A11C}">
   <ds:schemaRefs>
     <ds:schemaRef ds:uri="http://schemas.openxmlformats.org/officeDocument/2006/bibliography"/>
   </ds:schemaRefs>

</xml_diff>